<commit_message>
Added comments seeking clarification
</commit_message>
<xml_diff>
--- a/project/Proposal.docx
+++ b/project/Proposal.docx
@@ -1,6 +1,6 @@
 
 <file path=word/document.xml><?xml version="1.0" encoding="utf-8"?>
-<w:document xmlns:wpc="http://schemas.microsoft.com/office/word/2010/wordprocessingCanvas" xmlns:mo="http://schemas.microsoft.com/office/mac/office/2008/main" xmlns:mc="http://schemas.openxmlformats.org/markup-compatibility/2006" xmlns:mv="urn:schemas-microsoft-com:mac:vml" xmlns:o="urn:schemas-microsoft-com:office:office" xmlns:r="http://schemas.openxmlformats.org/officeDocument/2006/relationships" xmlns:m="http://schemas.openxmlformats.org/officeDocument/2006/math" xmlns:v="urn:schemas-microsoft-com:vml" xmlns:wp14="http://schemas.microsoft.com/office/word/2010/wordprocessingDrawing" xmlns:wp="http://schemas.openxmlformats.org/drawingml/2006/wordprocessingDrawing" xmlns:w10="urn:schemas-microsoft-com:office:word" xmlns:w="http://schemas.openxmlformats.org/wordprocessingml/2006/main" xmlns:w14="http://schemas.microsoft.com/office/word/2010/wordml" xmlns:w15="http://schemas.microsoft.com/office/word/2012/wordml" xmlns:wpg="http://schemas.microsoft.com/office/word/2010/wordprocessingGroup" xmlns:wpi="http://schemas.microsoft.com/office/word/2010/wordprocessingInk" xmlns:wne="http://schemas.microsoft.com/office/word/2006/wordml" xmlns:wps="http://schemas.microsoft.com/office/word/2010/wordprocessingShape" mc:Ignorable="w14 w15 wp14">
+<w:document xmlns:wpc="http://schemas.microsoft.com/office/word/2010/wordprocessingCanvas" xmlns:mc="http://schemas.openxmlformats.org/markup-compatibility/2006" xmlns:o="urn:schemas-microsoft-com:office:office" xmlns:r="http://schemas.openxmlformats.org/officeDocument/2006/relationships" xmlns:m="http://schemas.openxmlformats.org/officeDocument/2006/math" xmlns:v="urn:schemas-microsoft-com:vml" xmlns:wp14="http://schemas.microsoft.com/office/word/2010/wordprocessingDrawing" xmlns:wp="http://schemas.openxmlformats.org/drawingml/2006/wordprocessingDrawing" xmlns:w10="urn:schemas-microsoft-com:office:word" xmlns:w="http://schemas.openxmlformats.org/wordprocessingml/2006/main" xmlns:w14="http://schemas.microsoft.com/office/word/2010/wordml" xmlns:w15="http://schemas.microsoft.com/office/word/2012/wordml" xmlns:wpg="http://schemas.microsoft.com/office/word/2010/wordprocessingGroup" xmlns:wpi="http://schemas.microsoft.com/office/word/2010/wordprocessingInk" xmlns:wne="http://schemas.microsoft.com/office/word/2006/wordml" xmlns:wps="http://schemas.microsoft.com/office/word/2010/wordprocessingShape" mc:Ignorable="w14 w15 wp14">
   <w:body>
     <w:p>
       <w:pPr>
@@ -623,7 +623,35 @@
           <w:szCs w:val="20"/>
           <w:lang w:val="en"/>
         </w:rPr>
-        <w:t xml:space="preserve"> the concept of Beta as a measure of volatility or risk and analyze how it affects the returns of a stock relative to the benchmark index (like S&amp;P 500). In particular, we will run a simple case study by choosing three stocks with widely differing returns relative to the benchmark (S&amp;P 500) to emphasize the effect of beta on different classes of stocks. We will then generalize this a bit more, by comparing Beta (risk) for a universe of stocks against their respective returns for a chosen period and more important, we want to understand </w:t>
+        <w:t xml:space="preserve"> the concept of Beta as a measure of volatility or risk and analyze how it affects the returns of a stock relative to the benchmark index (like S&amp;P 500</w:t>
+      </w:r>
+      <w:commentRangeStart w:id="0"/>
+      <w:r>
+        <w:rPr>
+          <w:rFonts w:ascii="Constantia" w:eastAsia="Times New Roman" w:hAnsi="Constantia" w:cs="Arial"/>
+          <w:color w:val="222222"/>
+          <w:sz w:val="20"/>
+          <w:szCs w:val="20"/>
+          <w:lang w:val="en"/>
+        </w:rPr>
+        <w:t>). In particular, we will run a simple case study by choosing three stocks with widely differing returns relative to the benchmark (S&amp;P 500) to emphasize the effect of beta on different classes of stocks</w:t>
+      </w:r>
+      <w:commentRangeEnd w:id="0"/>
+      <w:r>
+        <w:rPr>
+          <w:rStyle w:val="CommentReference"/>
+        </w:rPr>
+        <w:commentReference w:id="0"/>
+      </w:r>
+      <w:r>
+        <w:rPr>
+          <w:rFonts w:ascii="Constantia" w:eastAsia="Times New Roman" w:hAnsi="Constantia" w:cs="Arial"/>
+          <w:color w:val="222222"/>
+          <w:sz w:val="20"/>
+          <w:szCs w:val="20"/>
+          <w:lang w:val="en"/>
+        </w:rPr>
+        <w:t>. We will then generalize this a bit more, by comparing Beta (risk) for a universe of stocks against their respective returns for a chosen period and more important, we want to understand </w:t>
       </w:r>
       <w:r>
         <w:rPr>
@@ -910,7 +938,61 @@
           <w:szCs w:val="20"/>
           <w:lang w:val="en"/>
         </w:rPr>
-        <w:t>1. What impacts stock volatility? beta, SD, earnings, analyst recommendations, market impact, social sentiment etc.</w:t>
+        <w:t xml:space="preserve">1. What impacts stock volatility? </w:t>
+      </w:r>
+      <w:proofErr w:type="gramStart"/>
+      <w:r>
+        <w:rPr>
+          <w:rFonts w:ascii="Constantia" w:eastAsia="Times New Roman" w:hAnsi="Constantia" w:cs="Arial"/>
+          <w:b/>
+          <w:color w:val="222222"/>
+          <w:sz w:val="20"/>
+          <w:szCs w:val="20"/>
+          <w:lang w:val="en"/>
+        </w:rPr>
+        <w:t>beta</w:t>
+      </w:r>
+      <w:proofErr w:type="gramEnd"/>
+      <w:r>
+        <w:rPr>
+          <w:rFonts w:ascii="Constantia" w:eastAsia="Times New Roman" w:hAnsi="Constantia" w:cs="Arial"/>
+          <w:b/>
+          <w:color w:val="222222"/>
+          <w:sz w:val="20"/>
+          <w:szCs w:val="20"/>
+          <w:lang w:val="en"/>
+        </w:rPr>
+        <w:t xml:space="preserve">, SD, earnings, </w:t>
+      </w:r>
+      <w:commentRangeStart w:id="1"/>
+      <w:r>
+        <w:rPr>
+          <w:rFonts w:ascii="Constantia" w:eastAsia="Times New Roman" w:hAnsi="Constantia" w:cs="Arial"/>
+          <w:b/>
+          <w:color w:val="222222"/>
+          <w:sz w:val="20"/>
+          <w:szCs w:val="20"/>
+          <w:lang w:val="en"/>
+        </w:rPr>
+        <w:t xml:space="preserve">analyst recommendations, market impact, </w:t>
+      </w:r>
+      <w:commentRangeEnd w:id="1"/>
+      <w:r>
+        <w:rPr>
+          <w:rStyle w:val="CommentReference"/>
+        </w:rPr>
+        <w:commentReference w:id="1"/>
+      </w:r>
+      <w:r>
+        <w:rPr>
+          <w:rFonts w:ascii="Constantia" w:eastAsia="Times New Roman" w:hAnsi="Constantia" w:cs="Arial"/>
+          <w:b/>
+          <w:color w:val="222222"/>
+          <w:sz w:val="20"/>
+          <w:szCs w:val="20"/>
+          <w:lang w:val="en"/>
+        </w:rPr>
+        <w:t>social sentiment etc.</w:t>
       </w:r>
       <w:r>
         <w:rPr>
@@ -1079,18 +1161,30 @@
         </w:rPr>
         <w:t> Sentiment analysis using twitter feed. </w:t>
       </w:r>
-      <w:proofErr w:type="spellStart"/>
-      <w:r>
-        <w:rPr>
-          <w:rFonts w:ascii="Constantia" w:eastAsia="Times New Roman" w:hAnsi="Constantia" w:cs="Arial"/>
-          <w:color w:val="222222"/>
-          <w:sz w:val="20"/>
-          <w:szCs w:val="20"/>
-          <w:lang w:val="en"/>
-        </w:rPr>
-        <w:t>Analyse</w:t>
-      </w:r>
-      <w:proofErr w:type="spellEnd"/>
+      <w:del w:id="2" w:author="Singh, Pooja" w:date="2016-04-08T09:59:00Z">
+        <w:r>
+          <w:rPr>
+            <w:rFonts w:ascii="Constantia" w:eastAsia="Times New Roman" w:hAnsi="Constantia" w:cs="Arial"/>
+            <w:color w:val="222222"/>
+            <w:sz w:val="20"/>
+            <w:szCs w:val="20"/>
+            <w:lang w:val="en"/>
+          </w:rPr>
+          <w:delText>Analyse</w:delText>
+        </w:r>
+      </w:del>
+      <w:ins w:id="3" w:author="Singh, Pooja" w:date="2016-04-08T09:59:00Z">
+        <w:r>
+          <w:rPr>
+            <w:rFonts w:ascii="Constantia" w:eastAsia="Times New Roman" w:hAnsi="Constantia" w:cs="Arial"/>
+            <w:color w:val="222222"/>
+            <w:sz w:val="20"/>
+            <w:szCs w:val="20"/>
+            <w:lang w:val="en"/>
+          </w:rPr>
+          <w:t>Analyze</w:t>
+        </w:r>
+      </w:ins>
       <w:r>
         <w:rPr>
           <w:rFonts w:ascii="Constantia" w:eastAsia="Times New Roman" w:hAnsi="Constantia" w:cs="Arial"/>
@@ -1304,7 +1398,6 @@
           <w:szCs w:val="20"/>
           <w:lang w:val="en"/>
         </w:rPr>
-        <w:lastRenderedPageBreak/>
         <w:t xml:space="preserve">      - </w:t>
       </w:r>
       <w:r>
@@ -1339,6 +1432,7 @@
           <w:szCs w:val="20"/>
           <w:lang w:val="en"/>
         </w:rPr>
+        <w:lastRenderedPageBreak/>
         <w:t xml:space="preserve">      - repeat above experiments using 1-yr/5-yr/10-yr beta annualized values.</w:t>
       </w:r>
       <w:r>
@@ -1498,7 +1592,7 @@
           <w:szCs w:val="19"/>
         </w:rPr>
       </w:pPr>
-      <w:hyperlink r:id="rId5" w:tgtFrame="_blank" w:history="1">
+      <w:hyperlink r:id="rId7" w:tgtFrame="_blank" w:history="1">
         <w:r>
           <w:rPr>
             <w:rFonts w:ascii="Constantia" w:eastAsia="Times New Roman" w:hAnsi="Constantia" w:cs="Arial"/>
@@ -3787,6 +3881,7 @@
         <w:spacing w:after="200" w:line="240" w:lineRule="auto"/>
         <w:jc w:val="both"/>
         <w:rPr>
+          <w:ins w:id="4" w:author="Singh, Pooja" w:date="2016-04-08T10:01:00Z"/>
           <w:rFonts w:ascii="Constantia" w:eastAsia="Times New Roman" w:hAnsi="Constantia" w:cs="Arial"/>
           <w:b/>
           <w:bCs/>
@@ -3813,13 +3908,64 @@
         <w:spacing w:after="200" w:line="240" w:lineRule="auto"/>
         <w:jc w:val="both"/>
         <w:rPr>
+          <w:rFonts w:ascii="Constantia" w:eastAsia="Times New Roman" w:hAnsi="Constantia" w:cs="Arial"/>
+          <w:b/>
+          <w:bCs/>
+          <w:color w:val="222222"/>
+          <w:sz w:val="20"/>
+          <w:szCs w:val="20"/>
+        </w:rPr>
+      </w:pPr>
+      <w:commentRangeStart w:id="5"/>
+      <w:ins w:id="6" w:author="Singh, Pooja" w:date="2016-04-08T10:01:00Z">
+        <w:r>
+          <w:rPr>
+            <w:rFonts w:ascii="Constantia" w:eastAsia="Times New Roman" w:hAnsi="Constantia" w:cs="Arial"/>
+            <w:b/>
+            <w:bCs/>
+            <w:color w:val="222222"/>
+            <w:sz w:val="20"/>
+            <w:szCs w:val="20"/>
+            <w:lang w:val="en"/>
+          </w:rPr>
+          <w:t>Data Set-</w:t>
+        </w:r>
+        <w:r>
+          <w:rPr>
+            <w:rFonts w:ascii="Constantia" w:eastAsia="Times New Roman" w:hAnsi="Constantia" w:cs="Arial"/>
+            <w:b/>
+            <w:bCs/>
+            <w:color w:val="222222"/>
+            <w:sz w:val="20"/>
+            <w:szCs w:val="20"/>
+            <w:lang w:val="en"/>
+          </w:rPr>
+          <w:t>2</w:t>
+        </w:r>
+      </w:ins>
+      <w:commentRangeEnd w:id="5"/>
+      <w:ins w:id="7" w:author="Singh, Pooja" w:date="2016-04-08T10:02:00Z">
+        <w:r>
+          <w:rPr>
+            <w:rStyle w:val="CommentReference"/>
+          </w:rPr>
+          <w:commentReference w:id="5"/>
+        </w:r>
+      </w:ins>
+    </w:p>
+    <w:p>
+      <w:pPr>
+        <w:shd w:val="clear" w:color="auto" w:fill="FFFFFF"/>
+        <w:spacing w:after="200" w:line="240" w:lineRule="auto"/>
+        <w:jc w:val="both"/>
+        <w:rPr>
           <w:rFonts w:ascii="Arial" w:eastAsia="Times New Roman" w:hAnsi="Arial" w:cs="Arial"/>
           <w:color w:val="222222"/>
           <w:sz w:val="19"/>
           <w:szCs w:val="19"/>
         </w:rPr>
       </w:pPr>
-      <w:hyperlink r:id="rId6" w:tgtFrame="_blank" w:history="1">
+      <w:hyperlink r:id="rId8" w:tgtFrame="_blank" w:history="1">
         <w:r>
           <w:rPr>
             <w:rFonts w:ascii="Constantia" w:eastAsia="Times New Roman" w:hAnsi="Constantia" w:cs="Arial"/>
@@ -6164,7 +6310,7 @@
                 <w:szCs w:val="18"/>
                 <w:shd w:val="clear" w:color="auto" w:fill="FFFFFF"/>
               </w:rPr>
-              <w:t xml:space="preserve"> Between $GILD, $AMGN and $CELG, you let these ride for a decade or two and you&amp;#</w:t>
+              <w:t xml:space="preserve"> Between $GILD, $AMGN and $CELG, you let these ride for a decade or two and you&amp;#39</w:t>
             </w:r>
             <w:proofErr w:type="gramStart"/>
             <w:r>
@@ -6175,7 +6321,7 @@
                 <w:szCs w:val="18"/>
                 <w:shd w:val="clear" w:color="auto" w:fill="FFFFFF"/>
               </w:rPr>
-              <w:t>39;ll</w:t>
+              <w:t>;ll</w:t>
             </w:r>
             <w:proofErr w:type="gramEnd"/>
             <w:r>
@@ -6569,6 +6715,7 @@
         <w:shd w:val="clear" w:color="auto" w:fill="FFFFFF"/>
         <w:spacing w:after="0" w:line="240" w:lineRule="auto"/>
         <w:rPr>
+          <w:moveTo w:id="8" w:author="Singh, Pooja" w:date="2016-04-08T10:04:00Z"/>
           <w:rFonts w:ascii="Arial" w:eastAsia="Times New Roman" w:hAnsi="Arial" w:cs="Arial"/>
           <w:color w:val="222222"/>
           <w:sz w:val="19"/>
@@ -6582,7 +6729,93 @@
           <w:sz w:val="20"/>
           <w:szCs w:val="20"/>
         </w:rPr>
-        <w:t>1. Beta estimation using linear regression model for 3 chosen stocks. Use the first dataset here.</w:t>
+        <w:t xml:space="preserve">1. </w:t>
+      </w:r>
+      <w:moveToRangeStart w:id="9" w:author="Singh, Pooja" w:date="2016-04-08T10:04:00Z" w:name="move447873209"/>
+      <w:moveTo w:id="10" w:author="Singh, Pooja" w:date="2016-04-08T10:04:00Z">
+        <w:del w:id="11" w:author="Singh, Pooja" w:date="2016-04-08T10:04:00Z">
+          <w:r>
+            <w:rPr>
+              <w:rFonts w:ascii="Constantia" w:eastAsia="Times New Roman" w:hAnsi="Constantia" w:cs="Arial"/>
+              <w:color w:val="222222"/>
+              <w:sz w:val="20"/>
+              <w:szCs w:val="20"/>
+            </w:rPr>
+            <w:delText>Understand the</w:delText>
+          </w:r>
+        </w:del>
+      </w:moveTo>
+      <w:ins w:id="12" w:author="Singh, Pooja" w:date="2016-04-08T10:04:00Z">
+        <w:r>
+          <w:rPr>
+            <w:rFonts w:ascii="Constantia" w:eastAsia="Times New Roman" w:hAnsi="Constantia" w:cs="Arial"/>
+            <w:color w:val="222222"/>
+            <w:sz w:val="20"/>
+            <w:szCs w:val="20"/>
+          </w:rPr>
+          <w:t>Exploratory data analysis of the</w:t>
+        </w:r>
+      </w:ins>
+      <w:moveTo w:id="13" w:author="Singh, Pooja" w:date="2016-04-08T10:04:00Z">
+        <w:r>
+          <w:rPr>
+            <w:rFonts w:ascii="Constantia" w:eastAsia="Times New Roman" w:hAnsi="Constantia" w:cs="Arial"/>
+            <w:color w:val="222222"/>
+            <w:sz w:val="20"/>
+            <w:szCs w:val="20"/>
+          </w:rPr>
+          <w:t xml:space="preserve"> distribution of "beta" for Russell 5000 stocks. This is expected to be normal distribution with a mean and SE.</w:t>
+        </w:r>
+      </w:moveTo>
+    </w:p>
+    <w:moveToRangeEnd w:id="9"/>
+    <w:p>
+      <w:pPr>
+        <w:shd w:val="clear" w:color="auto" w:fill="FFFFFF"/>
+        <w:spacing w:after="0" w:line="240" w:lineRule="auto"/>
+        <w:rPr>
+          <w:rFonts w:ascii="Arial" w:eastAsia="Times New Roman" w:hAnsi="Arial" w:cs="Arial"/>
+          <w:color w:val="222222"/>
+          <w:sz w:val="19"/>
+          <w:szCs w:val="19"/>
+        </w:rPr>
+      </w:pPr>
+      <w:ins w:id="14" w:author="Singh, Pooja" w:date="2016-04-08T10:04:00Z">
+        <w:r>
+          <w:rPr>
+            <w:rFonts w:ascii="Constantia" w:eastAsia="Times New Roman" w:hAnsi="Constantia" w:cs="Arial"/>
+            <w:color w:val="222222"/>
+            <w:sz w:val="20"/>
+            <w:szCs w:val="20"/>
+          </w:rPr>
+          <w:t xml:space="preserve">2. </w:t>
+        </w:r>
+      </w:ins>
+      <w:commentRangeStart w:id="15"/>
+      <w:r>
+        <w:rPr>
+          <w:rFonts w:ascii="Constantia" w:eastAsia="Times New Roman" w:hAnsi="Constantia" w:cs="Arial"/>
+          <w:color w:val="222222"/>
+          <w:sz w:val="20"/>
+          <w:szCs w:val="20"/>
+        </w:rPr>
+        <w:t xml:space="preserve">Beta estimation </w:t>
+      </w:r>
+      <w:commentRangeEnd w:id="15"/>
+      <w:r>
+        <w:rPr>
+          <w:rStyle w:val="CommentReference"/>
+        </w:rPr>
+        <w:commentReference w:id="15"/>
+      </w:r>
+      <w:r>
+        <w:rPr>
+          <w:rFonts w:ascii="Constantia" w:eastAsia="Times New Roman" w:hAnsi="Constantia" w:cs="Arial"/>
+          <w:color w:val="222222"/>
+          <w:sz w:val="20"/>
+          <w:szCs w:val="20"/>
+        </w:rPr>
+        <w:t>using linear regression model for 3 chosen stocks. Use the first dataset here.</w:t>
       </w:r>
     </w:p>
     <w:p>
@@ -6590,21 +6823,46 @@
         <w:shd w:val="clear" w:color="auto" w:fill="FFFFFF"/>
         <w:spacing w:after="0" w:line="240" w:lineRule="auto"/>
         <w:rPr>
+          <w:del w:id="16" w:author="Singh, Pooja" w:date="2016-04-08T10:04:00Z"/>
           <w:rFonts w:ascii="Arial" w:eastAsia="Times New Roman" w:hAnsi="Arial" w:cs="Arial"/>
           <w:color w:val="222222"/>
           <w:sz w:val="19"/>
           <w:szCs w:val="19"/>
         </w:rPr>
       </w:pPr>
-      <w:r>
-        <w:rPr>
-          <w:rFonts w:ascii="Constantia" w:eastAsia="Times New Roman" w:hAnsi="Constantia" w:cs="Arial"/>
-          <w:color w:val="222222"/>
-          <w:sz w:val="20"/>
-          <w:szCs w:val="20"/>
-        </w:rPr>
-        <w:t>2. Understand the distribution of "beta" for Russell 5000 stocks. This is expected to be normal distribution with a mean and SE.</w:t>
-      </w:r>
+      <w:del w:id="17" w:author="Singh, Pooja" w:date="2016-04-08T10:04:00Z">
+        <w:r>
+          <w:rPr>
+            <w:rFonts w:ascii="Constantia" w:eastAsia="Times New Roman" w:hAnsi="Constantia" w:cs="Arial"/>
+            <w:color w:val="222222"/>
+            <w:sz w:val="20"/>
+            <w:szCs w:val="20"/>
+          </w:rPr>
+          <w:delText>2.</w:delText>
+        </w:r>
+      </w:del>
+      <w:r>
+        <w:rPr>
+          <w:rFonts w:ascii="Constantia" w:eastAsia="Times New Roman" w:hAnsi="Constantia" w:cs="Arial"/>
+          <w:color w:val="222222"/>
+          <w:sz w:val="20"/>
+          <w:szCs w:val="20"/>
+        </w:rPr>
+        <w:t xml:space="preserve"> </w:t>
+      </w:r>
+      <w:moveFromRangeStart w:id="18" w:author="Singh, Pooja" w:date="2016-04-08T10:04:00Z" w:name="move447873209"/>
+      <w:moveFrom w:id="19" w:author="Singh, Pooja" w:date="2016-04-08T10:04:00Z">
+        <w:r>
+          <w:rPr>
+            <w:rFonts w:ascii="Constantia" w:eastAsia="Times New Roman" w:hAnsi="Constantia" w:cs="Arial"/>
+            <w:color w:val="222222"/>
+            <w:sz w:val="20"/>
+            <w:szCs w:val="20"/>
+          </w:rPr>
+          <w:t>Understand the distribution of "beta" for Russell 5000 stocks. This is expected to be normal distribution with a mean and SE.</w:t>
+        </w:r>
+      </w:moveFrom>
+      <w:moveFromRangeEnd w:id="18"/>
     </w:p>
     <w:p>
       <w:pPr>
@@ -6654,6 +6912,7 @@
         </w:rPr>
         <w:t>sd</w:t>
       </w:r>
+      <w:proofErr w:type="spellEnd"/>
       <w:r>
         <w:rPr>
           <w:rFonts w:ascii="Constantia" w:eastAsia="Times New Roman" w:hAnsi="Constantia" w:cs="Arial"/>
@@ -6663,24 +6922,25 @@
         </w:rPr>
         <w:t>"</w:t>
       </w:r>
-      <w:r>
-        <w:rPr>
-          <w:rFonts w:ascii="Constantia" w:eastAsia="Times New Roman" w:hAnsi="Constantia" w:cs="Arial"/>
-          <w:color w:val="222222"/>
-          <w:sz w:val="20"/>
-          <w:szCs w:val="20"/>
-        </w:rPr>
-        <w:t>on</w:t>
-      </w:r>
-      <w:proofErr w:type="spellEnd"/>
-      <w:r>
-        <w:rPr>
-          <w:rFonts w:ascii="Constantia" w:eastAsia="Times New Roman" w:hAnsi="Constantia" w:cs="Arial"/>
-          <w:color w:val="222222"/>
-          <w:sz w:val="20"/>
-          <w:szCs w:val="20"/>
-        </w:rPr>
-        <w:t xml:space="preserve"> stock returns by building linear </w:t>
+      <w:ins w:id="20" w:author="Singh, Pooja" w:date="2016-04-08T10:06:00Z">
+        <w:r>
+          <w:rPr>
+            <w:rFonts w:ascii="Constantia" w:eastAsia="Times New Roman" w:hAnsi="Constantia" w:cs="Arial"/>
+            <w:color w:val="222222"/>
+            <w:sz w:val="20"/>
+            <w:szCs w:val="20"/>
+          </w:rPr>
+          <w:t xml:space="preserve"> </w:t>
+        </w:r>
+      </w:ins>
+      <w:r>
+        <w:rPr>
+          <w:rFonts w:ascii="Constantia" w:eastAsia="Times New Roman" w:hAnsi="Constantia" w:cs="Arial"/>
+          <w:color w:val="222222"/>
+          <w:sz w:val="20"/>
+          <w:szCs w:val="20"/>
+        </w:rPr>
+        <w:t xml:space="preserve">on stock returns by building linear </w:t>
       </w:r>
       <w:r>
         <w:rPr>
@@ -6827,18 +7087,7 @@
           <w:sz w:val="20"/>
           <w:szCs w:val="20"/>
         </w:rPr>
-        <w:t xml:space="preserve"> the volatility of chatter for chosen stocks and measure its correlation against stock return</w:t>
-      </w:r>
-      <w:bookmarkStart w:id="0" w:name="_GoBack"/>
-      <w:bookmarkEnd w:id="0"/>
-      <w:r>
-        <w:rPr>
-          <w:rFonts w:ascii="Constantia" w:eastAsia="Times New Roman" w:hAnsi="Constantia" w:cs="Arial"/>
-          <w:color w:val="222222"/>
-          <w:sz w:val="20"/>
-          <w:szCs w:val="20"/>
-        </w:rPr>
-        <w:t>s. </w:t>
+        <w:t xml:space="preserve"> the volatility of chatter for chosen stocks and measure its correlation against stock returns. </w:t>
       </w:r>
     </w:p>
     <w:p>
@@ -6846,6 +7095,7 @@
         <w:shd w:val="clear" w:color="auto" w:fill="FFFFFF"/>
         <w:spacing w:after="0" w:line="240" w:lineRule="auto"/>
         <w:rPr>
+          <w:ins w:id="21" w:author="Singh, Pooja" w:date="2016-04-08T10:11:00Z"/>
           <w:rFonts w:ascii="Constantia" w:eastAsia="Times New Roman" w:hAnsi="Constantia" w:cs="Arial"/>
           <w:color w:val="222222"/>
           <w:sz w:val="20"/>
@@ -6894,13 +7144,189 @@
         <w:shd w:val="clear" w:color="auto" w:fill="FFFFFF"/>
         <w:spacing w:after="0" w:line="240" w:lineRule="auto"/>
         <w:rPr>
-          <w:rFonts w:ascii="Constantia" w:eastAsia="Times New Roman" w:hAnsi="Constantia" w:cs="Arial"/>
-          <w:color w:val="222222"/>
-          <w:sz w:val="20"/>
-          <w:szCs w:val="20"/>
-          <w:lang w:val="en"/>
-        </w:rPr>
-      </w:pPr>
+          <w:ins w:id="22" w:author="Singh, Pooja" w:date="2016-04-08T10:11:00Z"/>
+          <w:rFonts w:ascii="Constantia" w:eastAsia="Times New Roman" w:hAnsi="Constantia" w:cs="Arial"/>
+          <w:color w:val="222222"/>
+          <w:sz w:val="20"/>
+          <w:szCs w:val="20"/>
+        </w:rPr>
+      </w:pPr>
+      <w:commentRangeStart w:id="23"/>
+      <w:ins w:id="24" w:author="Singh, Pooja" w:date="2016-04-08T10:13:00Z">
+        <w:r>
+          <w:rPr>
+            <w:rFonts w:ascii="Constantia" w:eastAsia="Times New Roman" w:hAnsi="Constantia" w:cs="Arial"/>
+            <w:color w:val="222222"/>
+            <w:sz w:val="20"/>
+            <w:szCs w:val="20"/>
+          </w:rPr>
+          <w:t xml:space="preserve">Or </w:t>
+        </w:r>
+      </w:ins>
+      <w:commentRangeEnd w:id="23"/>
+      <w:ins w:id="25" w:author="Singh, Pooja" w:date="2016-04-08T10:14:00Z">
+        <w:r>
+          <w:rPr>
+            <w:rStyle w:val="CommentReference"/>
+          </w:rPr>
+          <w:commentReference w:id="23"/>
+        </w:r>
+      </w:ins>
+      <w:ins w:id="26" w:author="Singh, Pooja" w:date="2016-04-08T10:11:00Z">
+        <w:r>
+          <w:rPr>
+            <w:rFonts w:ascii="Constantia" w:eastAsia="Times New Roman" w:hAnsi="Constantia" w:cs="Arial"/>
+            <w:color w:val="222222"/>
+            <w:sz w:val="20"/>
+            <w:szCs w:val="20"/>
+          </w:rPr>
+          <w:t xml:space="preserve">6. </w:t>
+        </w:r>
+      </w:ins>
+      <w:ins w:id="27" w:author="Singh, Pooja" w:date="2016-04-08T10:12:00Z">
+        <w:r>
+          <w:rPr>
+            <w:rFonts w:ascii="Constantia" w:eastAsia="Times New Roman" w:hAnsi="Constantia" w:cs="Arial"/>
+            <w:color w:val="222222"/>
+            <w:sz w:val="20"/>
+            <w:szCs w:val="20"/>
+          </w:rPr>
+          <w:t xml:space="preserve">Classify tweets into Bearish, Bullish or Neutral </w:t>
+        </w:r>
+      </w:ins>
+      <w:ins w:id="28" w:author="Singh, Pooja" w:date="2016-04-08T10:13:00Z">
+        <w:r>
+          <w:rPr>
+            <w:rFonts w:ascii="Constantia" w:eastAsia="Times New Roman" w:hAnsi="Constantia" w:cs="Arial"/>
+            <w:color w:val="222222"/>
+            <w:sz w:val="20"/>
+            <w:szCs w:val="20"/>
+          </w:rPr>
+          <w:t xml:space="preserve">category </w:t>
+        </w:r>
+      </w:ins>
+      <w:ins w:id="29" w:author="Singh, Pooja" w:date="2016-04-08T10:12:00Z">
+        <w:r>
+          <w:rPr>
+            <w:rFonts w:ascii="Constantia" w:eastAsia="Times New Roman" w:hAnsi="Constantia" w:cs="Arial"/>
+            <w:color w:val="222222"/>
+            <w:sz w:val="20"/>
+            <w:szCs w:val="20"/>
+          </w:rPr>
+          <w:t>using</w:t>
+        </w:r>
+      </w:ins>
+      <w:ins w:id="30" w:author="Singh, Pooja" w:date="2016-04-08T10:11:00Z">
+        <w:r>
+          <w:rPr>
+            <w:rFonts w:ascii="Constantia" w:eastAsia="Times New Roman" w:hAnsi="Constantia" w:cs="Arial"/>
+            <w:color w:val="222222"/>
+            <w:sz w:val="20"/>
+            <w:szCs w:val="20"/>
+          </w:rPr>
+          <w:t xml:space="preserve"> </w:t>
+        </w:r>
+        <w:r>
+          <w:rPr>
+            <w:rFonts w:ascii="Constantia" w:eastAsia="Times New Roman" w:hAnsi="Constantia" w:cs="Arial"/>
+            <w:color w:val="222222"/>
+            <w:sz w:val="20"/>
+            <w:szCs w:val="20"/>
+          </w:rPr>
+          <w:t xml:space="preserve">Naive-Bayes </w:t>
+        </w:r>
+      </w:ins>
+      <w:ins w:id="31" w:author="Singh, Pooja" w:date="2016-04-08T10:12:00Z">
+        <w:r>
+          <w:rPr>
+            <w:rFonts w:ascii="Constantia" w:eastAsia="Times New Roman" w:hAnsi="Constantia" w:cs="Arial"/>
+            <w:color w:val="222222"/>
+            <w:sz w:val="20"/>
+            <w:szCs w:val="20"/>
+          </w:rPr>
+          <w:t>classifier</w:t>
+        </w:r>
+      </w:ins>
+      <w:ins w:id="32" w:author="Singh, Pooja" w:date="2016-04-08T10:11:00Z">
+        <w:r>
+          <w:rPr>
+            <w:rFonts w:ascii="Constantia" w:eastAsia="Times New Roman" w:hAnsi="Constantia" w:cs="Arial"/>
+            <w:color w:val="222222"/>
+            <w:sz w:val="20"/>
+            <w:szCs w:val="20"/>
+          </w:rPr>
+          <w:t xml:space="preserve"> </w:t>
+        </w:r>
+        <w:r>
+          <w:rPr>
+            <w:rFonts w:ascii="Constantia" w:eastAsia="Times New Roman" w:hAnsi="Constantia" w:cs="Arial"/>
+            <w:color w:val="222222"/>
+            <w:sz w:val="20"/>
+            <w:szCs w:val="20"/>
+          </w:rPr>
+          <w:t xml:space="preserve">to predict the returns of the stocks based on the </w:t>
+        </w:r>
+      </w:ins>
+      <w:ins w:id="33" w:author="Singh, Pooja" w:date="2016-04-08T10:12:00Z">
+        <w:r>
+          <w:rPr>
+            <w:rFonts w:ascii="Constantia" w:eastAsia="Times New Roman" w:hAnsi="Constantia" w:cs="Arial"/>
+            <w:color w:val="222222"/>
+            <w:sz w:val="20"/>
+            <w:szCs w:val="20"/>
+          </w:rPr>
+          <w:t>tweets</w:t>
+        </w:r>
+      </w:ins>
+      <w:ins w:id="34" w:author="Singh, Pooja" w:date="2016-04-08T10:13:00Z">
+        <w:r>
+          <w:rPr>
+            <w:rFonts w:ascii="Constantia" w:eastAsia="Times New Roman" w:hAnsi="Constantia" w:cs="Arial"/>
+            <w:color w:val="222222"/>
+            <w:sz w:val="20"/>
+            <w:szCs w:val="20"/>
+          </w:rPr>
+          <w:t xml:space="preserve"> using Cross-Validation</w:t>
+        </w:r>
+      </w:ins>
+      <w:ins w:id="35" w:author="Singh, Pooja" w:date="2016-04-08T10:11:00Z">
+        <w:r>
+          <w:rPr>
+            <w:rFonts w:ascii="Constantia" w:eastAsia="Times New Roman" w:hAnsi="Constantia" w:cs="Arial"/>
+            <w:color w:val="222222"/>
+            <w:sz w:val="20"/>
+            <w:szCs w:val="20"/>
+          </w:rPr>
+          <w:t xml:space="preserve">. </w:t>
+        </w:r>
+      </w:ins>
+    </w:p>
+    <w:p>
+      <w:pPr>
+        <w:shd w:val="clear" w:color="auto" w:fill="FFFFFF"/>
+        <w:spacing w:after="0" w:line="240" w:lineRule="auto"/>
+        <w:rPr>
+          <w:rFonts w:ascii="Constantia" w:eastAsia="Times New Roman" w:hAnsi="Constantia" w:cs="Arial"/>
+          <w:color w:val="222222"/>
+          <w:sz w:val="20"/>
+          <w:szCs w:val="20"/>
+        </w:rPr>
+      </w:pPr>
+    </w:p>
+    <w:p>
+      <w:pPr>
+        <w:shd w:val="clear" w:color="auto" w:fill="FFFFFF"/>
+        <w:spacing w:after="0" w:line="240" w:lineRule="auto"/>
+        <w:rPr>
+          <w:rFonts w:ascii="Constantia" w:eastAsia="Times New Roman" w:hAnsi="Constantia" w:cs="Arial"/>
+          <w:color w:val="222222"/>
+          <w:sz w:val="20"/>
+          <w:szCs w:val="20"/>
+          <w:lang w:val="en"/>
+        </w:rPr>
+      </w:pPr>
+      <w:bookmarkStart w:id="36" w:name="_GoBack"/>
+      <w:bookmarkEnd w:id="36"/>
     </w:p>
     <w:sectPr>
       <w:pgSz w:w="12240" w:h="15840"/>
@@ -6912,9 +7338,110 @@
 </w:document>
 </file>
 
+<file path=word/comments.xml><?xml version="1.0" encoding="utf-8"?>
+<w:comments xmlns:wpc="http://schemas.microsoft.com/office/word/2010/wordprocessingCanvas" xmlns:mc="http://schemas.openxmlformats.org/markup-compatibility/2006" xmlns:o="urn:schemas-microsoft-com:office:office" xmlns:r="http://schemas.openxmlformats.org/officeDocument/2006/relationships" xmlns:m="http://schemas.openxmlformats.org/officeDocument/2006/math" xmlns:v="urn:schemas-microsoft-com:vml" xmlns:wp14="http://schemas.microsoft.com/office/word/2010/wordprocessingDrawing" xmlns:wp="http://schemas.openxmlformats.org/drawingml/2006/wordprocessingDrawing" xmlns:w10="urn:schemas-microsoft-com:office:word" xmlns:w="http://schemas.openxmlformats.org/wordprocessingml/2006/main" xmlns:w14="http://schemas.microsoft.com/office/word/2010/wordml" xmlns:w15="http://schemas.microsoft.com/office/word/2012/wordml" xmlns:wpg="http://schemas.microsoft.com/office/word/2010/wordprocessingGroup" xmlns:wpi="http://schemas.microsoft.com/office/word/2010/wordprocessingInk" xmlns:wne="http://schemas.microsoft.com/office/word/2006/wordml" xmlns:wps="http://schemas.microsoft.com/office/word/2010/wordprocessingShape" mc:Ignorable="w14 w15 wp14">
+  <w:comment w:id="0" w:author="Singh, Pooja" w:date="2016-04-08T09:55:00Z" w:initials="SP">
+    <w:p>
+      <w:pPr>
+        <w:pStyle w:val="CommentText"/>
+      </w:pPr>
+      <w:r>
+        <w:rPr>
+          <w:rStyle w:val="CommentReference"/>
+        </w:rPr>
+        <w:annotationRef/>
+      </w:r>
+      <w:r>
+        <w:t>Please add a one line</w:t>
+      </w:r>
+      <w:r>
+        <w:t xml:space="preserve"> definition of Beta</w:t>
+      </w:r>
+    </w:p>
+  </w:comment>
+  <w:comment w:id="1" w:author="Singh, Pooja" w:date="2016-04-08T09:58:00Z" w:initials="SP">
+    <w:p>
+      <w:pPr>
+        <w:pStyle w:val="CommentText"/>
+      </w:pPr>
+      <w:r>
+        <w:rPr>
+          <w:rStyle w:val="CommentReference"/>
+        </w:rPr>
+        <w:annotationRef/>
+      </w:r>
+      <w:r>
+        <w:t>We can remove this. We can limit the scope to beta SD and social sentiments.</w:t>
+      </w:r>
+    </w:p>
+  </w:comment>
+  <w:comment w:id="5" w:author="Singh, Pooja" w:date="2016-04-08T10:02:00Z" w:initials="SP">
+    <w:p>
+      <w:pPr>
+        <w:pStyle w:val="CommentText"/>
+      </w:pPr>
+      <w:r>
+        <w:rPr>
+          <w:rStyle w:val="CommentReference"/>
+        </w:rPr>
+        <w:annotationRef/>
+      </w:r>
+      <w:r>
+        <w:t>Please quantify what this dataset represents as done for Dataset-1 above</w:t>
+      </w:r>
+    </w:p>
+  </w:comment>
+  <w:comment w:id="15" w:author="Singh, Pooja" w:date="2016-04-08T10:05:00Z" w:initials="SP">
+    <w:p>
+      <w:pPr>
+        <w:pStyle w:val="CommentText"/>
+      </w:pPr>
+      <w:r>
+        <w:rPr>
+          <w:rStyle w:val="CommentReference"/>
+        </w:rPr>
+        <w:annotationRef/>
+      </w:r>
+      <w:r>
+        <w:t xml:space="preserve">For our understanding quantify X’s and Y here? </w:t>
+      </w:r>
+    </w:p>
+  </w:comment>
+  <w:comment w:id="23" w:author="Singh, Pooja" w:date="2016-04-08T10:14:00Z" w:initials="SP">
+    <w:p>
+      <w:pPr>
+        <w:pStyle w:val="CommentText"/>
+      </w:pPr>
+      <w:r>
+        <w:rPr>
+          <w:rStyle w:val="CommentReference"/>
+        </w:rPr>
+        <w:annotationRef/>
+      </w:r>
+      <w:r>
+        <w:t>Rephrasing</w:t>
+      </w:r>
+      <w:r>
+        <w:t xml:space="preserve"> 6. We can keep one or the other.</w:t>
+      </w:r>
+    </w:p>
+  </w:comment>
+</w:comments>
+</file>
+
+<file path=word/commentsExtended.xml><?xml version="1.0" encoding="utf-8"?>
+<w15:commentsEx xmlns:wpc="http://schemas.microsoft.com/office/word/2010/wordprocessingCanvas" xmlns:mc="http://schemas.openxmlformats.org/markup-compatibility/2006" xmlns:o="urn:schemas-microsoft-com:office:office" xmlns:r="http://schemas.openxmlformats.org/officeDocument/2006/relationships" xmlns:m="http://schemas.openxmlformats.org/officeDocument/2006/math" xmlns:v="urn:schemas-microsoft-com:vml" xmlns:wp14="http://schemas.microsoft.com/office/word/2010/wordprocessingDrawing" xmlns:wp="http://schemas.openxmlformats.org/drawingml/2006/wordprocessingDrawing" xmlns:w10="urn:schemas-microsoft-com:office:word" xmlns:w="http://schemas.openxmlformats.org/wordprocessingml/2006/main" xmlns:w14="http://schemas.microsoft.com/office/word/2010/wordml" xmlns:w15="http://schemas.microsoft.com/office/word/2012/wordml" xmlns:wpg="http://schemas.microsoft.com/office/word/2010/wordprocessingGroup" xmlns:wpi="http://schemas.microsoft.com/office/word/2010/wordprocessingInk" xmlns:wne="http://schemas.microsoft.com/office/word/2006/wordml" xmlns:wps="http://schemas.microsoft.com/office/word/2010/wordprocessingShape" mc:Ignorable="w14 w15 wp14">
+  <w15:commentEx w15:paraId="037B53A9" w15:done="0"/>
+  <w15:commentEx w15:paraId="2593C1A1" w15:done="0"/>
+  <w15:commentEx w15:paraId="62B2034D" w15:done="0"/>
+  <w15:commentEx w15:paraId="0223D025" w15:done="0"/>
+  <w15:commentEx w15:paraId="4B84D803" w15:done="0"/>
+</w15:commentsEx>
+</file>
+
 <file path=word/numbering.xml><?xml version="1.0" encoding="utf-8"?>
-<w:numbering xmlns:wpc="http://schemas.microsoft.com/office/word/2010/wordprocessingCanvas" xmlns:mo="http://schemas.microsoft.com/office/mac/office/2008/main" xmlns:mc="http://schemas.openxmlformats.org/markup-compatibility/2006" xmlns:mv="urn:schemas-microsoft-com:mac:vml" xmlns:o="urn:schemas-microsoft-com:office:office" xmlns:r="http://schemas.openxmlformats.org/officeDocument/2006/relationships" xmlns:m="http://schemas.openxmlformats.org/officeDocument/2006/math" xmlns:v="urn:schemas-microsoft-com:vml" xmlns:wp14="http://schemas.microsoft.com/office/word/2010/wordprocessingDrawing" xmlns:wp="http://schemas.openxmlformats.org/drawingml/2006/wordprocessingDrawing" xmlns:w10="urn:schemas-microsoft-com:office:word" xmlns:w="http://schemas.openxmlformats.org/wordprocessingml/2006/main" xmlns:w14="http://schemas.microsoft.com/office/word/2010/wordml" xmlns:w15="http://schemas.microsoft.com/office/word/2012/wordml" xmlns:wpg="http://schemas.microsoft.com/office/word/2010/wordprocessingGroup" xmlns:wpi="http://schemas.microsoft.com/office/word/2010/wordprocessingInk" xmlns:wne="http://schemas.microsoft.com/office/word/2006/wordml" xmlns:wps="http://schemas.microsoft.com/office/word/2010/wordprocessingShape" mc:Ignorable="w14 w15 wp14">
-  <w:abstractNum w:abstractNumId="0">
+<w:numbering xmlns:wpc="http://schemas.microsoft.com/office/word/2010/wordprocessingCanvas" xmlns:mc="http://schemas.openxmlformats.org/markup-compatibility/2006" xmlns:o="urn:schemas-microsoft-com:office:office" xmlns:r="http://schemas.openxmlformats.org/officeDocument/2006/relationships" xmlns:m="http://schemas.openxmlformats.org/officeDocument/2006/math" xmlns:v="urn:schemas-microsoft-com:vml" xmlns:wp14="http://schemas.microsoft.com/office/word/2010/wordprocessingDrawing" xmlns:wp="http://schemas.openxmlformats.org/drawingml/2006/wordprocessingDrawing" xmlns:w10="urn:schemas-microsoft-com:office:word" xmlns:w="http://schemas.openxmlformats.org/wordprocessingml/2006/main" xmlns:w14="http://schemas.microsoft.com/office/word/2010/wordml" xmlns:w15="http://schemas.microsoft.com/office/word/2012/wordml" xmlns:wpg="http://schemas.microsoft.com/office/word/2010/wordprocessingGroup" xmlns:wpi="http://schemas.microsoft.com/office/word/2010/wordprocessingInk" xmlns:wne="http://schemas.microsoft.com/office/word/2006/wordml" xmlns:wps="http://schemas.microsoft.com/office/word/2010/wordprocessingShape" mc:Ignorable="w14 w15 wp14">
+  <w:abstractNum w:abstractNumId="0" w15:restartNumberingAfterBreak="0">
     <w:nsid w:val="04A25F3A"/>
     <w:multiLevelType w:val="hybridMultilevel"/>
     <w:tmpl w:val="C388CCC6"/>
@@ -7027,7 +7554,7 @@
       </w:rPr>
     </w:lvl>
   </w:abstractNum>
-  <w:abstractNum w:abstractNumId="1">
+  <w:abstractNum w:abstractNumId="1" w15:restartNumberingAfterBreak="0">
     <w:nsid w:val="1D6722E8"/>
     <w:multiLevelType w:val="hybridMultilevel"/>
     <w:tmpl w:val="38C8CAAC"/>
@@ -7140,7 +7667,7 @@
       </w:rPr>
     </w:lvl>
   </w:abstractNum>
-  <w:abstractNum w:abstractNumId="2">
+  <w:abstractNum w:abstractNumId="2" w15:restartNumberingAfterBreak="0">
     <w:nsid w:val="259D252B"/>
     <w:multiLevelType w:val="hybridMultilevel"/>
     <w:tmpl w:val="8CCAA7D2"/>
@@ -7253,7 +7780,7 @@
       </w:rPr>
     </w:lvl>
   </w:abstractNum>
-  <w:abstractNum w:abstractNumId="3">
+  <w:abstractNum w:abstractNumId="3" w15:restartNumberingAfterBreak="0">
     <w:nsid w:val="325A662C"/>
     <w:multiLevelType w:val="hybridMultilevel"/>
     <w:tmpl w:val="BFFCE1C4"/>
@@ -7366,7 +7893,7 @@
       </w:rPr>
     </w:lvl>
   </w:abstractNum>
-  <w:abstractNum w:abstractNumId="4">
+  <w:abstractNum w:abstractNumId="4" w15:restartNumberingAfterBreak="0">
     <w:nsid w:val="66AF0D9B"/>
     <w:multiLevelType w:val="hybridMultilevel"/>
     <w:tmpl w:val="480ED36A"/>
@@ -7479,7 +8006,7 @@
       </w:rPr>
     </w:lvl>
   </w:abstractNum>
-  <w:abstractNum w:abstractNumId="5">
+  <w:abstractNum w:abstractNumId="5" w15:restartNumberingAfterBreak="0">
     <w:nsid w:val="7E902A62"/>
     <w:multiLevelType w:val="hybridMultilevel"/>
     <w:tmpl w:val="64B61B96"/>
@@ -7613,6 +8140,14 @@
 </w:numbering>
 </file>
 
+<file path=word/people.xml><?xml version="1.0" encoding="utf-8"?>
+<w15:people xmlns:wpc="http://schemas.microsoft.com/office/word/2010/wordprocessingCanvas" xmlns:mc="http://schemas.openxmlformats.org/markup-compatibility/2006" xmlns:o="urn:schemas-microsoft-com:office:office" xmlns:r="http://schemas.openxmlformats.org/officeDocument/2006/relationships" xmlns:m="http://schemas.openxmlformats.org/officeDocument/2006/math" xmlns:v="urn:schemas-microsoft-com:vml" xmlns:wp14="http://schemas.microsoft.com/office/word/2010/wordprocessingDrawing" xmlns:wp="http://schemas.openxmlformats.org/drawingml/2006/wordprocessingDrawing" xmlns:w10="urn:schemas-microsoft-com:office:word" xmlns:w="http://schemas.openxmlformats.org/wordprocessingml/2006/main" xmlns:w14="http://schemas.microsoft.com/office/word/2010/wordml" xmlns:w15="http://schemas.microsoft.com/office/word/2012/wordml" xmlns:wpg="http://schemas.microsoft.com/office/word/2010/wordprocessingGroup" xmlns:wpi="http://schemas.microsoft.com/office/word/2010/wordprocessingInk" xmlns:wne="http://schemas.microsoft.com/office/word/2006/wordml" xmlns:wps="http://schemas.microsoft.com/office/word/2010/wordprocessingShape" mc:Ignorable="w14 w15 wp14">
+  <w15:person w15:author="Singh, Pooja">
+    <w15:presenceInfo w15:providerId="AD" w15:userId="S-1-5-21-2551524523-4105386267-1886756070-1140"/>
+  </w15:person>
+</w15:people>
+</file>
+
 <file path=word/styles.xml><?xml version="1.0" encoding="utf-8"?>
 <w:styles xmlns:mc="http://schemas.openxmlformats.org/markup-compatibility/2006" xmlns:r="http://schemas.openxmlformats.org/officeDocument/2006/relationships" xmlns:w="http://schemas.openxmlformats.org/wordprocessingml/2006/main" xmlns:w14="http://schemas.microsoft.com/office/word/2010/wordml" xmlns:w15="http://schemas.microsoft.com/office/word/2012/wordml" mc:Ignorable="w14 w15">
   <w:docDefaults>
@@ -7630,7 +8165,7 @@
       </w:pPr>
     </w:pPrDefault>
   </w:docDefaults>
-  <w:latentStyles w:defLockedState="0" w:defUIPriority="99" w:defSemiHidden="0" w:defUnhideWhenUsed="0" w:defQFormat="0" w:count="380">
+  <w:latentStyles w:defLockedState="0" w:defUIPriority="99" w:defSemiHidden="0" w:defUnhideWhenUsed="0" w:defQFormat="0" w:count="371">
     <w:lsdException w:name="Normal" w:uiPriority="0" w:qFormat="1"/>
     <w:lsdException w:name="heading 1" w:uiPriority="9" w:qFormat="1"/>
     <w:lsdException w:name="heading 2" w:semiHidden="1" w:uiPriority="9" w:unhideWhenUsed="1" w:qFormat="1"/>
@@ -8078,6 +8613,104 @@
       <w:contextualSpacing/>
     </w:pPr>
   </w:style>
+  <w:style w:type="character" w:styleId="CommentReference">
+    <w:name w:val="annotation reference"/>
+    <w:basedOn w:val="DefaultParagraphFont"/>
+    <w:uiPriority w:val="99"/>
+    <w:semiHidden/>
+    <w:unhideWhenUsed/>
+    <w:rsid w:val="00F40F2E"/>
+    <w:rPr>
+      <w:sz w:val="16"/>
+      <w:szCs w:val="16"/>
+    </w:rPr>
+  </w:style>
+  <w:style w:type="paragraph" w:styleId="CommentText">
+    <w:name w:val="annotation text"/>
+    <w:basedOn w:val="Normal"/>
+    <w:link w:val="CommentTextChar"/>
+    <w:uiPriority w:val="99"/>
+    <w:semiHidden/>
+    <w:unhideWhenUsed/>
+    <w:rsid w:val="00F40F2E"/>
+    <w:pPr>
+      <w:spacing w:line="240" w:lineRule="auto"/>
+    </w:pPr>
+    <w:rPr>
+      <w:sz w:val="20"/>
+      <w:szCs w:val="20"/>
+    </w:rPr>
+  </w:style>
+  <w:style w:type="character" w:customStyle="1" w:styleId="CommentTextChar">
+    <w:name w:val="Comment Text Char"/>
+    <w:basedOn w:val="DefaultParagraphFont"/>
+    <w:link w:val="CommentText"/>
+    <w:uiPriority w:val="99"/>
+    <w:semiHidden/>
+    <w:rsid w:val="00F40F2E"/>
+    <w:rPr>
+      <w:sz w:val="20"/>
+      <w:szCs w:val="20"/>
+    </w:rPr>
+  </w:style>
+  <w:style w:type="paragraph" w:styleId="CommentSubject">
+    <w:name w:val="annotation subject"/>
+    <w:basedOn w:val="CommentText"/>
+    <w:next w:val="CommentText"/>
+    <w:link w:val="CommentSubjectChar"/>
+    <w:uiPriority w:val="99"/>
+    <w:semiHidden/>
+    <w:unhideWhenUsed/>
+    <w:rsid w:val="00F40F2E"/>
+    <w:rPr>
+      <w:b/>
+      <w:bCs/>
+    </w:rPr>
+  </w:style>
+  <w:style w:type="character" w:customStyle="1" w:styleId="CommentSubjectChar">
+    <w:name w:val="Comment Subject Char"/>
+    <w:basedOn w:val="CommentTextChar"/>
+    <w:link w:val="CommentSubject"/>
+    <w:uiPriority w:val="99"/>
+    <w:semiHidden/>
+    <w:rsid w:val="00F40F2E"/>
+    <w:rPr>
+      <w:b/>
+      <w:bCs/>
+      <w:sz w:val="20"/>
+      <w:szCs w:val="20"/>
+    </w:rPr>
+  </w:style>
+  <w:style w:type="paragraph" w:styleId="BalloonText">
+    <w:name w:val="Balloon Text"/>
+    <w:basedOn w:val="Normal"/>
+    <w:link w:val="BalloonTextChar"/>
+    <w:uiPriority w:val="99"/>
+    <w:semiHidden/>
+    <w:unhideWhenUsed/>
+    <w:rsid w:val="00F40F2E"/>
+    <w:pPr>
+      <w:spacing w:after="0" w:line="240" w:lineRule="auto"/>
+    </w:pPr>
+    <w:rPr>
+      <w:rFonts w:ascii="Segoe UI" w:hAnsi="Segoe UI" w:cs="Segoe UI"/>
+      <w:sz w:val="18"/>
+      <w:szCs w:val="18"/>
+    </w:rPr>
+  </w:style>
+  <w:style w:type="character" w:customStyle="1" w:styleId="BalloonTextChar">
+    <w:name w:val="Balloon Text Char"/>
+    <w:basedOn w:val="DefaultParagraphFont"/>
+    <w:link w:val="BalloonText"/>
+    <w:uiPriority w:val="99"/>
+    <w:semiHidden/>
+    <w:rsid w:val="00F40F2E"/>
+    <w:rPr>
+      <w:rFonts w:ascii="Segoe UI" w:hAnsi="Segoe UI" w:cs="Segoe UI"/>
+      <w:sz w:val="18"/>
+      <w:szCs w:val="18"/>
+    </w:rPr>
+  </w:style>
 </w:styles>
 </file>
 

</xml_diff>

<commit_message>
Checkin - on behalf of Mohan
</commit_message>
<xml_diff>
--- a/project/Proposal.docx
+++ b/project/Proposal.docx
@@ -1,6 +1,6 @@
 
 <file path=word/document.xml><?xml version="1.0" encoding="utf-8"?>
-<w:document xmlns:wpc="http://schemas.microsoft.com/office/word/2010/wordprocessingCanvas" xmlns:mo="http://schemas.microsoft.com/office/mac/office/2008/main" xmlns:mc="http://schemas.openxmlformats.org/markup-compatibility/2006" xmlns:mv="urn:schemas-microsoft-com:mac:vml" xmlns:o="urn:schemas-microsoft-com:office:office" xmlns:r="http://schemas.openxmlformats.org/officeDocument/2006/relationships" xmlns:m="http://schemas.openxmlformats.org/officeDocument/2006/math" xmlns:v="urn:schemas-microsoft-com:vml" xmlns:wp14="http://schemas.microsoft.com/office/word/2010/wordprocessingDrawing" xmlns:wp="http://schemas.openxmlformats.org/drawingml/2006/wordprocessingDrawing" xmlns:w10="urn:schemas-microsoft-com:office:word" xmlns:w="http://schemas.openxmlformats.org/wordprocessingml/2006/main" xmlns:w14="http://schemas.microsoft.com/office/word/2010/wordml" xmlns:w15="http://schemas.microsoft.com/office/word/2012/wordml" xmlns:wpg="http://schemas.microsoft.com/office/word/2010/wordprocessingGroup" xmlns:wpi="http://schemas.microsoft.com/office/word/2010/wordprocessingInk" xmlns:wne="http://schemas.microsoft.com/office/word/2006/wordml" xmlns:wps="http://schemas.microsoft.com/office/word/2010/wordprocessingShape" mc:Ignorable="w14 w15 wp14">
+<w:document xmlns:wpc="http://schemas.microsoft.com/office/word/2010/wordprocessingCanvas" xmlns:cx="http://schemas.microsoft.com/office/drawing/2014/chartex" xmlns:cx1="http://schemas.microsoft.com/office/drawing/2015/9/8/chartex" xmlns:cx2="http://schemas.microsoft.com/office/drawing/2015/10/21/chartex" xmlns:mc="http://schemas.openxmlformats.org/markup-compatibility/2006" xmlns:o="urn:schemas-microsoft-com:office:office" xmlns:r="http://schemas.openxmlformats.org/officeDocument/2006/relationships" xmlns:m="http://schemas.openxmlformats.org/officeDocument/2006/math" xmlns:v="urn:schemas-microsoft-com:vml" xmlns:wp14="http://schemas.microsoft.com/office/word/2010/wordprocessingDrawing" xmlns:wp="http://schemas.openxmlformats.org/drawingml/2006/wordprocessingDrawing" xmlns:w10="urn:schemas-microsoft-com:office:word" xmlns:w="http://schemas.openxmlformats.org/wordprocessingml/2006/main" xmlns:w14="http://schemas.microsoft.com/office/word/2010/wordml" xmlns:w15="http://schemas.microsoft.com/office/word/2012/wordml" xmlns:w16se="http://schemas.microsoft.com/office/word/2015/wordml/symex" xmlns:wpg="http://schemas.microsoft.com/office/word/2010/wordprocessingGroup" xmlns:wpi="http://schemas.microsoft.com/office/word/2010/wordprocessingInk" xmlns:wne="http://schemas.microsoft.com/office/word/2006/wordml" xmlns:wps="http://schemas.microsoft.com/office/word/2010/wordprocessingShape" mc:Ignorable="w14 w15 w16se wp14">
   <w:body>
     <w:p>
       <w:pPr>
@@ -107,7 +107,7 @@
           <w:sz w:val="20"/>
           <w:szCs w:val="20"/>
         </w:rPr>
-        <w:t xml:space="preserve"> by applying various statistical analysis to quantify the risk factors such as </w:t>
+        <w:t xml:space="preserve"> by applying various statistical </w:t>
       </w:r>
       <w:r>
         <w:rPr>
@@ -116,6 +116,60 @@
           <w:sz w:val="20"/>
           <w:szCs w:val="20"/>
         </w:rPr>
+        <w:t>methods</w:t>
+      </w:r>
+      <w:r>
+        <w:rPr>
+          <w:rFonts w:ascii="Constantia" w:eastAsia="Times New Roman" w:hAnsi="Constantia" w:cs="Arial"/>
+          <w:color w:val="000000"/>
+          <w:sz w:val="20"/>
+          <w:szCs w:val="20"/>
+        </w:rPr>
+        <w:t xml:space="preserve"> </w:t>
+      </w:r>
+      <w:r>
+        <w:rPr>
+          <w:rFonts w:ascii="Constantia" w:eastAsia="Times New Roman" w:hAnsi="Constantia" w:cs="Arial"/>
+          <w:color w:val="000000"/>
+          <w:sz w:val="20"/>
+          <w:szCs w:val="20"/>
+        </w:rPr>
+        <w:t xml:space="preserve">to </w:t>
+      </w:r>
+      <w:r>
+        <w:rPr>
+          <w:rFonts w:ascii="Constantia" w:eastAsia="Times New Roman" w:hAnsi="Constantia" w:cs="Arial"/>
+          <w:color w:val="000000"/>
+          <w:sz w:val="20"/>
+          <w:szCs w:val="20"/>
+        </w:rPr>
+        <w:t>measure</w:t>
+      </w:r>
+      <w:r>
+        <w:rPr>
+          <w:rFonts w:ascii="Constantia" w:eastAsia="Times New Roman" w:hAnsi="Constantia" w:cs="Arial"/>
+          <w:color w:val="000000"/>
+          <w:sz w:val="20"/>
+          <w:szCs w:val="20"/>
+        </w:rPr>
+        <w:t xml:space="preserve"> </w:t>
+      </w:r>
+      <w:r>
+        <w:rPr>
+          <w:rFonts w:ascii="Constantia" w:eastAsia="Times New Roman" w:hAnsi="Constantia" w:cs="Arial"/>
+          <w:color w:val="000000"/>
+          <w:sz w:val="20"/>
+          <w:szCs w:val="20"/>
+        </w:rPr>
+        <w:t xml:space="preserve">the risk factors such as </w:t>
+      </w:r>
+      <w:r>
+        <w:rPr>
+          <w:rFonts w:ascii="Constantia" w:eastAsia="Times New Roman" w:hAnsi="Constantia" w:cs="Arial"/>
+          <w:color w:val="000000"/>
+          <w:sz w:val="20"/>
+          <w:szCs w:val="20"/>
+        </w:rPr>
         <w:t>“Market Impact” (</w:t>
       </w:r>
       <w:r>
@@ -152,7 +206,7 @@
           <w:sz w:val="20"/>
           <w:szCs w:val="20"/>
         </w:rPr>
-        <w:t xml:space="preserve"> and “Social Sentiment”</w:t>
+        <w:t xml:space="preserve"> and “Social Sentiment</w:t>
       </w:r>
       <w:r>
         <w:rPr>
@@ -161,6 +215,24 @@
           <w:sz w:val="20"/>
           <w:szCs w:val="20"/>
         </w:rPr>
+        <w:t xml:space="preserve"> Impact</w:t>
+      </w:r>
+      <w:r>
+        <w:rPr>
+          <w:rFonts w:ascii="Constantia" w:eastAsia="Times New Roman" w:hAnsi="Constantia" w:cs="Arial"/>
+          <w:color w:val="000000"/>
+          <w:sz w:val="20"/>
+          <w:szCs w:val="20"/>
+        </w:rPr>
+        <w:t>”</w:t>
+      </w:r>
+      <w:r>
+        <w:rPr>
+          <w:rFonts w:ascii="Constantia" w:eastAsia="Times New Roman" w:hAnsi="Constantia" w:cs="Arial"/>
+          <w:color w:val="000000"/>
+          <w:sz w:val="20"/>
+          <w:szCs w:val="20"/>
+        </w:rPr>
         <w:t xml:space="preserve"> (</w:t>
       </w:r>
       <w:r>
@@ -422,7 +494,7 @@
           <w:sz w:val="20"/>
           <w:szCs w:val="20"/>
         </w:rPr>
-        <w:t xml:space="preserve">it is prudent for such investors to understand the risk factors associated with their individual stocks or funds. Further, the recent advances in the social media has provided a wealth of information in the form of Twitter feeds or Google trends that can further provide good insight on the sentiment of investors influenced by current market events. This research is an attempt to highlight </w:t>
+        <w:t>it is prudent for such investors to understand the risk factors associated with their individual stocks or funds. Further, the recent advances in the social media has provided a wealth of information in the form of Twitter feeds or Google trends that can further provide g</w:t>
       </w:r>
       <w:r>
         <w:rPr>
@@ -431,6 +503,24 @@
           <w:sz w:val="20"/>
           <w:szCs w:val="20"/>
         </w:rPr>
+        <w:t>reat</w:t>
+      </w:r>
+      <w:r>
+        <w:rPr>
+          <w:rFonts w:ascii="Constantia" w:eastAsia="Times New Roman" w:hAnsi="Constantia" w:cs="Arial"/>
+          <w:color w:val="000000"/>
+          <w:sz w:val="20"/>
+          <w:szCs w:val="20"/>
+        </w:rPr>
+        <w:t xml:space="preserve"> insight on the sentiment of investors influenced by current market events. This research is an attempt to highlight </w:t>
+      </w:r>
+      <w:r>
+        <w:rPr>
+          <w:rFonts w:ascii="Constantia" w:eastAsia="Times New Roman" w:hAnsi="Constantia" w:cs="Arial"/>
+          <w:color w:val="000000"/>
+          <w:sz w:val="20"/>
+          <w:szCs w:val="20"/>
+        </w:rPr>
         <w:t xml:space="preserve">the </w:t>
       </w:r>
       <w:r>
@@ -449,16 +539,7 @@
           <w:sz w:val="20"/>
           <w:szCs w:val="20"/>
         </w:rPr>
-        <w:t xml:space="preserve">factors including </w:t>
-      </w:r>
-      <w:r>
-        <w:rPr>
-          <w:rFonts w:ascii="Constantia" w:eastAsia="Times New Roman" w:hAnsi="Constantia" w:cs="Arial"/>
-          <w:color w:val="000000"/>
-          <w:sz w:val="20"/>
-          <w:szCs w:val="20"/>
-        </w:rPr>
-        <w:t xml:space="preserve">investor "sentiment" </w:t>
+        <w:t xml:space="preserve">factors </w:t>
       </w:r>
       <w:r>
         <w:rPr>
@@ -563,7 +644,27 @@
           <w:szCs w:val="20"/>
           <w:lang w:val="en"/>
         </w:rPr>
-        <w:t>The volatility itself is affected by multiple factors such as market (“Beta”, “Standard Deviation”), performance (“Earnings”), research (“Analyst Recommendations”)</w:t>
+        <w:t>The volatility itself is affected by multiple factors such as “Beta”, “Standard Deviation”</w:t>
+      </w:r>
+      <w:r>
+        <w:rPr>
+          <w:rFonts w:ascii="Constantia" w:eastAsia="Times New Roman" w:hAnsi="Constantia" w:cs="Arial"/>
+          <w:color w:val="222222"/>
+          <w:sz w:val="20"/>
+          <w:szCs w:val="20"/>
+          <w:lang w:val="en"/>
+        </w:rPr>
+        <w:t xml:space="preserve">, </w:t>
+      </w:r>
+      <w:r>
+        <w:rPr>
+          <w:rFonts w:ascii="Constantia" w:eastAsia="Times New Roman" w:hAnsi="Constantia" w:cs="Arial"/>
+          <w:color w:val="222222"/>
+          <w:sz w:val="20"/>
+          <w:szCs w:val="20"/>
+          <w:lang w:val="en"/>
+        </w:rPr>
+        <w:t>“Earnings”, “Analyst Recommendations”</w:t>
       </w:r>
       <w:r>
         <w:rPr>
@@ -583,7 +684,7 @@
           <w:szCs w:val="20"/>
           <w:lang w:val="en"/>
         </w:rPr>
-        <w:t xml:space="preserve">and social factors (“Social Sentiment”). </w:t>
+        <w:t xml:space="preserve">and “Social Sentiment”. </w:t>
       </w:r>
       <w:r>
         <w:rPr>
@@ -623,35 +724,67 @@
           <w:szCs w:val="20"/>
           <w:lang w:val="en"/>
         </w:rPr>
-        <w:t xml:space="preserve"> the concept of Beta as a measure of volatility or risk and analyze how it affects the returns of a stock relative to the benchmark index (like S&amp;P 500</w:t>
-      </w:r>
-      <w:commentRangeStart w:id="0"/>
-      <w:r>
-        <w:rPr>
-          <w:rFonts w:ascii="Constantia" w:eastAsia="Times New Roman" w:hAnsi="Constantia" w:cs="Arial"/>
-          <w:color w:val="222222"/>
-          <w:sz w:val="20"/>
-          <w:szCs w:val="20"/>
-          <w:lang w:val="en"/>
-        </w:rPr>
-        <w:t>). In particular, we will run a simple case study by choosing three stocks with widely differing returns relative to the benchmark (S&amp;P 500) to emphasize the effect of beta on different classes of stocks</w:t>
-      </w:r>
-      <w:commentRangeEnd w:id="0"/>
-      <w:r>
-        <w:rPr>
-          <w:rStyle w:val="CommentReference"/>
-        </w:rPr>
-        <w:commentReference w:id="0"/>
-      </w:r>
-      <w:r>
-        <w:rPr>
-          <w:rFonts w:ascii="Constantia" w:eastAsia="Times New Roman" w:hAnsi="Constantia" w:cs="Arial"/>
-          <w:color w:val="222222"/>
-          <w:sz w:val="20"/>
-          <w:szCs w:val="20"/>
-          <w:lang w:val="en"/>
-        </w:rPr>
-        <w:t>. We will then generalize this a bit more, by comparing Beta (risk) for a universe of stocks against their respective returns for a chosen period and more important, we want to understand </w:t>
+        <w:t xml:space="preserve"> the concept of Beta as a measure of volatility </w:t>
+      </w:r>
+      <w:r>
+        <w:rPr>
+          <w:rFonts w:ascii="Constantia" w:eastAsia="Times New Roman" w:hAnsi="Constantia" w:cs="Arial"/>
+          <w:color w:val="222222"/>
+          <w:sz w:val="20"/>
+          <w:szCs w:val="20"/>
+          <w:lang w:val="en"/>
+        </w:rPr>
+        <w:t xml:space="preserve">of a stock relative to the benchmark (like S&amp;P 500) </w:t>
+      </w:r>
+      <w:r>
+        <w:rPr>
+          <w:rFonts w:ascii="Constantia" w:eastAsia="Times New Roman" w:hAnsi="Constantia" w:cs="Arial"/>
+          <w:color w:val="222222"/>
+          <w:sz w:val="20"/>
+          <w:szCs w:val="20"/>
+          <w:lang w:val="en"/>
+        </w:rPr>
+        <w:t>and analyze how it affects the returns of a stock relative to the benchmark</w:t>
+      </w:r>
+      <w:r>
+        <w:rPr>
+          <w:rFonts w:ascii="Constantia" w:eastAsia="Times New Roman" w:hAnsi="Constantia" w:cs="Arial"/>
+          <w:color w:val="222222"/>
+          <w:sz w:val="20"/>
+          <w:szCs w:val="20"/>
+          <w:lang w:val="en"/>
+        </w:rPr>
+        <w:t>.</w:t>
+      </w:r>
+      <w:r>
+        <w:rPr>
+          <w:rFonts w:ascii="Constantia" w:eastAsia="Times New Roman" w:hAnsi="Constantia" w:cs="Arial"/>
+          <w:color w:val="222222"/>
+          <w:sz w:val="20"/>
+          <w:szCs w:val="20"/>
+          <w:lang w:val="en"/>
+        </w:rPr>
+        <w:t xml:space="preserve"> In particular, we will run a simple case study by choosing three stocks with widely differing returns relative to the benchmark (S&amp;P 500) to emphasize the effect of beta on </w:t>
+      </w:r>
+      <w:r>
+        <w:rPr>
+          <w:rFonts w:ascii="Constantia" w:eastAsia="Times New Roman" w:hAnsi="Constantia" w:cs="Arial"/>
+          <w:color w:val="222222"/>
+          <w:sz w:val="20"/>
+          <w:szCs w:val="20"/>
+          <w:lang w:val="en"/>
+        </w:rPr>
+        <w:t xml:space="preserve">such </w:t>
+      </w:r>
+      <w:r>
+        <w:rPr>
+          <w:rFonts w:ascii="Constantia" w:eastAsia="Times New Roman" w:hAnsi="Constantia" w:cs="Arial"/>
+          <w:color w:val="222222"/>
+          <w:sz w:val="20"/>
+          <w:szCs w:val="20"/>
+          <w:lang w:val="en"/>
+        </w:rPr>
+        <w:t>classes of stocks. We will then generalize this a bit more, by comparing Beta (risk) for a universe of stocks against their respective returns for a chosen period and more important, we want to understand </w:t>
       </w:r>
       <w:r>
         <w:rPr>
@@ -713,7 +846,37 @@
           <w:szCs w:val="20"/>
           <w:lang w:val="en"/>
         </w:rPr>
-        <w:t xml:space="preserve"> that this paper ponders upon by providing a statistical insight into the results.</w:t>
+        <w:t xml:space="preserve"> that this </w:t>
+      </w:r>
+      <w:r>
+        <w:rPr>
+          <w:rFonts w:ascii="Constantia" w:eastAsia="Times New Roman" w:hAnsi="Constantia" w:cs="Arial"/>
+          <w:color w:val="222222"/>
+          <w:sz w:val="20"/>
+          <w:szCs w:val="20"/>
+          <w:lang w:val="en"/>
+        </w:rPr>
+        <w:t>research</w:t>
+      </w:r>
+      <w:r>
+        <w:rPr>
+          <w:rFonts w:ascii="Constantia" w:eastAsia="Times New Roman" w:hAnsi="Constantia" w:cs="Arial"/>
+          <w:color w:val="222222"/>
+          <w:sz w:val="20"/>
+          <w:szCs w:val="20"/>
+          <w:lang w:val="en"/>
+        </w:rPr>
+        <w:t xml:space="preserve"> </w:t>
+      </w:r>
+      <w:r>
+        <w:rPr>
+          <w:rFonts w:ascii="Constantia" w:eastAsia="Times New Roman" w:hAnsi="Constantia" w:cs="Arial"/>
+          <w:color w:val="222222"/>
+          <w:sz w:val="20"/>
+          <w:szCs w:val="20"/>
+          <w:lang w:val="en"/>
+        </w:rPr>
+        <w:t>ponders upon by providing a statistical insight into the results.</w:t>
       </w:r>
       <w:r>
         <w:rPr>
@@ -833,17 +996,77 @@
           <w:szCs w:val="20"/>
           <w:lang w:val="en"/>
         </w:rPr>
-        <w:t xml:space="preserve">such as Twitter feeds that is gaining momentum since the advent of Social Media Revolution. The is primarily done </w:t>
-      </w:r>
-      <w:r>
-        <w:rPr>
-          <w:rFonts w:ascii="Constantia" w:eastAsia="Times New Roman" w:hAnsi="Constantia" w:cs="Arial"/>
-          <w:color w:val="222222"/>
-          <w:sz w:val="20"/>
-          <w:szCs w:val="20"/>
-          <w:lang w:val="en"/>
-        </w:rPr>
-        <w:t>to make this investigation more complete. .</w:t>
+        <w:t>such as Twitter</w:t>
+      </w:r>
+      <w:r>
+        <w:rPr>
+          <w:rFonts w:ascii="Constantia" w:eastAsia="Times New Roman" w:hAnsi="Constantia" w:cs="Arial"/>
+          <w:color w:val="222222"/>
+          <w:sz w:val="20"/>
+          <w:szCs w:val="20"/>
+          <w:lang w:val="en"/>
+        </w:rPr>
+        <w:t>/Stocktwits</w:t>
+      </w:r>
+      <w:r>
+        <w:rPr>
+          <w:rFonts w:ascii="Constantia" w:eastAsia="Times New Roman" w:hAnsi="Constantia" w:cs="Arial"/>
+          <w:color w:val="222222"/>
+          <w:sz w:val="20"/>
+          <w:szCs w:val="20"/>
+          <w:lang w:val="en"/>
+        </w:rPr>
+        <w:t xml:space="preserve"> feeds that is gaining momentum since the advent of Social Media Revolution. Th</w:t>
+      </w:r>
+      <w:r>
+        <w:rPr>
+          <w:rFonts w:ascii="Constantia" w:eastAsia="Times New Roman" w:hAnsi="Constantia" w:cs="Arial"/>
+          <w:color w:val="222222"/>
+          <w:sz w:val="20"/>
+          <w:szCs w:val="20"/>
+          <w:lang w:val="en"/>
+        </w:rPr>
+        <w:t>is</w:t>
+      </w:r>
+      <w:r>
+        <w:rPr>
+          <w:rFonts w:ascii="Constantia" w:eastAsia="Times New Roman" w:hAnsi="Constantia" w:cs="Arial"/>
+          <w:color w:val="222222"/>
+          <w:sz w:val="20"/>
+          <w:szCs w:val="20"/>
+          <w:lang w:val="en"/>
+        </w:rPr>
+        <w:t xml:space="preserve"> is primarily done </w:t>
+      </w:r>
+      <w:r>
+        <w:rPr>
+          <w:rFonts w:ascii="Constantia" w:eastAsia="Times New Roman" w:hAnsi="Constantia" w:cs="Arial"/>
+          <w:color w:val="222222"/>
+          <w:sz w:val="20"/>
+          <w:szCs w:val="20"/>
+          <w:lang w:val="en"/>
+        </w:rPr>
+        <w:t>to make th</w:t>
+      </w:r>
+      <w:r>
+        <w:rPr>
+          <w:rFonts w:ascii="Constantia" w:eastAsia="Times New Roman" w:hAnsi="Constantia" w:cs="Arial"/>
+          <w:color w:val="222222"/>
+          <w:sz w:val="20"/>
+          <w:szCs w:val="20"/>
+          <w:lang w:val="en"/>
+        </w:rPr>
+        <w:t>e</w:t>
+      </w:r>
+      <w:r>
+        <w:rPr>
+          <w:rFonts w:ascii="Constantia" w:eastAsia="Times New Roman" w:hAnsi="Constantia" w:cs="Arial"/>
+          <w:color w:val="222222"/>
+          <w:sz w:val="20"/>
+          <w:szCs w:val="20"/>
+          <w:lang w:val="en"/>
+        </w:rPr>
+        <w:t xml:space="preserve"> investigation complete. .</w:t>
       </w:r>
       <w:r>
         <w:rPr>
@@ -940,25 +1163,8 @@
         </w:rPr>
         <w:t xml:space="preserve">1. What impacts stock volatility? beta, SD, earnings, </w:t>
       </w:r>
-      <w:commentRangeStart w:id="1"/>
-      <w:r>
-        <w:rPr>
-          <w:rFonts w:ascii="Constantia" w:eastAsia="Times New Roman" w:hAnsi="Constantia" w:cs="Arial"/>
-          <w:b/>
-          <w:color w:val="222222"/>
-          <w:sz w:val="20"/>
-          <w:szCs w:val="20"/>
-          <w:lang w:val="en"/>
-        </w:rPr>
-        <w:t xml:space="preserve">analyst recommendations, market impact, </w:t>
-      </w:r>
-      <w:commentRangeEnd w:id="1"/>
-      <w:r>
-        <w:rPr>
-          <w:rStyle w:val="CommentReference"/>
-        </w:rPr>
-        <w:commentReference w:id="1"/>
-      </w:r>
+      <w:bookmarkStart w:id="0" w:name="_GoBack"/>
+      <w:bookmarkEnd w:id="0"/>
       <w:r>
         <w:rPr>
           <w:rFonts w:ascii="Constantia" w:eastAsia="Times New Roman" w:hAnsi="Constantia" w:cs="Arial"/>
@@ -1137,30 +1343,16 @@
         </w:rPr>
         <w:t> Sentiment analysis using twitter feed. </w:t>
       </w:r>
-      <w:del w:id="2" w:author="Singh, Pooja" w:date="2016-04-08T09:59:00Z">
-        <w:r>
-          <w:rPr>
-            <w:rFonts w:ascii="Constantia" w:eastAsia="Times New Roman" w:hAnsi="Constantia" w:cs="Arial"/>
-            <w:color w:val="222222"/>
-            <w:sz w:val="20"/>
-            <w:szCs w:val="20"/>
-            <w:lang w:val="en"/>
-          </w:rPr>
-          <w:delText>Analyse</w:delText>
-        </w:r>
-      </w:del>
-      <w:ins w:id="3" w:author="Singh, Pooja" w:date="2016-04-08T09:59:00Z">
-        <w:r>
-          <w:rPr>
-            <w:rFonts w:ascii="Constantia" w:eastAsia="Times New Roman" w:hAnsi="Constantia" w:cs="Arial"/>
-            <w:color w:val="222222"/>
-            <w:sz w:val="20"/>
-            <w:szCs w:val="20"/>
-            <w:lang w:val="en"/>
-          </w:rPr>
-          <w:t>Analyze</w:t>
-        </w:r>
-      </w:ins>
+      <w:r>
+        <w:rPr>
+          <w:rFonts w:ascii="Constantia" w:eastAsia="Times New Roman" w:hAnsi="Constantia" w:cs="Arial"/>
+          <w:color w:val="222222"/>
+          <w:sz w:val="20"/>
+          <w:szCs w:val="20"/>
+          <w:lang w:val="en"/>
+        </w:rPr>
+        <w:t>Analyze</w:t>
+      </w:r>
       <w:r>
         <w:rPr>
           <w:rFonts w:ascii="Constantia" w:eastAsia="Times New Roman" w:hAnsi="Constantia" w:cs="Arial"/>
@@ -1374,7 +1566,6 @@
           <w:szCs w:val="20"/>
           <w:lang w:val="en"/>
         </w:rPr>
-        <w:lastRenderedPageBreak/>
         <w:t xml:space="preserve">      - </w:t>
       </w:r>
       <w:r>
@@ -1454,6 +1645,7 @@
           <w:sz w:val="20"/>
           <w:szCs w:val="20"/>
         </w:rPr>
+        <w:lastRenderedPageBreak/>
         <w:t xml:space="preserve">3. </w:t>
       </w:r>
       <w:r>
@@ -1568,7 +1760,7 @@
           <w:szCs w:val="19"/>
         </w:rPr>
       </w:pPr>
-      <w:hyperlink r:id="rId7" w:tgtFrame="_blank" w:history="1">
+      <w:hyperlink r:id="rId5" w:tgtFrame="_blank" w:history="1">
         <w:r>
           <w:rPr>
             <w:rFonts w:ascii="Constantia" w:eastAsia="Times New Roman" w:hAnsi="Constantia" w:cs="Arial"/>
@@ -3857,7 +4049,6 @@
         <w:spacing w:after="200" w:line="240" w:lineRule="auto"/>
         <w:jc w:val="both"/>
         <w:rPr>
-          <w:ins w:id="4" w:author="Singh, Pooja" w:date="2016-04-08T10:01:00Z"/>
           <w:rFonts w:ascii="Constantia" w:eastAsia="Times New Roman" w:hAnsi="Constantia" w:cs="Arial"/>
           <w:b/>
           <w:bCs/>
@@ -3875,7 +4066,7 @@
           <w:sz w:val="20"/>
           <w:szCs w:val="20"/>
         </w:rPr>
-        <w:t>Data Set-2 (Russell 5000 stock performance attributes)</w:t>
+        <w:t xml:space="preserve"> (Russell 5000 stock performance attributes)</w:t>
       </w:r>
     </w:p>
     <w:p>
@@ -3892,37 +4083,17 @@
           <w:szCs w:val="20"/>
         </w:rPr>
       </w:pPr>
-      <w:commentRangeStart w:id="5"/>
-      <w:commentRangeStart w:id="6"/>
-      <w:ins w:id="7" w:author="Singh, Pooja" w:date="2016-04-08T10:01:00Z">
-        <w:r>
-          <w:rPr>
-            <w:rFonts w:ascii="Constantia" w:eastAsia="Times New Roman" w:hAnsi="Constantia" w:cs="Arial"/>
-            <w:b/>
-            <w:bCs/>
-            <w:color w:val="222222"/>
-            <w:sz w:val="20"/>
-            <w:szCs w:val="20"/>
-            <w:lang w:val="en"/>
-          </w:rPr>
-          <w:t>Data Set-2</w:t>
-        </w:r>
-      </w:ins>
-      <w:commentRangeEnd w:id="5"/>
-      <w:ins w:id="8" w:author="Singh, Pooja" w:date="2016-04-08T10:02:00Z">
-        <w:r>
-          <w:rPr>
-            <w:rStyle w:val="CommentReference"/>
-          </w:rPr>
-          <w:commentReference w:id="5"/>
-        </w:r>
-      </w:ins>
-      <w:commentRangeEnd w:id="6"/>
-      <w:r>
-        <w:rPr>
-          <w:rStyle w:val="CommentReference"/>
-        </w:rPr>
-        <w:commentReference w:id="6"/>
+      <w:r>
+        <w:rPr>
+          <w:rFonts w:ascii="Constantia" w:eastAsia="Times New Roman" w:hAnsi="Constantia" w:cs="Arial"/>
+          <w:b/>
+          <w:bCs/>
+          <w:color w:val="222222"/>
+          <w:sz w:val="20"/>
+          <w:szCs w:val="20"/>
+          <w:lang w:val="en"/>
+        </w:rPr>
+        <w:t>Data Set-2</w:t>
       </w:r>
     </w:p>
     <w:p>
@@ -3937,7 +4108,7 @@
           <w:szCs w:val="19"/>
         </w:rPr>
       </w:pPr>
-      <w:hyperlink r:id="rId8" w:tgtFrame="_blank" w:history="1">
+      <w:hyperlink r:id="rId6" w:tgtFrame="_blank" w:history="1">
         <w:r>
           <w:rPr>
             <w:rFonts w:ascii="Constantia" w:eastAsia="Times New Roman" w:hAnsi="Constantia" w:cs="Arial"/>
@@ -4289,29 +4460,7 @@
                 <w:sz w:val="18"/>
                 <w:szCs w:val="18"/>
               </w:rPr>
-              <w:t xml:space="preserve">Volume (90 Day </w:t>
-            </w:r>
-            <w:proofErr w:type="spellStart"/>
-            <w:r>
-              <w:rPr>
-                <w:rFonts w:ascii="Arial" w:eastAsia="Times New Roman" w:hAnsi="Arial" w:cs="Arial"/>
-                <w:b/>
-                <w:bCs/>
-                <w:sz w:val="18"/>
-                <w:szCs w:val="18"/>
-              </w:rPr>
-              <w:t>Avg</w:t>
-            </w:r>
-            <w:proofErr w:type="spellEnd"/>
-            <w:r>
-              <w:rPr>
-                <w:rFonts w:ascii="Arial" w:eastAsia="Times New Roman" w:hAnsi="Arial" w:cs="Arial"/>
-                <w:b/>
-                <w:bCs/>
-                <w:sz w:val="18"/>
-                <w:szCs w:val="18"/>
-              </w:rPr>
-              <w:t>)</w:t>
+              <w:t>Volume (90 Day Avg)</w:t>
             </w:r>
           </w:p>
           <w:p>
@@ -5658,31 +5807,7 @@
           <w:sz w:val="20"/>
           <w:szCs w:val="20"/>
         </w:rPr>
-        <w:t xml:space="preserve"> (Sentiment analysis using twitter/</w:t>
-      </w:r>
-      <w:proofErr w:type="spellStart"/>
-      <w:r>
-        <w:rPr>
-          <w:rFonts w:ascii="Constantia" w:eastAsia="Times New Roman" w:hAnsi="Constantia" w:cs="Arial"/>
-          <w:b/>
-          <w:bCs/>
-          <w:color w:val="222222"/>
-          <w:sz w:val="20"/>
-          <w:szCs w:val="20"/>
-        </w:rPr>
-        <w:t>stocktwits</w:t>
-      </w:r>
-      <w:proofErr w:type="spellEnd"/>
-      <w:r>
-        <w:rPr>
-          <w:rFonts w:ascii="Constantia" w:eastAsia="Times New Roman" w:hAnsi="Constantia" w:cs="Arial"/>
-          <w:b/>
-          <w:bCs/>
-          <w:color w:val="222222"/>
-          <w:sz w:val="20"/>
-          <w:szCs w:val="20"/>
-        </w:rPr>
-        <w:t xml:space="preserve"> feeds)</w:t>
+        <w:t xml:space="preserve"> (Sentiment analysis using twitter/stocktwits feeds)</w:t>
       </w:r>
     </w:p>
     <w:tbl>
@@ -6120,29 +6245,7 @@
                 <w:szCs w:val="18"/>
                 <w:shd w:val="clear" w:color="auto" w:fill="F8F8F8"/>
               </w:rPr>
-              <w:t xml:space="preserve">$GILD Nobody should be surprised. Faithful GILD nation knows 90&amp;#39;s </w:t>
-            </w:r>
-            <w:proofErr w:type="spellStart"/>
-            <w:r>
-              <w:rPr>
-                <w:rFonts w:ascii="Helvetica Neue" w:hAnsi="Helvetica Neue"/>
-                <w:color w:val="333333"/>
-                <w:sz w:val="18"/>
-                <w:szCs w:val="18"/>
-                <w:shd w:val="clear" w:color="auto" w:fill="F8F8F8"/>
-              </w:rPr>
-              <w:t>isnt</w:t>
-            </w:r>
-            <w:proofErr w:type="spellEnd"/>
-            <w:r>
-              <w:rPr>
-                <w:rFonts w:ascii="Helvetica Neue" w:hAnsi="Helvetica Neue"/>
-                <w:color w:val="333333"/>
-                <w:sz w:val="18"/>
-                <w:szCs w:val="18"/>
-                <w:shd w:val="clear" w:color="auto" w:fill="F8F8F8"/>
-              </w:rPr>
-              <w:t xml:space="preserve"> where we belong.</w:t>
+              <w:t>$GILD Nobody should be surprised. Faithful GILD nation knows 90&amp;#39;s isnt where we belong.</w:t>
             </w:r>
           </w:p>
         </w:tc>
@@ -6183,7 +6286,6 @@
                 <w:sz w:val="19"/>
                 <w:szCs w:val="19"/>
               </w:rPr>
-              <w:lastRenderedPageBreak/>
               <w:t>GILD</w:t>
             </w:r>
           </w:p>
@@ -6260,51 +6362,7 @@
                 <w:szCs w:val="18"/>
                 <w:shd w:val="clear" w:color="auto" w:fill="FFFFFF"/>
               </w:rPr>
-              <w:t>@</w:t>
-            </w:r>
-            <w:proofErr w:type="spellStart"/>
-            <w:r>
-              <w:rPr>
-                <w:rFonts w:ascii="Helvetica Neue" w:hAnsi="Helvetica Neue"/>
-                <w:color w:val="333333"/>
-                <w:sz w:val="18"/>
-                <w:szCs w:val="18"/>
-                <w:shd w:val="clear" w:color="auto" w:fill="FFFFFF"/>
-              </w:rPr>
-              <w:t>Stevemed</w:t>
-            </w:r>
-            <w:proofErr w:type="spellEnd"/>
-            <w:r>
-              <w:rPr>
-                <w:rFonts w:ascii="Helvetica Neue" w:hAnsi="Helvetica Neue"/>
-                <w:color w:val="333333"/>
-                <w:sz w:val="18"/>
-                <w:szCs w:val="18"/>
-                <w:shd w:val="clear" w:color="auto" w:fill="FFFFFF"/>
-              </w:rPr>
-              <w:t xml:space="preserve"> Between $GILD, $AMGN and $CELG, you let these ride for a decade or two and you&amp;#</w:t>
-            </w:r>
-            <w:proofErr w:type="gramStart"/>
-            <w:r>
-              <w:rPr>
-                <w:rFonts w:ascii="Helvetica Neue" w:hAnsi="Helvetica Neue"/>
-                <w:color w:val="333333"/>
-                <w:sz w:val="18"/>
-                <w:szCs w:val="18"/>
-                <w:shd w:val="clear" w:color="auto" w:fill="FFFFFF"/>
-              </w:rPr>
-              <w:t>39;ll</w:t>
-            </w:r>
-            <w:proofErr w:type="gramEnd"/>
-            <w:r>
-              <w:rPr>
-                <w:rFonts w:ascii="Helvetica Neue" w:hAnsi="Helvetica Neue"/>
-                <w:color w:val="333333"/>
-                <w:sz w:val="18"/>
-                <w:szCs w:val="18"/>
-                <w:shd w:val="clear" w:color="auto" w:fill="FFFFFF"/>
-              </w:rPr>
-              <w:t xml:space="preserve"> be happy. Simple.</w:t>
+              <w:t>@Stevemed Between $GILD, $AMGN and $CELG, you let these ride for a decade or two and you&amp;#39;ll be happy. Simple.</w:t>
             </w:r>
           </w:p>
         </w:tc>
@@ -6462,6 +6520,7 @@
                 <w:sz w:val="19"/>
                 <w:szCs w:val="19"/>
               </w:rPr>
+              <w:lastRenderedPageBreak/>
               <w:t>..</w:t>
             </w:r>
           </w:p>
@@ -6547,29 +6606,7 @@
                 <w:szCs w:val="18"/>
                 <w:shd w:val="clear" w:color="auto" w:fill="F8F8F8"/>
               </w:rPr>
-              <w:t xml:space="preserve">$GILD why </w:t>
-            </w:r>
-            <w:proofErr w:type="spellStart"/>
-            <w:r>
-              <w:rPr>
-                <w:rFonts w:ascii="Helvetica Neue" w:hAnsi="Helvetica Neue"/>
-                <w:color w:val="333333"/>
-                <w:sz w:val="18"/>
-                <w:szCs w:val="18"/>
-                <w:shd w:val="clear" w:color="auto" w:fill="F8F8F8"/>
-              </w:rPr>
-              <w:t>isn</w:t>
-            </w:r>
-            <w:proofErr w:type="spellEnd"/>
-            <w:r>
-              <w:rPr>
-                <w:rFonts w:ascii="Helvetica Neue" w:hAnsi="Helvetica Neue"/>
-                <w:color w:val="333333"/>
-                <w:sz w:val="18"/>
-                <w:szCs w:val="18"/>
-                <w:shd w:val="clear" w:color="auto" w:fill="F8F8F8"/>
-              </w:rPr>
-              <w:t>&amp;#39;t this running on part with the sector?</w:t>
+              <w:t>$GILD why isn&amp;#39;t this running on part with the sector?</w:t>
             </w:r>
           </w:p>
         </w:tc>
@@ -6702,44 +6739,25 @@
         </w:rPr>
         <w:t xml:space="preserve">1. </w:t>
       </w:r>
-      <w:moveToRangeStart w:id="9" w:author="Singh, Pooja" w:date="2016-04-08T10:04:00Z" w:name="move447873209"/>
-      <w:moveTo w:id="10" w:author="Singh, Pooja" w:date="2016-04-08T10:04:00Z">
-        <w:del w:id="11" w:author="Singh, Pooja" w:date="2016-04-08T10:04:00Z">
-          <w:r>
-            <w:rPr>
-              <w:rFonts w:ascii="Constantia" w:eastAsia="Times New Roman" w:hAnsi="Constantia" w:cs="Arial"/>
-              <w:color w:val="222222"/>
-              <w:sz w:val="20"/>
-              <w:szCs w:val="20"/>
-            </w:rPr>
-            <w:delText>Understand the</w:delText>
-          </w:r>
-        </w:del>
-      </w:moveTo>
-      <w:ins w:id="12" w:author="Singh, Pooja" w:date="2016-04-08T10:04:00Z">
-        <w:r>
-          <w:rPr>
-            <w:rFonts w:ascii="Constantia" w:eastAsia="Times New Roman" w:hAnsi="Constantia" w:cs="Arial"/>
-            <w:color w:val="222222"/>
-            <w:sz w:val="20"/>
-            <w:szCs w:val="20"/>
-          </w:rPr>
-          <w:t>Exploratory data analysis of the</w:t>
-        </w:r>
-      </w:ins>
-      <w:moveTo w:id="13" w:author="Singh, Pooja" w:date="2016-04-08T10:04:00Z">
-        <w:r>
-          <w:rPr>
-            <w:rFonts w:ascii="Constantia" w:eastAsia="Times New Roman" w:hAnsi="Constantia" w:cs="Arial"/>
-            <w:color w:val="222222"/>
-            <w:sz w:val="20"/>
-            <w:szCs w:val="20"/>
-          </w:rPr>
-          <w:t xml:space="preserve"> distribution of "beta" for Russell 5000 stocks. This is expected to be normal distribution with a mean and SE.</w:t>
-        </w:r>
-      </w:moveTo>
+      <w:r>
+        <w:rPr>
+          <w:rFonts w:ascii="Constantia" w:eastAsia="Times New Roman" w:hAnsi="Constantia" w:cs="Arial"/>
+          <w:color w:val="222222"/>
+          <w:sz w:val="20"/>
+          <w:szCs w:val="20"/>
+        </w:rPr>
+        <w:t>Exploratory data analysis of the</w:t>
+      </w:r>
+      <w:r>
+        <w:rPr>
+          <w:rFonts w:ascii="Constantia" w:eastAsia="Times New Roman" w:hAnsi="Constantia" w:cs="Arial"/>
+          <w:color w:val="222222"/>
+          <w:sz w:val="20"/>
+          <w:szCs w:val="20"/>
+        </w:rPr>
+        <w:t xml:space="preserve"> distribution of "beta" for Russell 5000 stocks. This is expected to be normal distribution with a mean and SE.</w:t>
+      </w:r>
     </w:p>
-    <w:moveToRangeEnd w:id="9"/>
     <w:p>
       <w:pPr>
         <w:shd w:val="clear" w:color="auto" w:fill="FFFFFF"/>
@@ -6751,42 +6769,41 @@
           <w:szCs w:val="19"/>
         </w:rPr>
       </w:pPr>
-      <w:ins w:id="14" w:author="Singh, Pooja" w:date="2016-04-08T10:04:00Z">
-        <w:r>
-          <w:rPr>
-            <w:rFonts w:ascii="Constantia" w:eastAsia="Times New Roman" w:hAnsi="Constantia" w:cs="Arial"/>
-            <w:color w:val="222222"/>
-            <w:sz w:val="20"/>
-            <w:szCs w:val="20"/>
-          </w:rPr>
-          <w:t xml:space="preserve">2. </w:t>
-        </w:r>
-      </w:ins>
-      <w:commentRangeStart w:id="15"/>
-      <w:r>
-        <w:rPr>
-          <w:rFonts w:ascii="Constantia" w:eastAsia="Times New Roman" w:hAnsi="Constantia" w:cs="Arial"/>
-          <w:color w:val="222222"/>
-          <w:sz w:val="20"/>
-          <w:szCs w:val="20"/>
-        </w:rPr>
-        <w:t xml:space="preserve">Beta estimation </w:t>
-      </w:r>
-      <w:commentRangeEnd w:id="15"/>
-      <w:r>
-        <w:rPr>
-          <w:rStyle w:val="CommentReference"/>
-        </w:rPr>
-        <w:commentReference w:id="15"/>
-      </w:r>
-      <w:r>
-        <w:rPr>
-          <w:rFonts w:ascii="Constantia" w:eastAsia="Times New Roman" w:hAnsi="Constantia" w:cs="Arial"/>
-          <w:color w:val="222222"/>
-          <w:sz w:val="20"/>
-          <w:szCs w:val="20"/>
-        </w:rPr>
-        <w:t>using linear regression model for 3 chosen stocks. Use the first dataset here.</w:t>
+      <w:r>
+        <w:rPr>
+          <w:rFonts w:ascii="Constantia" w:eastAsia="Times New Roman" w:hAnsi="Constantia" w:cs="Arial"/>
+          <w:color w:val="222222"/>
+          <w:sz w:val="20"/>
+          <w:szCs w:val="20"/>
+        </w:rPr>
+        <w:t xml:space="preserve">2. </w:t>
+      </w:r>
+      <w:r>
+        <w:rPr>
+          <w:rFonts w:ascii="Constantia" w:eastAsia="Times New Roman" w:hAnsi="Constantia" w:cs="Arial"/>
+          <w:color w:val="222222"/>
+          <w:sz w:val="20"/>
+          <w:szCs w:val="20"/>
+        </w:rPr>
+        <w:t xml:space="preserve">Beta estimation using linear regression model </w:t>
+      </w:r>
+      <w:r>
+        <w:rPr>
+          <w:rFonts w:ascii="Constantia" w:eastAsia="Times New Roman" w:hAnsi="Constantia" w:cs="Arial"/>
+          <w:color w:val="222222"/>
+          <w:sz w:val="20"/>
+          <w:szCs w:val="20"/>
+        </w:rPr>
+        <w:t xml:space="preserve">(benchmark S&amp;P 500 as the predictor) </w:t>
+      </w:r>
+      <w:r>
+        <w:rPr>
+          <w:rFonts w:ascii="Constantia" w:eastAsia="Times New Roman" w:hAnsi="Constantia" w:cs="Arial"/>
+          <w:color w:val="222222"/>
+          <w:sz w:val="20"/>
+          <w:szCs w:val="20"/>
+        </w:rPr>
+        <w:t>for 3 chosen stocks. Use the first dataset here.</w:t>
       </w:r>
     </w:p>
     <w:p>
@@ -6794,46 +6811,174 @@
         <w:shd w:val="clear" w:color="auto" w:fill="FFFFFF"/>
         <w:spacing w:after="0" w:line="240" w:lineRule="auto"/>
         <w:rPr>
-          <w:del w:id="16" w:author="Singh, Pooja" w:date="2016-04-08T10:04:00Z"/>
+          <w:rFonts w:ascii="Constantia" w:eastAsia="Times New Roman" w:hAnsi="Constantia" w:cs="Arial"/>
+          <w:color w:val="222222"/>
+          <w:sz w:val="20"/>
+          <w:szCs w:val="20"/>
+        </w:rPr>
+      </w:pPr>
+      <w:r>
+        <w:rPr>
+          <w:rFonts w:ascii="Constantia" w:eastAsia="Times New Roman" w:hAnsi="Constantia" w:cs="Arial"/>
+          <w:color w:val="222222"/>
+          <w:sz w:val="20"/>
+          <w:szCs w:val="20"/>
+        </w:rPr>
+        <w:t xml:space="preserve"> 3. Impact of "beta" </w:t>
+      </w:r>
+      <w:r>
+        <w:rPr>
+          <w:rFonts w:ascii="Constantia" w:eastAsia="Times New Roman" w:hAnsi="Constantia" w:cs="Arial"/>
+          <w:color w:val="222222"/>
+          <w:sz w:val="20"/>
+          <w:szCs w:val="20"/>
+        </w:rPr>
+        <w:t xml:space="preserve">and </w:t>
+      </w:r>
+      <w:r>
+        <w:rPr>
+          <w:rFonts w:ascii="Constantia" w:eastAsia="Times New Roman" w:hAnsi="Constantia" w:cs="Arial"/>
+          <w:color w:val="222222"/>
+          <w:sz w:val="20"/>
+          <w:szCs w:val="20"/>
+        </w:rPr>
+        <w:t>"</w:t>
+      </w:r>
+      <w:r>
+        <w:rPr>
+          <w:rFonts w:ascii="Constantia" w:eastAsia="Times New Roman" w:hAnsi="Constantia" w:cs="Arial"/>
+          <w:color w:val="222222"/>
+          <w:sz w:val="20"/>
+          <w:szCs w:val="20"/>
+        </w:rPr>
+        <w:t>sd</w:t>
+      </w:r>
+      <w:r>
+        <w:rPr>
+          <w:rFonts w:ascii="Constantia" w:eastAsia="Times New Roman" w:hAnsi="Constantia" w:cs="Arial"/>
+          <w:color w:val="222222"/>
+          <w:sz w:val="20"/>
+          <w:szCs w:val="20"/>
+        </w:rPr>
+        <w:t>"</w:t>
+      </w:r>
+      <w:r>
+        <w:rPr>
+          <w:rFonts w:ascii="Constantia" w:eastAsia="Times New Roman" w:hAnsi="Constantia" w:cs="Arial"/>
+          <w:color w:val="222222"/>
+          <w:sz w:val="20"/>
+          <w:szCs w:val="20"/>
+        </w:rPr>
+        <w:t xml:space="preserve"> </w:t>
+      </w:r>
+      <w:r>
+        <w:rPr>
+          <w:rFonts w:ascii="Constantia" w:eastAsia="Times New Roman" w:hAnsi="Constantia" w:cs="Arial"/>
+          <w:color w:val="222222"/>
+          <w:sz w:val="20"/>
+          <w:szCs w:val="20"/>
+        </w:rPr>
+        <w:t xml:space="preserve">on stock returns by building linear </w:t>
+      </w:r>
+      <w:r>
+        <w:rPr>
+          <w:rFonts w:ascii="Constantia" w:eastAsia="Times New Roman" w:hAnsi="Constantia" w:cs="Arial"/>
+          <w:color w:val="222222"/>
+          <w:sz w:val="20"/>
+          <w:szCs w:val="20"/>
+        </w:rPr>
+        <w:t xml:space="preserve">and multivariate </w:t>
+      </w:r>
+      <w:r>
+        <w:rPr>
+          <w:rFonts w:ascii="Constantia" w:eastAsia="Times New Roman" w:hAnsi="Constantia" w:cs="Arial"/>
+          <w:color w:val="222222"/>
+          <w:sz w:val="20"/>
+          <w:szCs w:val="20"/>
+        </w:rPr>
+        <w:t>regression model for Russell 5000 stocks. Use the second dataset here.</w:t>
+      </w:r>
+    </w:p>
+    <w:p>
+      <w:pPr>
+        <w:shd w:val="clear" w:color="auto" w:fill="FFFFFF"/>
+        <w:spacing w:after="0" w:line="240" w:lineRule="auto"/>
+        <w:rPr>
           <w:rFonts w:ascii="Arial" w:eastAsia="Times New Roman" w:hAnsi="Arial" w:cs="Arial"/>
           <w:color w:val="222222"/>
           <w:sz w:val="19"/>
           <w:szCs w:val="19"/>
         </w:rPr>
       </w:pPr>
-      <w:del w:id="17" w:author="Singh, Pooja" w:date="2016-04-08T10:04:00Z">
-        <w:r>
-          <w:rPr>
-            <w:rFonts w:ascii="Constantia" w:eastAsia="Times New Roman" w:hAnsi="Constantia" w:cs="Arial"/>
-            <w:color w:val="222222"/>
-            <w:sz w:val="20"/>
-            <w:szCs w:val="20"/>
-          </w:rPr>
-          <w:delText>2.</w:delText>
-        </w:r>
-      </w:del>
-      <w:r>
-        <w:rPr>
-          <w:rFonts w:ascii="Constantia" w:eastAsia="Times New Roman" w:hAnsi="Constantia" w:cs="Arial"/>
-          <w:color w:val="222222"/>
-          <w:sz w:val="20"/>
-          <w:szCs w:val="20"/>
+      <w:r>
+        <w:rPr>
+          <w:rFonts w:ascii="Constantia" w:eastAsia="Times New Roman" w:hAnsi="Constantia" w:cs="Arial"/>
+          <w:color w:val="222222"/>
+          <w:sz w:val="20"/>
+          <w:szCs w:val="20"/>
+        </w:rPr>
+        <w:t>4.</w:t>
+      </w:r>
+      <w:r>
+        <w:rPr>
+          <w:rFonts w:ascii="Constantia" w:eastAsia="Times New Roman" w:hAnsi="Constantia" w:cs="Arial"/>
+          <w:color w:val="222222"/>
+          <w:sz w:val="20"/>
+          <w:szCs w:val="20"/>
+          <w:lang w:val="en"/>
         </w:rPr>
         <w:t xml:space="preserve"> </w:t>
       </w:r>
-      <w:moveFromRangeStart w:id="18" w:author="Singh, Pooja" w:date="2016-04-08T10:04:00Z" w:name="move447873209"/>
-      <w:moveFrom w:id="19" w:author="Singh, Pooja" w:date="2016-04-08T10:04:00Z">
-        <w:r>
-          <w:rPr>
-            <w:rFonts w:ascii="Constantia" w:eastAsia="Times New Roman" w:hAnsi="Constantia" w:cs="Arial"/>
-            <w:color w:val="222222"/>
-            <w:sz w:val="20"/>
-            <w:szCs w:val="20"/>
-          </w:rPr>
-          <w:t>Understand the distribution of "beta" for Russell 5000 stocks. This is expected to be normal distribution with a mean and SE.</w:t>
-        </w:r>
-      </w:moveFrom>
-      <w:moveFromRangeEnd w:id="18"/>
+      <w:r>
+        <w:rPr>
+          <w:rFonts w:ascii="Constantia" w:eastAsia="Times New Roman" w:hAnsi="Constantia" w:cs="Arial"/>
+          <w:color w:val="222222"/>
+          <w:sz w:val="20"/>
+          <w:szCs w:val="20"/>
+          <w:lang w:val="en"/>
+        </w:rPr>
+        <w:t>M</w:t>
+      </w:r>
+      <w:r>
+        <w:rPr>
+          <w:rFonts w:ascii="Constantia" w:eastAsia="Times New Roman" w:hAnsi="Constantia" w:cs="Arial"/>
+          <w:color w:val="222222"/>
+          <w:sz w:val="20"/>
+          <w:szCs w:val="20"/>
+          <w:lang w:val="en"/>
+        </w:rPr>
+        <w:t xml:space="preserve">onte </w:t>
+      </w:r>
+      <w:r>
+        <w:rPr>
+          <w:rFonts w:ascii="Constantia" w:eastAsia="Times New Roman" w:hAnsi="Constantia" w:cs="Arial"/>
+          <w:color w:val="222222"/>
+          <w:sz w:val="20"/>
+          <w:szCs w:val="20"/>
+          <w:lang w:val="en"/>
+        </w:rPr>
+        <w:t>C</w:t>
+      </w:r>
+      <w:r>
+        <w:rPr>
+          <w:rFonts w:ascii="Constantia" w:eastAsia="Times New Roman" w:hAnsi="Constantia" w:cs="Arial"/>
+          <w:color w:val="222222"/>
+          <w:sz w:val="20"/>
+          <w:szCs w:val="20"/>
+          <w:lang w:val="en"/>
+        </w:rPr>
+        <w:t>arlo simulation</w:t>
+      </w:r>
+      <w:r>
+        <w:rPr>
+          <w:rFonts w:ascii="Constantia" w:eastAsia="Times New Roman" w:hAnsi="Constantia" w:cs="Arial"/>
+          <w:color w:val="222222"/>
+          <w:sz w:val="20"/>
+          <w:szCs w:val="20"/>
+          <w:lang w:val="en"/>
+        </w:rPr>
+        <w:t xml:space="preserve"> by dividing stocks into 5 buckets of differing beta to understand low vs high volatility stock performance.</w:t>
+      </w:r>
     </w:p>
     <w:p>
       <w:pPr>
@@ -6853,83 +6998,34 @@
           <w:sz w:val="20"/>
           <w:szCs w:val="20"/>
         </w:rPr>
-        <w:t xml:space="preserve">3. Impact of "beta" </w:t>
-      </w:r>
-      <w:r>
-        <w:rPr>
-          <w:rFonts w:ascii="Constantia" w:eastAsia="Times New Roman" w:hAnsi="Constantia" w:cs="Arial"/>
-          <w:color w:val="222222"/>
-          <w:sz w:val="20"/>
-          <w:szCs w:val="20"/>
-        </w:rPr>
-        <w:t xml:space="preserve">and </w:t>
-      </w:r>
-      <w:r>
-        <w:rPr>
-          <w:rFonts w:ascii="Constantia" w:eastAsia="Times New Roman" w:hAnsi="Constantia" w:cs="Arial"/>
-          <w:color w:val="222222"/>
-          <w:sz w:val="20"/>
-          <w:szCs w:val="20"/>
-        </w:rPr>
-        <w:t>"</w:t>
-      </w:r>
-      <w:proofErr w:type="spellStart"/>
-      <w:r>
-        <w:rPr>
-          <w:rFonts w:ascii="Constantia" w:eastAsia="Times New Roman" w:hAnsi="Constantia" w:cs="Arial"/>
-          <w:color w:val="222222"/>
-          <w:sz w:val="20"/>
-          <w:szCs w:val="20"/>
-        </w:rPr>
-        <w:t>sd</w:t>
-      </w:r>
-      <w:proofErr w:type="spellEnd"/>
-      <w:r>
-        <w:rPr>
-          <w:rFonts w:ascii="Constantia" w:eastAsia="Times New Roman" w:hAnsi="Constantia" w:cs="Arial"/>
-          <w:color w:val="222222"/>
-          <w:sz w:val="20"/>
-          <w:szCs w:val="20"/>
-        </w:rPr>
-        <w:t>"</w:t>
-      </w:r>
-      <w:ins w:id="20" w:author="Singh, Pooja" w:date="2016-04-08T10:06:00Z">
-        <w:r>
-          <w:rPr>
-            <w:rFonts w:ascii="Constantia" w:eastAsia="Times New Roman" w:hAnsi="Constantia" w:cs="Arial"/>
-            <w:color w:val="222222"/>
-            <w:sz w:val="20"/>
-            <w:szCs w:val="20"/>
-          </w:rPr>
-          <w:t xml:space="preserve"> </w:t>
-        </w:r>
-      </w:ins>
-      <w:r>
-        <w:rPr>
-          <w:rFonts w:ascii="Constantia" w:eastAsia="Times New Roman" w:hAnsi="Constantia" w:cs="Arial"/>
-          <w:color w:val="222222"/>
-          <w:sz w:val="20"/>
-          <w:szCs w:val="20"/>
-        </w:rPr>
-        <w:t xml:space="preserve">on stock returns by building linear </w:t>
-      </w:r>
-      <w:r>
-        <w:rPr>
-          <w:rFonts w:ascii="Constantia" w:eastAsia="Times New Roman" w:hAnsi="Constantia" w:cs="Arial"/>
-          <w:color w:val="222222"/>
-          <w:sz w:val="20"/>
-          <w:szCs w:val="20"/>
-        </w:rPr>
-        <w:t xml:space="preserve">and multivariate </w:t>
-      </w:r>
-      <w:r>
-        <w:rPr>
-          <w:rFonts w:ascii="Constantia" w:eastAsia="Times New Roman" w:hAnsi="Constantia" w:cs="Arial"/>
-          <w:color w:val="222222"/>
-          <w:sz w:val="20"/>
-          <w:szCs w:val="20"/>
-        </w:rPr>
-        <w:t>regression model for Russell 5000 stocks. Use the second dataset here.</w:t>
+        <w:t>5</w:t>
+      </w:r>
+      <w:r>
+        <w:rPr>
+          <w:rFonts w:ascii="Constantia" w:eastAsia="Times New Roman" w:hAnsi="Constantia" w:cs="Arial"/>
+          <w:color w:val="222222"/>
+          <w:sz w:val="20"/>
+          <w:szCs w:val="20"/>
+        </w:rPr>
+        <w:t xml:space="preserve">. Sentiment analysis using twitter feed. </w:t>
+      </w:r>
+      <w:r>
+        <w:rPr>
+          <w:rFonts w:ascii="Constantia" w:eastAsia="Times New Roman" w:hAnsi="Constantia" w:cs="Arial"/>
+          <w:color w:val="222222"/>
+          <w:sz w:val="20"/>
+          <w:szCs w:val="20"/>
+        </w:rPr>
+        <w:t>Analyze</w:t>
+      </w:r>
+      <w:r>
+        <w:rPr>
+          <w:rFonts w:ascii="Constantia" w:eastAsia="Times New Roman" w:hAnsi="Constantia" w:cs="Arial"/>
+          <w:color w:val="222222"/>
+          <w:sz w:val="20"/>
+          <w:szCs w:val="20"/>
+        </w:rPr>
+        <w:t xml:space="preserve"> the volatility of chatter for chosen stocks and measure its correlation against stock returns. </w:t>
       </w:r>
     </w:p>
     <w:p>
@@ -6937,28 +7033,54 @@
         <w:shd w:val="clear" w:color="auto" w:fill="FFFFFF"/>
         <w:spacing w:after="0" w:line="240" w:lineRule="auto"/>
         <w:rPr>
-          <w:rFonts w:ascii="Arial" w:eastAsia="Times New Roman" w:hAnsi="Arial" w:cs="Arial"/>
-          <w:color w:val="222222"/>
-          <w:sz w:val="19"/>
-          <w:szCs w:val="19"/>
-        </w:rPr>
-      </w:pPr>
-      <w:r>
-        <w:rPr>
-          <w:rFonts w:ascii="Constantia" w:eastAsia="Times New Roman" w:hAnsi="Constantia" w:cs="Arial"/>
-          <w:color w:val="222222"/>
-          <w:sz w:val="20"/>
-          <w:szCs w:val="20"/>
-        </w:rPr>
-        <w:t>4.</w:t>
-      </w:r>
-      <w:r>
-        <w:rPr>
-          <w:rFonts w:ascii="Constantia" w:eastAsia="Times New Roman" w:hAnsi="Constantia" w:cs="Arial"/>
-          <w:color w:val="222222"/>
-          <w:sz w:val="20"/>
-          <w:szCs w:val="20"/>
-          <w:lang w:val="en"/>
+          <w:rFonts w:ascii="Constantia" w:eastAsia="Times New Roman" w:hAnsi="Constantia" w:cs="Arial"/>
+          <w:color w:val="222222"/>
+          <w:sz w:val="20"/>
+          <w:szCs w:val="20"/>
+        </w:rPr>
+      </w:pPr>
+      <w:r>
+        <w:rPr>
+          <w:rFonts w:ascii="Constantia" w:eastAsia="Times New Roman" w:hAnsi="Constantia" w:cs="Arial"/>
+          <w:color w:val="222222"/>
+          <w:sz w:val="20"/>
+          <w:szCs w:val="20"/>
+        </w:rPr>
+        <w:t>6.</w:t>
+      </w:r>
+      <w:r>
+        <w:rPr>
+          <w:rFonts w:ascii="Constantia" w:eastAsia="Times New Roman" w:hAnsi="Constantia" w:cs="Arial"/>
+          <w:color w:val="222222"/>
+          <w:sz w:val="20"/>
+          <w:szCs w:val="20"/>
+        </w:rPr>
+        <w:t xml:space="preserve">. Classify tweets into Bearish, Bullish or Neutral category using </w:t>
+      </w:r>
+      <w:r>
+        <w:rPr>
+          <w:rFonts w:ascii="Constantia" w:eastAsia="Times New Roman" w:hAnsi="Constantia" w:cs="Arial"/>
+          <w:color w:val="222222"/>
+          <w:sz w:val="20"/>
+          <w:szCs w:val="20"/>
+        </w:rPr>
+        <w:t xml:space="preserve">Naive-Bayes </w:t>
+      </w:r>
+      <w:r>
+        <w:rPr>
+          <w:rFonts w:ascii="Constantia" w:eastAsia="Times New Roman" w:hAnsi="Constantia" w:cs="Arial"/>
+          <w:color w:val="222222"/>
+          <w:sz w:val="20"/>
+          <w:szCs w:val="20"/>
+        </w:rPr>
+        <w:t>classifier</w:t>
+      </w:r>
+      <w:r>
+        <w:rPr>
+          <w:rFonts w:ascii="Constantia" w:eastAsia="Times New Roman" w:hAnsi="Constantia" w:cs="Arial"/>
+          <w:color w:val="222222"/>
+          <w:sz w:val="20"/>
+          <w:szCs w:val="20"/>
         </w:rPr>
         <w:t xml:space="preserve"> </w:t>
       </w:r>
@@ -6968,317 +7090,9 @@
           <w:color w:val="222222"/>
           <w:sz w:val="20"/>
           <w:szCs w:val="20"/>
-          <w:lang w:val="en"/>
-        </w:rPr>
-        <w:t>M</w:t>
-      </w:r>
-      <w:r>
-        <w:rPr>
-          <w:rFonts w:ascii="Constantia" w:eastAsia="Times New Roman" w:hAnsi="Constantia" w:cs="Arial"/>
-          <w:color w:val="222222"/>
-          <w:sz w:val="20"/>
-          <w:szCs w:val="20"/>
-          <w:lang w:val="en"/>
-        </w:rPr>
-        <w:t xml:space="preserve">onte </w:t>
-      </w:r>
-      <w:r>
-        <w:rPr>
-          <w:rFonts w:ascii="Constantia" w:eastAsia="Times New Roman" w:hAnsi="Constantia" w:cs="Arial"/>
-          <w:color w:val="222222"/>
-          <w:sz w:val="20"/>
-          <w:szCs w:val="20"/>
-          <w:lang w:val="en"/>
-        </w:rPr>
-        <w:t>C</w:t>
-      </w:r>
-      <w:r>
-        <w:rPr>
-          <w:rFonts w:ascii="Constantia" w:eastAsia="Times New Roman" w:hAnsi="Constantia" w:cs="Arial"/>
-          <w:color w:val="222222"/>
-          <w:sz w:val="20"/>
-          <w:szCs w:val="20"/>
-          <w:lang w:val="en"/>
-        </w:rPr>
-        <w:t>arlo simulation</w:t>
-      </w:r>
-      <w:r>
-        <w:rPr>
-          <w:rFonts w:ascii="Constantia" w:eastAsia="Times New Roman" w:hAnsi="Constantia" w:cs="Arial"/>
-          <w:color w:val="222222"/>
-          <w:sz w:val="20"/>
-          <w:szCs w:val="20"/>
-          <w:lang w:val="en"/>
-        </w:rPr>
-        <w:t xml:space="preserve"> by dividing stocks into 5 buckets of differing beta to understand low vs high volatility stock performance.</w:t>
-      </w:r>
-    </w:p>
-    <w:p>
-      <w:pPr>
-        <w:shd w:val="clear" w:color="auto" w:fill="FFFFFF"/>
-        <w:spacing w:after="0" w:line="240" w:lineRule="auto"/>
-        <w:rPr>
-          <w:rFonts w:ascii="Constantia" w:eastAsia="Times New Roman" w:hAnsi="Constantia" w:cs="Arial"/>
-          <w:color w:val="222222"/>
-          <w:sz w:val="20"/>
-          <w:szCs w:val="20"/>
-        </w:rPr>
-      </w:pPr>
-      <w:r>
-        <w:rPr>
-          <w:rFonts w:ascii="Constantia" w:eastAsia="Times New Roman" w:hAnsi="Constantia" w:cs="Arial"/>
-          <w:color w:val="222222"/>
-          <w:sz w:val="20"/>
-          <w:szCs w:val="20"/>
-        </w:rPr>
-        <w:t>5</w:t>
-      </w:r>
-      <w:r>
-        <w:rPr>
-          <w:rFonts w:ascii="Constantia" w:eastAsia="Times New Roman" w:hAnsi="Constantia" w:cs="Arial"/>
-          <w:color w:val="222222"/>
-          <w:sz w:val="20"/>
-          <w:szCs w:val="20"/>
-        </w:rPr>
-        <w:t xml:space="preserve">. Sentiment analysis using twitter feed. </w:t>
-      </w:r>
-      <w:r>
-        <w:rPr>
-          <w:rFonts w:ascii="Constantia" w:eastAsia="Times New Roman" w:hAnsi="Constantia" w:cs="Arial"/>
-          <w:color w:val="222222"/>
-          <w:sz w:val="20"/>
-          <w:szCs w:val="20"/>
-        </w:rPr>
-        <w:t>Analyze</w:t>
-      </w:r>
-      <w:r>
-        <w:rPr>
-          <w:rFonts w:ascii="Constantia" w:eastAsia="Times New Roman" w:hAnsi="Constantia" w:cs="Arial"/>
-          <w:color w:val="222222"/>
-          <w:sz w:val="20"/>
-          <w:szCs w:val="20"/>
-        </w:rPr>
-        <w:t xml:space="preserve"> the volatility of chatter for chosen stocks and measure its correlation against stock returns. </w:t>
-      </w:r>
-    </w:p>
-    <w:p>
-      <w:pPr>
-        <w:shd w:val="clear" w:color="auto" w:fill="FFFFFF"/>
-        <w:spacing w:after="0" w:line="240" w:lineRule="auto"/>
-        <w:rPr>
-          <w:ins w:id="21" w:author="Singh, Pooja" w:date="2016-04-08T10:11:00Z"/>
-          <w:rFonts w:ascii="Constantia" w:eastAsia="Times New Roman" w:hAnsi="Constantia" w:cs="Arial"/>
-          <w:color w:val="222222"/>
-          <w:sz w:val="20"/>
-          <w:szCs w:val="20"/>
-        </w:rPr>
-      </w:pPr>
-      <w:r>
-        <w:rPr>
-          <w:rFonts w:ascii="Constantia" w:eastAsia="Times New Roman" w:hAnsi="Constantia" w:cs="Arial"/>
-          <w:color w:val="222222"/>
-          <w:sz w:val="20"/>
-          <w:szCs w:val="20"/>
-        </w:rPr>
-        <w:t xml:space="preserve">6. </w:t>
-      </w:r>
-      <w:r>
-        <w:rPr>
-          <w:rFonts w:ascii="Constantia" w:eastAsia="Times New Roman" w:hAnsi="Constantia" w:cs="Arial"/>
-          <w:color w:val="222222"/>
-          <w:sz w:val="20"/>
-          <w:szCs w:val="20"/>
-        </w:rPr>
-        <w:t xml:space="preserve">Perform a </w:t>
-      </w:r>
-      <w:r>
-        <w:rPr>
-          <w:rFonts w:ascii="Constantia" w:eastAsia="Times New Roman" w:hAnsi="Constantia" w:cs="Arial"/>
-          <w:color w:val="222222"/>
-          <w:sz w:val="20"/>
-          <w:szCs w:val="20"/>
-        </w:rPr>
-        <w:t xml:space="preserve">Naive-Bayes analysis </w:t>
-      </w:r>
-      <w:r>
-        <w:rPr>
-          <w:rFonts w:ascii="Constantia" w:eastAsia="Times New Roman" w:hAnsi="Constantia" w:cs="Arial"/>
-          <w:color w:val="222222"/>
-          <w:sz w:val="20"/>
-          <w:szCs w:val="20"/>
-        </w:rPr>
-        <w:t xml:space="preserve">to predict the returns of the stocks based on the posts in the forums. </w:t>
-      </w:r>
-    </w:p>
-    <w:p>
-      <w:pPr>
-        <w:shd w:val="clear" w:color="auto" w:fill="FFFFFF"/>
-        <w:spacing w:after="0" w:line="240" w:lineRule="auto"/>
-        <w:rPr>
-          <w:ins w:id="22" w:author="Singh, Pooja" w:date="2016-04-08T10:11:00Z"/>
-          <w:rFonts w:ascii="Constantia" w:eastAsia="Times New Roman" w:hAnsi="Constantia" w:cs="Arial"/>
-          <w:color w:val="222222"/>
-          <w:sz w:val="20"/>
-          <w:szCs w:val="20"/>
-        </w:rPr>
-      </w:pPr>
-      <w:commentRangeStart w:id="23"/>
-      <w:commentRangeStart w:id="24"/>
-      <w:ins w:id="25" w:author="Singh, Pooja" w:date="2016-04-08T10:13:00Z">
-        <w:r>
-          <w:rPr>
-            <w:rFonts w:ascii="Constantia" w:eastAsia="Times New Roman" w:hAnsi="Constantia" w:cs="Arial"/>
-            <w:color w:val="222222"/>
-            <w:sz w:val="20"/>
-            <w:szCs w:val="20"/>
-          </w:rPr>
-          <w:t xml:space="preserve">Or </w:t>
-        </w:r>
-      </w:ins>
-      <w:commentRangeEnd w:id="23"/>
-      <w:ins w:id="26" w:author="Singh, Pooja" w:date="2016-04-08T10:14:00Z">
-        <w:r>
-          <w:rPr>
-            <w:rStyle w:val="CommentReference"/>
-          </w:rPr>
-          <w:commentReference w:id="23"/>
-        </w:r>
-      </w:ins>
-      <w:commentRangeEnd w:id="24"/>
-      <w:r>
-        <w:rPr>
-          <w:rStyle w:val="CommentReference"/>
-        </w:rPr>
-        <w:commentReference w:id="24"/>
-      </w:r>
-      <w:ins w:id="28" w:author="Singh, Pooja" w:date="2016-04-08T10:11:00Z">
-        <w:r>
-          <w:rPr>
-            <w:rFonts w:ascii="Constantia" w:eastAsia="Times New Roman" w:hAnsi="Constantia" w:cs="Arial"/>
-            <w:color w:val="222222"/>
-            <w:sz w:val="20"/>
-            <w:szCs w:val="20"/>
-          </w:rPr>
-          <w:t xml:space="preserve">6. </w:t>
-        </w:r>
-      </w:ins>
-      <w:ins w:id="29" w:author="Singh, Pooja" w:date="2016-04-08T10:12:00Z">
-        <w:r>
-          <w:rPr>
-            <w:rFonts w:ascii="Constantia" w:eastAsia="Times New Roman" w:hAnsi="Constantia" w:cs="Arial"/>
-            <w:color w:val="222222"/>
-            <w:sz w:val="20"/>
-            <w:szCs w:val="20"/>
-          </w:rPr>
-          <w:t xml:space="preserve">Classify tweets into Bearish, Bullish or Neutral </w:t>
-        </w:r>
-      </w:ins>
-      <w:ins w:id="30" w:author="Singh, Pooja" w:date="2016-04-08T10:13:00Z">
-        <w:r>
-          <w:rPr>
-            <w:rFonts w:ascii="Constantia" w:eastAsia="Times New Roman" w:hAnsi="Constantia" w:cs="Arial"/>
-            <w:color w:val="222222"/>
-            <w:sz w:val="20"/>
-            <w:szCs w:val="20"/>
-          </w:rPr>
-          <w:t xml:space="preserve">category </w:t>
-        </w:r>
-      </w:ins>
-      <w:ins w:id="31" w:author="Singh, Pooja" w:date="2016-04-08T10:12:00Z">
-        <w:r>
-          <w:rPr>
-            <w:rFonts w:ascii="Constantia" w:eastAsia="Times New Roman" w:hAnsi="Constantia" w:cs="Arial"/>
-            <w:color w:val="222222"/>
-            <w:sz w:val="20"/>
-            <w:szCs w:val="20"/>
-          </w:rPr>
-          <w:t>using</w:t>
-        </w:r>
-      </w:ins>
-      <w:ins w:id="32" w:author="Singh, Pooja" w:date="2016-04-08T10:11:00Z">
-        <w:r>
-          <w:rPr>
-            <w:rFonts w:ascii="Constantia" w:eastAsia="Times New Roman" w:hAnsi="Constantia" w:cs="Arial"/>
-            <w:color w:val="222222"/>
-            <w:sz w:val="20"/>
-            <w:szCs w:val="20"/>
-          </w:rPr>
-          <w:t xml:space="preserve"> </w:t>
-        </w:r>
-        <w:r>
-          <w:rPr>
-            <w:rFonts w:ascii="Constantia" w:eastAsia="Times New Roman" w:hAnsi="Constantia" w:cs="Arial"/>
-            <w:color w:val="222222"/>
-            <w:sz w:val="20"/>
-            <w:szCs w:val="20"/>
-          </w:rPr>
-          <w:t xml:space="preserve">Naive-Bayes </w:t>
-        </w:r>
-      </w:ins>
-      <w:ins w:id="33" w:author="Singh, Pooja" w:date="2016-04-08T10:12:00Z">
-        <w:r>
-          <w:rPr>
-            <w:rFonts w:ascii="Constantia" w:eastAsia="Times New Roman" w:hAnsi="Constantia" w:cs="Arial"/>
-            <w:color w:val="222222"/>
-            <w:sz w:val="20"/>
-            <w:szCs w:val="20"/>
-          </w:rPr>
-          <w:t>classifier</w:t>
-        </w:r>
-      </w:ins>
-      <w:ins w:id="34" w:author="Singh, Pooja" w:date="2016-04-08T10:11:00Z">
-        <w:r>
-          <w:rPr>
-            <w:rFonts w:ascii="Constantia" w:eastAsia="Times New Roman" w:hAnsi="Constantia" w:cs="Arial"/>
-            <w:color w:val="222222"/>
-            <w:sz w:val="20"/>
-            <w:szCs w:val="20"/>
-          </w:rPr>
-          <w:t xml:space="preserve"> </w:t>
-        </w:r>
-        <w:r>
-          <w:rPr>
-            <w:rFonts w:ascii="Constantia" w:eastAsia="Times New Roman" w:hAnsi="Constantia" w:cs="Arial"/>
-            <w:color w:val="222222"/>
-            <w:sz w:val="20"/>
-            <w:szCs w:val="20"/>
-          </w:rPr>
-          <w:t xml:space="preserve">to predict the returns of the stocks based on the </w:t>
-        </w:r>
-      </w:ins>
-      <w:ins w:id="35" w:author="Singh, Pooja" w:date="2016-04-08T10:12:00Z">
-        <w:r>
-          <w:rPr>
-            <w:rFonts w:ascii="Constantia" w:eastAsia="Times New Roman" w:hAnsi="Constantia" w:cs="Arial"/>
-            <w:color w:val="222222"/>
-            <w:sz w:val="20"/>
-            <w:szCs w:val="20"/>
-          </w:rPr>
-          <w:t>tweets</w:t>
-        </w:r>
-      </w:ins>
-      <w:ins w:id="36" w:author="Singh, Pooja" w:date="2016-04-08T10:13:00Z">
-        <w:r>
-          <w:rPr>
-            <w:rFonts w:ascii="Constantia" w:eastAsia="Times New Roman" w:hAnsi="Constantia" w:cs="Arial"/>
-            <w:color w:val="222222"/>
-            <w:sz w:val="20"/>
-            <w:szCs w:val="20"/>
-          </w:rPr>
-          <w:t xml:space="preserve"> using Cross-Validation</w:t>
-        </w:r>
-      </w:ins>
-      <w:ins w:id="37" w:author="Singh, Pooja" w:date="2016-04-08T10:11:00Z">
-        <w:r>
-          <w:rPr>
-            <w:rFonts w:ascii="Constantia" w:eastAsia="Times New Roman" w:hAnsi="Constantia" w:cs="Arial"/>
-            <w:color w:val="222222"/>
-            <w:sz w:val="20"/>
-            <w:szCs w:val="20"/>
-          </w:rPr>
-          <w:t xml:space="preserve">. </w:t>
-        </w:r>
-      </w:ins>
+        </w:rPr>
+        <w:t xml:space="preserve">to predict the returns of the stocks based on the tweets. </w:t>
+      </w:r>
     </w:p>
     <w:p>
       <w:pPr>
@@ -7315,149 +7129,9 @@
 </w:document>
 </file>
 
-<file path=word/comments.xml><?xml version="1.0" encoding="utf-8"?>
-<w:comments xmlns:wpc="http://schemas.microsoft.com/office/word/2010/wordprocessingCanvas" xmlns:mo="http://schemas.microsoft.com/office/mac/office/2008/main" xmlns:mc="http://schemas.openxmlformats.org/markup-compatibility/2006" xmlns:mv="urn:schemas-microsoft-com:mac:vml" xmlns:o="urn:schemas-microsoft-com:office:office" xmlns:r="http://schemas.openxmlformats.org/officeDocument/2006/relationships" xmlns:m="http://schemas.openxmlformats.org/officeDocument/2006/math" xmlns:v="urn:schemas-microsoft-com:vml" xmlns:wp14="http://schemas.microsoft.com/office/word/2010/wordprocessingDrawing" xmlns:wp="http://schemas.openxmlformats.org/drawingml/2006/wordprocessingDrawing" xmlns:w10="urn:schemas-microsoft-com:office:word" xmlns:w="http://schemas.openxmlformats.org/wordprocessingml/2006/main" xmlns:w14="http://schemas.microsoft.com/office/word/2010/wordml" xmlns:w15="http://schemas.microsoft.com/office/word/2012/wordml" xmlns:wpg="http://schemas.microsoft.com/office/word/2010/wordprocessingGroup" xmlns:wpi="http://schemas.microsoft.com/office/word/2010/wordprocessingInk" xmlns:wne="http://schemas.microsoft.com/office/word/2006/wordml" xmlns:wps="http://schemas.microsoft.com/office/word/2010/wordprocessingShape" mc:Ignorable="w14 w15 wp14">
-  <w:comment w:id="0" w:author="Singh, Pooja" w:date="2016-04-08T09:55:00Z" w:initials="SP">
-    <w:p>
-      <w:pPr>
-        <w:pStyle w:val="CommentText"/>
-      </w:pPr>
-      <w:r>
-        <w:rPr>
-          <w:rStyle w:val="CommentReference"/>
-        </w:rPr>
-        <w:annotationRef/>
-      </w:r>
-      <w:r>
-        <w:t>Please add a one line</w:t>
-      </w:r>
-      <w:r>
-        <w:t xml:space="preserve"> definition of Beta</w:t>
-      </w:r>
-    </w:p>
-  </w:comment>
-  <w:comment w:id="1" w:author="Singh, Pooja" w:date="2016-04-08T09:58:00Z" w:initials="SP">
-    <w:p>
-      <w:pPr>
-        <w:pStyle w:val="CommentText"/>
-      </w:pPr>
-      <w:r>
-        <w:rPr>
-          <w:rStyle w:val="CommentReference"/>
-        </w:rPr>
-        <w:annotationRef/>
-      </w:r>
-      <w:r>
-        <w:t>We can remove this. We can limit the scope to beta SD and social sentiments.</w:t>
-      </w:r>
-    </w:p>
-  </w:comment>
-  <w:comment w:id="5" w:author="Singh, Pooja" w:date="2016-04-08T10:02:00Z" w:initials="SP">
-    <w:p>
-      <w:pPr>
-        <w:pStyle w:val="CommentText"/>
-      </w:pPr>
-      <w:r>
-        <w:rPr>
-          <w:rStyle w:val="CommentReference"/>
-        </w:rPr>
-        <w:annotationRef/>
-      </w:r>
-      <w:r>
-        <w:t>Please quantify what this dataset represents as done for Dataset-1 above</w:t>
-      </w:r>
-    </w:p>
-  </w:comment>
-  <w:comment w:id="6" w:author="Microsoft Office User" w:date="2016-04-08T13:39:00Z" w:initials="Office">
-    <w:p>
-      <w:pPr>
-        <w:pStyle w:val="CommentText"/>
-      </w:pPr>
-      <w:r>
-        <w:rPr>
-          <w:rStyle w:val="CommentReference"/>
-        </w:rPr>
-        <w:annotationRef/>
-      </w:r>
-      <w:r>
-        <w:t>May be fine for this point, there isn’t really a way for us to put the tables in the proposal sheet.</w:t>
-      </w:r>
-    </w:p>
-  </w:comment>
-  <w:comment w:id="15" w:author="Singh, Pooja" w:date="2016-04-08T10:05:00Z" w:initials="SP">
-    <w:p>
-      <w:pPr>
-        <w:pStyle w:val="CommentText"/>
-      </w:pPr>
-      <w:r>
-        <w:rPr>
-          <w:rStyle w:val="CommentReference"/>
-        </w:rPr>
-        <w:annotationRef/>
-      </w:r>
-      <w:r>
-        <w:t xml:space="preserve">For our understanding quantify X’s and Y here? </w:t>
-      </w:r>
-    </w:p>
-  </w:comment>
-  <w:comment w:id="23" w:author="Singh, Pooja" w:date="2016-04-08T10:14:00Z" w:initials="SP">
-    <w:p>
-      <w:pPr>
-        <w:pStyle w:val="CommentText"/>
-      </w:pPr>
-      <w:r>
-        <w:rPr>
-          <w:rStyle w:val="CommentReference"/>
-        </w:rPr>
-        <w:annotationRef/>
-      </w:r>
-      <w:r>
-        <w:t>Rephrasing</w:t>
-      </w:r>
-      <w:r>
-        <w:t xml:space="preserve"> 6. We can keep one or the other.</w:t>
-      </w:r>
-    </w:p>
-  </w:comment>
-  <w:comment w:id="24" w:author="Microsoft Office User" w:date="2016-04-08T13:38:00Z" w:initials="Office">
-    <w:p>
-      <w:pPr>
-        <w:pStyle w:val="CommentText"/>
-      </w:pPr>
-      <w:r>
-        <w:rPr>
-          <w:rStyle w:val="CommentReference"/>
-        </w:rPr>
-        <w:annotationRef/>
-      </w:r>
-      <w:r>
-        <w:t xml:space="preserve">I will hold onto stating cross validation </w:t>
-      </w:r>
-      <w:r>
-        <w:t>here.</w:t>
-      </w:r>
-      <w:bookmarkStart w:id="27" w:name="_GoBack"/>
-      <w:bookmarkEnd w:id="27"/>
-    </w:p>
-  </w:comment>
-</w:comments>
-</file>
-
-<file path=word/commentsExtended.xml><?xml version="1.0" encoding="utf-8"?>
-<w15:commentsEx xmlns:wpc="http://schemas.microsoft.com/office/word/2010/wordprocessingCanvas" xmlns:mo="http://schemas.microsoft.com/office/mac/office/2008/main" xmlns:mc="http://schemas.openxmlformats.org/markup-compatibility/2006" xmlns:mv="urn:schemas-microsoft-com:mac:vml" xmlns:o="urn:schemas-microsoft-com:office:office" xmlns:r="http://schemas.openxmlformats.org/officeDocument/2006/relationships" xmlns:m="http://schemas.openxmlformats.org/officeDocument/2006/math" xmlns:v="urn:schemas-microsoft-com:vml" xmlns:wp14="http://schemas.microsoft.com/office/word/2010/wordprocessingDrawing" xmlns:wp="http://schemas.openxmlformats.org/drawingml/2006/wordprocessingDrawing" xmlns:w10="urn:schemas-microsoft-com:office:word" xmlns:w="http://schemas.openxmlformats.org/wordprocessingml/2006/main" xmlns:w14="http://schemas.microsoft.com/office/word/2010/wordml" xmlns:w15="http://schemas.microsoft.com/office/word/2012/wordml" xmlns:wpg="http://schemas.microsoft.com/office/word/2010/wordprocessingGroup" xmlns:wpi="http://schemas.microsoft.com/office/word/2010/wordprocessingInk" xmlns:wne="http://schemas.microsoft.com/office/word/2006/wordml" xmlns:wps="http://schemas.microsoft.com/office/word/2010/wordprocessingShape" mc:Ignorable="w14 w15 wp14">
-  <w15:commentEx w15:paraId="037B53A9" w15:done="0"/>
-  <w15:commentEx w15:paraId="2593C1A1" w15:done="0"/>
-  <w15:commentEx w15:paraId="62B2034D" w15:done="0"/>
-  <w15:commentEx w15:paraId="53FCE977" w15:paraIdParent="62B2034D" w15:done="0"/>
-  <w15:commentEx w15:paraId="0223D025" w15:done="0"/>
-  <w15:commentEx w15:paraId="4B84D803" w15:done="0"/>
-  <w15:commentEx w15:paraId="1335E771" w15:paraIdParent="4B84D803" w15:done="0"/>
-</w15:commentsEx>
-</file>
-
 <file path=word/numbering.xml><?xml version="1.0" encoding="utf-8"?>
-<w:numbering xmlns:wpc="http://schemas.microsoft.com/office/word/2010/wordprocessingCanvas" xmlns:mo="http://schemas.microsoft.com/office/mac/office/2008/main" xmlns:mc="http://schemas.openxmlformats.org/markup-compatibility/2006" xmlns:mv="urn:schemas-microsoft-com:mac:vml" xmlns:o="urn:schemas-microsoft-com:office:office" xmlns:r="http://schemas.openxmlformats.org/officeDocument/2006/relationships" xmlns:m="http://schemas.openxmlformats.org/officeDocument/2006/math" xmlns:v="urn:schemas-microsoft-com:vml" xmlns:wp14="http://schemas.microsoft.com/office/word/2010/wordprocessingDrawing" xmlns:wp="http://schemas.openxmlformats.org/drawingml/2006/wordprocessingDrawing" xmlns:w10="urn:schemas-microsoft-com:office:word" xmlns:w="http://schemas.openxmlformats.org/wordprocessingml/2006/main" xmlns:w14="http://schemas.microsoft.com/office/word/2010/wordml" xmlns:w15="http://schemas.microsoft.com/office/word/2012/wordml" xmlns:wpg="http://schemas.microsoft.com/office/word/2010/wordprocessingGroup" xmlns:wpi="http://schemas.microsoft.com/office/word/2010/wordprocessingInk" xmlns:wne="http://schemas.microsoft.com/office/word/2006/wordml" xmlns:wps="http://schemas.microsoft.com/office/word/2010/wordprocessingShape" mc:Ignorable="w14 w15 wp14">
-  <w:abstractNum w:abstractNumId="0">
+<w:numbering xmlns:wpc="http://schemas.microsoft.com/office/word/2010/wordprocessingCanvas" xmlns:cx="http://schemas.microsoft.com/office/drawing/2014/chartex" xmlns:cx1="http://schemas.microsoft.com/office/drawing/2015/9/8/chartex" xmlns:cx2="http://schemas.microsoft.com/office/drawing/2015/10/21/chartex" xmlns:mc="http://schemas.openxmlformats.org/markup-compatibility/2006" xmlns:o="urn:schemas-microsoft-com:office:office" xmlns:r="http://schemas.openxmlformats.org/officeDocument/2006/relationships" xmlns:m="http://schemas.openxmlformats.org/officeDocument/2006/math" xmlns:v="urn:schemas-microsoft-com:vml" xmlns:wp14="http://schemas.microsoft.com/office/word/2010/wordprocessingDrawing" xmlns:wp="http://schemas.openxmlformats.org/drawingml/2006/wordprocessingDrawing" xmlns:w10="urn:schemas-microsoft-com:office:word" xmlns:w="http://schemas.openxmlformats.org/wordprocessingml/2006/main" xmlns:w14="http://schemas.microsoft.com/office/word/2010/wordml" xmlns:w15="http://schemas.microsoft.com/office/word/2012/wordml" xmlns:w16se="http://schemas.microsoft.com/office/word/2015/wordml/symex" xmlns:wpg="http://schemas.microsoft.com/office/word/2010/wordprocessingGroup" xmlns:wpi="http://schemas.microsoft.com/office/word/2010/wordprocessingInk" xmlns:wne="http://schemas.microsoft.com/office/word/2006/wordml" xmlns:wps="http://schemas.microsoft.com/office/word/2010/wordprocessingShape" mc:Ignorable="w14 w15 w16se wp14">
+  <w:abstractNum w:abstractNumId="0" w15:restartNumberingAfterBreak="0">
     <w:nsid w:val="04A25F3A"/>
     <w:multiLevelType w:val="hybridMultilevel"/>
     <w:tmpl w:val="C388CCC6"/>
@@ -7570,7 +7244,7 @@
       </w:rPr>
     </w:lvl>
   </w:abstractNum>
-  <w:abstractNum w:abstractNumId="1">
+  <w:abstractNum w:abstractNumId="1" w15:restartNumberingAfterBreak="0">
     <w:nsid w:val="1D6722E8"/>
     <w:multiLevelType w:val="hybridMultilevel"/>
     <w:tmpl w:val="38C8CAAC"/>
@@ -7683,7 +7357,7 @@
       </w:rPr>
     </w:lvl>
   </w:abstractNum>
-  <w:abstractNum w:abstractNumId="2">
+  <w:abstractNum w:abstractNumId="2" w15:restartNumberingAfterBreak="0">
     <w:nsid w:val="259D252B"/>
     <w:multiLevelType w:val="hybridMultilevel"/>
     <w:tmpl w:val="8CCAA7D2"/>
@@ -7796,7 +7470,7 @@
       </w:rPr>
     </w:lvl>
   </w:abstractNum>
-  <w:abstractNum w:abstractNumId="3">
+  <w:abstractNum w:abstractNumId="3" w15:restartNumberingAfterBreak="0">
     <w:nsid w:val="325A662C"/>
     <w:multiLevelType w:val="hybridMultilevel"/>
     <w:tmpl w:val="BFFCE1C4"/>
@@ -7909,7 +7583,7 @@
       </w:rPr>
     </w:lvl>
   </w:abstractNum>
-  <w:abstractNum w:abstractNumId="4">
+  <w:abstractNum w:abstractNumId="4" w15:restartNumberingAfterBreak="0">
     <w:nsid w:val="66AF0D9B"/>
     <w:multiLevelType w:val="hybridMultilevel"/>
     <w:tmpl w:val="480ED36A"/>
@@ -8022,7 +7696,7 @@
       </w:rPr>
     </w:lvl>
   </w:abstractNum>
-  <w:abstractNum w:abstractNumId="5">
+  <w:abstractNum w:abstractNumId="5" w15:restartNumberingAfterBreak="0">
     <w:nsid w:val="7E902A62"/>
     <w:multiLevelType w:val="hybridMultilevel"/>
     <w:tmpl w:val="64B61B96"/>
@@ -8156,19 +7830,8 @@
 </w:numbering>
 </file>
 
-<file path=word/people.xml><?xml version="1.0" encoding="utf-8"?>
-<w15:people xmlns:wpc="http://schemas.microsoft.com/office/word/2010/wordprocessingCanvas" xmlns:mo="http://schemas.microsoft.com/office/mac/office/2008/main" xmlns:mc="http://schemas.openxmlformats.org/markup-compatibility/2006" xmlns:mv="urn:schemas-microsoft-com:mac:vml" xmlns:o="urn:schemas-microsoft-com:office:office" xmlns:r="http://schemas.openxmlformats.org/officeDocument/2006/relationships" xmlns:m="http://schemas.openxmlformats.org/officeDocument/2006/math" xmlns:v="urn:schemas-microsoft-com:vml" xmlns:wp14="http://schemas.microsoft.com/office/word/2010/wordprocessingDrawing" xmlns:wp="http://schemas.openxmlformats.org/drawingml/2006/wordprocessingDrawing" xmlns:w10="urn:schemas-microsoft-com:office:word" xmlns:w="http://schemas.openxmlformats.org/wordprocessingml/2006/main" xmlns:w14="http://schemas.microsoft.com/office/word/2010/wordml" xmlns:w15="http://schemas.microsoft.com/office/word/2012/wordml" xmlns:wpg="http://schemas.microsoft.com/office/word/2010/wordprocessingGroup" xmlns:wpi="http://schemas.microsoft.com/office/word/2010/wordprocessingInk" xmlns:wne="http://schemas.microsoft.com/office/word/2006/wordml" xmlns:wps="http://schemas.microsoft.com/office/word/2010/wordprocessingShape" mc:Ignorable="w14 w15 wp14">
-  <w15:person w15:author="Singh, Pooja">
-    <w15:presenceInfo w15:providerId="AD" w15:userId="S-1-5-21-2551524523-4105386267-1886756070-1140"/>
-  </w15:person>
-  <w15:person w15:author="Microsoft Office User">
-    <w15:presenceInfo w15:providerId="None" w15:userId="Microsoft Office User"/>
-  </w15:person>
-</w15:people>
-</file>
-
 <file path=word/styles.xml><?xml version="1.0" encoding="utf-8"?>
-<w:styles xmlns:mc="http://schemas.openxmlformats.org/markup-compatibility/2006" xmlns:r="http://schemas.openxmlformats.org/officeDocument/2006/relationships" xmlns:w="http://schemas.openxmlformats.org/wordprocessingml/2006/main" xmlns:w14="http://schemas.microsoft.com/office/word/2010/wordml" xmlns:w15="http://schemas.microsoft.com/office/word/2012/wordml" mc:Ignorable="w14 w15">
+<w:styles xmlns:mc="http://schemas.openxmlformats.org/markup-compatibility/2006" xmlns:r="http://schemas.openxmlformats.org/officeDocument/2006/relationships" xmlns:w="http://schemas.openxmlformats.org/wordprocessingml/2006/main" xmlns:w14="http://schemas.microsoft.com/office/word/2010/wordml" xmlns:w15="http://schemas.microsoft.com/office/word/2012/wordml" xmlns:w16se="http://schemas.microsoft.com/office/word/2015/wordml/symex" mc:Ignorable="w14 w15 w16se">
   <w:docDefaults>
     <w:rPrDefault>
       <w:rPr>
@@ -8184,7 +7847,7 @@
       </w:pPr>
     </w:pPrDefault>
   </w:docDefaults>
-  <w:latentStyles w:defLockedState="0" w:defUIPriority="99" w:defSemiHidden="0" w:defUnhideWhenUsed="0" w:defQFormat="0" w:count="380">
+  <w:latentStyles w:defLockedState="0" w:defUIPriority="99" w:defSemiHidden="0" w:defUnhideWhenUsed="0" w:defQFormat="0" w:count="372">
     <w:lsdException w:name="Normal" w:uiPriority="0" w:qFormat="1"/>
     <w:lsdException w:name="heading 1" w:uiPriority="9" w:qFormat="1"/>
     <w:lsdException w:name="heading 2" w:semiHidden="1" w:uiPriority="9" w:unhideWhenUsed="1" w:qFormat="1"/>

</xml_diff>

<commit_message>
historical data for 3 chosen stocks
</commit_message>
<xml_diff>
--- a/project/Proposal.docx
+++ b/project/Proposal.docx
@@ -161,7 +161,7 @@
           <w:sz w:val="20"/>
           <w:szCs w:val="20"/>
         </w:rPr>
-        <w:t xml:space="preserve">the risk factors such as </w:t>
+        <w:t xml:space="preserve">risk factors such as </w:t>
       </w:r>
       <w:r>
         <w:rPr>
@@ -170,7 +170,7 @@
           <w:sz w:val="20"/>
           <w:szCs w:val="20"/>
         </w:rPr>
-        <w:t>“Market Impact” (</w:t>
+        <w:t xml:space="preserve">“Market </w:t>
       </w:r>
       <w:r>
         <w:rPr>
@@ -179,6 +179,24 @@
           <w:sz w:val="20"/>
           <w:szCs w:val="20"/>
         </w:rPr>
+        <w:t>Sentiment</w:t>
+      </w:r>
+      <w:r>
+        <w:rPr>
+          <w:rFonts w:ascii="Constantia" w:eastAsia="Times New Roman" w:hAnsi="Constantia" w:cs="Arial"/>
+          <w:color w:val="000000"/>
+          <w:sz w:val="20"/>
+          <w:szCs w:val="20"/>
+        </w:rPr>
+        <w:t>” (</w:t>
+      </w:r>
+      <w:r>
+        <w:rPr>
+          <w:rFonts w:ascii="Constantia" w:eastAsia="Times New Roman" w:hAnsi="Constantia" w:cs="Arial"/>
+          <w:color w:val="000000"/>
+          <w:sz w:val="20"/>
+          <w:szCs w:val="20"/>
+        </w:rPr>
         <w:t>"B</w:t>
       </w:r>
       <w:r>
@@ -206,7 +224,7 @@
           <w:sz w:val="20"/>
           <w:szCs w:val="20"/>
         </w:rPr>
-        <w:t xml:space="preserve"> and “Social Sentiment</w:t>
+        <w:t xml:space="preserve"> and “Social Sentiment”</w:t>
       </w:r>
       <w:r>
         <w:rPr>
@@ -215,7 +233,7 @@
           <w:sz w:val="20"/>
           <w:szCs w:val="20"/>
         </w:rPr>
-        <w:t xml:space="preserve"> Impact</w:t>
+        <w:t xml:space="preserve"> (</w:t>
       </w:r>
       <w:r>
         <w:rPr>
@@ -224,6 +242,24 @@
           <w:sz w:val="20"/>
           <w:szCs w:val="20"/>
         </w:rPr>
+        <w:t>“</w:t>
+      </w:r>
+      <w:r>
+        <w:rPr>
+          <w:rFonts w:ascii="Constantia" w:eastAsia="Times New Roman" w:hAnsi="Constantia" w:cs="Arial"/>
+          <w:color w:val="000000"/>
+          <w:sz w:val="20"/>
+          <w:szCs w:val="20"/>
+        </w:rPr>
+        <w:t>Twitter feeds</w:t>
+      </w:r>
+      <w:r>
+        <w:rPr>
+          <w:rFonts w:ascii="Constantia" w:eastAsia="Times New Roman" w:hAnsi="Constantia" w:cs="Arial"/>
+          <w:color w:val="000000"/>
+          <w:sz w:val="20"/>
+          <w:szCs w:val="20"/>
+        </w:rPr>
         <w:t>”</w:t>
       </w:r>
       <w:r>
@@ -233,7 +269,7 @@
           <w:sz w:val="20"/>
           <w:szCs w:val="20"/>
         </w:rPr>
-        <w:t xml:space="preserve"> (</w:t>
+        <w:t>)</w:t>
       </w:r>
       <w:r>
         <w:rPr>
@@ -242,7 +278,7 @@
           <w:sz w:val="20"/>
           <w:szCs w:val="20"/>
         </w:rPr>
-        <w:t>“</w:t>
+        <w:t xml:space="preserve">. The fundamental reason to choose a topic in finance is partly </w:t>
       </w:r>
       <w:r>
         <w:rPr>
@@ -251,7 +287,7 @@
           <w:sz w:val="20"/>
           <w:szCs w:val="20"/>
         </w:rPr>
-        <w:t>Twitter feeds</w:t>
+        <w:t>current</w:t>
       </w:r>
       <w:r>
         <w:rPr>
@@ -260,7 +296,7 @@
           <w:sz w:val="20"/>
           <w:szCs w:val="20"/>
         </w:rPr>
-        <w:t>”</w:t>
+        <w:t xml:space="preserve"> experience working in the industry and partly to understand the significance of "risk" being an end investor. Many of us manage </w:t>
       </w:r>
       <w:r>
         <w:rPr>
@@ -269,7 +305,7 @@
           <w:sz w:val="20"/>
           <w:szCs w:val="20"/>
         </w:rPr>
-        <w:t>)</w:t>
+        <w:t xml:space="preserve">different </w:t>
       </w:r>
       <w:r>
         <w:rPr>
@@ -278,7 +314,7 @@
           <w:sz w:val="20"/>
           <w:szCs w:val="20"/>
         </w:rPr>
-        <w:t xml:space="preserve">. The fundamental reason to choose a topic in finance is partly </w:t>
+        <w:t>types</w:t>
       </w:r>
       <w:r>
         <w:rPr>
@@ -287,7 +323,7 @@
           <w:sz w:val="20"/>
           <w:szCs w:val="20"/>
         </w:rPr>
-        <w:t>current</w:t>
+        <w:t xml:space="preserve"> of</w:t>
       </w:r>
       <w:r>
         <w:rPr>
@@ -296,7 +332,7 @@
           <w:sz w:val="20"/>
           <w:szCs w:val="20"/>
         </w:rPr>
-        <w:t xml:space="preserve"> experience working in the industry and partly to understand the significance of "risk" being an end investor. Many of us manage </w:t>
+        <w:t xml:space="preserve"> brokerage accounts </w:t>
       </w:r>
       <w:r>
         <w:rPr>
@@ -305,7 +341,7 @@
           <w:sz w:val="20"/>
           <w:szCs w:val="20"/>
         </w:rPr>
-        <w:t xml:space="preserve">different </w:t>
+        <w:t xml:space="preserve">(stock trading, </w:t>
       </w:r>
       <w:r>
         <w:rPr>
@@ -314,7 +350,7 @@
           <w:sz w:val="20"/>
           <w:szCs w:val="20"/>
         </w:rPr>
-        <w:t>types</w:t>
+        <w:t>401k and IRA accounts</w:t>
       </w:r>
       <w:r>
         <w:rPr>
@@ -323,7 +359,7 @@
           <w:sz w:val="20"/>
           <w:szCs w:val="20"/>
         </w:rPr>
-        <w:t xml:space="preserve"> of</w:t>
+        <w:t xml:space="preserve">) without clearly understanding the </w:t>
       </w:r>
       <w:r>
         <w:rPr>
@@ -332,7 +368,7 @@
           <w:sz w:val="20"/>
           <w:szCs w:val="20"/>
         </w:rPr>
-        <w:t xml:space="preserve"> brokerage accounts </w:t>
+        <w:t xml:space="preserve">differing </w:t>
       </w:r>
       <w:r>
         <w:rPr>
@@ -341,7 +377,7 @@
           <w:sz w:val="20"/>
           <w:szCs w:val="20"/>
         </w:rPr>
-        <w:t xml:space="preserve">(stock trading, </w:t>
+        <w:t>risk</w:t>
       </w:r>
       <w:r>
         <w:rPr>
@@ -350,7 +386,7 @@
           <w:sz w:val="20"/>
           <w:szCs w:val="20"/>
         </w:rPr>
-        <w:t>401k and IRA accounts</w:t>
+        <w:t xml:space="preserve"> </w:t>
       </w:r>
       <w:r>
         <w:rPr>
@@ -359,7 +395,7 @@
           <w:sz w:val="20"/>
           <w:szCs w:val="20"/>
         </w:rPr>
-        <w:t xml:space="preserve">) without clearly understanding the </w:t>
+        <w:t xml:space="preserve">associated </w:t>
       </w:r>
       <w:r>
         <w:rPr>
@@ -368,7 +404,7 @@
           <w:sz w:val="20"/>
           <w:szCs w:val="20"/>
         </w:rPr>
-        <w:t xml:space="preserve">differing </w:t>
+        <w:t xml:space="preserve">with </w:t>
       </w:r>
       <w:r>
         <w:rPr>
@@ -377,7 +413,7 @@
           <w:sz w:val="20"/>
           <w:szCs w:val="20"/>
         </w:rPr>
-        <w:t>risk</w:t>
+        <w:t xml:space="preserve">the performance of </w:t>
       </w:r>
       <w:r>
         <w:rPr>
@@ -386,7 +422,7 @@
           <w:sz w:val="20"/>
           <w:szCs w:val="20"/>
         </w:rPr>
-        <w:t xml:space="preserve"> </w:t>
+        <w:t>these accounts</w:t>
       </w:r>
       <w:r>
         <w:rPr>
@@ -395,7 +431,7 @@
           <w:sz w:val="20"/>
           <w:szCs w:val="20"/>
         </w:rPr>
-        <w:t xml:space="preserve">associated </w:t>
+        <w:t>. The risk appetite</w:t>
       </w:r>
       <w:r>
         <w:rPr>
@@ -404,7 +440,7 @@
           <w:sz w:val="20"/>
           <w:szCs w:val="20"/>
         </w:rPr>
-        <w:t xml:space="preserve">with </w:t>
+        <w:t xml:space="preserve"> itself</w:t>
       </w:r>
       <w:r>
         <w:rPr>
@@ -413,7 +449,7 @@
           <w:sz w:val="20"/>
           <w:szCs w:val="20"/>
         </w:rPr>
-        <w:t xml:space="preserve">the performance of </w:t>
+        <w:t xml:space="preserve"> differs </w:t>
       </w:r>
       <w:r>
         <w:rPr>
@@ -422,7 +458,7 @@
           <w:sz w:val="20"/>
           <w:szCs w:val="20"/>
         </w:rPr>
-        <w:t>these accounts</w:t>
+        <w:t xml:space="preserve">widely </w:t>
       </w:r>
       <w:r>
         <w:rPr>
@@ -431,7 +467,7 @@
           <w:sz w:val="20"/>
           <w:szCs w:val="20"/>
         </w:rPr>
-        <w:t>. The risk appetite</w:t>
+        <w:t xml:space="preserve">with different classes of investors depending on their personal situation and </w:t>
       </w:r>
       <w:r>
         <w:rPr>
@@ -440,7 +476,7 @@
           <w:sz w:val="20"/>
           <w:szCs w:val="20"/>
         </w:rPr>
-        <w:t xml:space="preserve"> itself</w:t>
+        <w:t>other factors</w:t>
       </w:r>
       <w:r>
         <w:rPr>
@@ -449,7 +485,7 @@
           <w:sz w:val="20"/>
           <w:szCs w:val="20"/>
         </w:rPr>
-        <w:t xml:space="preserve"> differs </w:t>
+        <w:t xml:space="preserve">. Hence </w:t>
       </w:r>
       <w:r>
         <w:rPr>
@@ -458,7 +494,7 @@
           <w:sz w:val="20"/>
           <w:szCs w:val="20"/>
         </w:rPr>
-        <w:t xml:space="preserve">widely </w:t>
+        <w:t>it is prudent for such investors to understand the risk factors associated with their individual stocks or funds. Further, the recent advances in the social media has provided a wealth of information in the form of Twitter feeds or Google trends that can further provide g</w:t>
       </w:r>
       <w:r>
         <w:rPr>
@@ -467,7 +503,7 @@
           <w:sz w:val="20"/>
           <w:szCs w:val="20"/>
         </w:rPr>
-        <w:t xml:space="preserve">with different classes of investors depending on their personal situation and </w:t>
+        <w:t>reat</w:t>
       </w:r>
       <w:r>
         <w:rPr>
@@ -476,7 +512,7 @@
           <w:sz w:val="20"/>
           <w:szCs w:val="20"/>
         </w:rPr>
-        <w:t>other factors</w:t>
+        <w:t xml:space="preserve"> insight on the sentiment of investors influenced by market </w:t>
       </w:r>
       <w:r>
         <w:rPr>
@@ -485,7 +521,7 @@
           <w:sz w:val="20"/>
           <w:szCs w:val="20"/>
         </w:rPr>
-        <w:t xml:space="preserve">. Hence </w:t>
+        <w:t xml:space="preserve">and other </w:t>
       </w:r>
       <w:r>
         <w:rPr>
@@ -494,43 +530,7 @@
           <w:sz w:val="20"/>
           <w:szCs w:val="20"/>
         </w:rPr>
-        <w:t>it is prudent for such investors to understand the risk factors associated with their individual stocks or funds. Further, the recent advances in the social media has provided a wealth of information in the form of Twitter feeds or Google trends that can further provide g</w:t>
-      </w:r>
-      <w:r>
-        <w:rPr>
-          <w:rFonts w:ascii="Constantia" w:eastAsia="Times New Roman" w:hAnsi="Constantia" w:cs="Arial"/>
-          <w:color w:val="000000"/>
-          <w:sz w:val="20"/>
-          <w:szCs w:val="20"/>
-        </w:rPr>
-        <w:t>reat</w:t>
-      </w:r>
-      <w:r>
-        <w:rPr>
-          <w:rFonts w:ascii="Constantia" w:eastAsia="Times New Roman" w:hAnsi="Constantia" w:cs="Arial"/>
-          <w:color w:val="000000"/>
-          <w:sz w:val="20"/>
-          <w:szCs w:val="20"/>
-        </w:rPr>
-        <w:t xml:space="preserve"> insight on the sentiment of investors influenced by current market events. This research is an attempt to highlight </w:t>
-      </w:r>
-      <w:r>
-        <w:rPr>
-          <w:rFonts w:ascii="Constantia" w:eastAsia="Times New Roman" w:hAnsi="Constantia" w:cs="Arial"/>
-          <w:color w:val="000000"/>
-          <w:sz w:val="20"/>
-          <w:szCs w:val="20"/>
-        </w:rPr>
-        <w:t xml:space="preserve">the </w:t>
-      </w:r>
-      <w:r>
-        <w:rPr>
-          <w:rFonts w:ascii="Constantia" w:eastAsia="Times New Roman" w:hAnsi="Constantia" w:cs="Arial"/>
-          <w:color w:val="000000"/>
-          <w:sz w:val="20"/>
-          <w:szCs w:val="20"/>
-        </w:rPr>
-        <w:t xml:space="preserve">concepts around "risk" </w:t>
+        <w:t xml:space="preserve">events. This research is an attempt to highlight concepts around "risk" </w:t>
       </w:r>
       <w:r>
         <w:rPr>
@@ -664,7 +664,41 @@
           <w:szCs w:val="20"/>
           <w:lang w:val="en"/>
         </w:rPr>
-        <w:t>“Earnings”, “Analyst Recommendations”</w:t>
+        <w:t xml:space="preserve">“Earnings”, </w:t>
+      </w:r>
+      <w:ins w:id="0" w:author="Mohan Patnam" w:date="2016-04-21T22:27:00Z">
+        <w:r>
+          <w:rPr>
+            <w:rFonts w:ascii="Constantia" w:eastAsia="Times New Roman" w:hAnsi="Constantia" w:cs="Arial"/>
+            <w:color w:val="222222"/>
+            <w:sz w:val="20"/>
+            <w:szCs w:val="20"/>
+            <w:lang w:val="en"/>
+          </w:rPr>
+          <w:t>“</w:t>
+        </w:r>
+        <w:r>
+          <w:rPr>
+            <w:rFonts w:ascii="Constantia" w:eastAsia="Times New Roman" w:hAnsi="Constantia" w:cs="Arial"/>
+            <w:color w:val="222222"/>
+            <w:sz w:val="20"/>
+            <w:szCs w:val="20"/>
+            <w:lang w:val="en"/>
+          </w:rPr>
+          <w:t xml:space="preserve">Balance Sheet”, </w:t>
+        </w:r>
+      </w:ins>
+      <w:bookmarkStart w:id="1" w:name="_GoBack"/>
+      <w:bookmarkEnd w:id="1"/>
+      <w:r>
+        <w:rPr>
+          <w:rFonts w:ascii="Constantia" w:eastAsia="Times New Roman" w:hAnsi="Constantia" w:cs="Arial"/>
+          <w:color w:val="222222"/>
+          <w:sz w:val="20"/>
+          <w:szCs w:val="20"/>
+          <w:lang w:val="en"/>
+        </w:rPr>
+        <w:t>“Analyst Recommendations”</w:t>
       </w:r>
       <w:r>
         <w:rPr>
@@ -1006,8 +1040,20 @@
           <w:szCs w:val="20"/>
           <w:lang w:val="en"/>
         </w:rPr>
-        <w:t>/Stocktwits</w:t>
-      </w:r>
+        <w:t>/</w:t>
+      </w:r>
+      <w:proofErr w:type="spellStart"/>
+      <w:r>
+        <w:rPr>
+          <w:rFonts w:ascii="Constantia" w:eastAsia="Times New Roman" w:hAnsi="Constantia" w:cs="Arial"/>
+          <w:color w:val="222222"/>
+          <w:sz w:val="20"/>
+          <w:szCs w:val="20"/>
+          <w:lang w:val="en"/>
+        </w:rPr>
+        <w:t>Stocktwits</w:t>
+      </w:r>
+      <w:proofErr w:type="spellEnd"/>
       <w:r>
         <w:rPr>
           <w:rFonts w:ascii="Constantia" w:eastAsia="Times New Roman" w:hAnsi="Constantia" w:cs="Arial"/>
@@ -1161,20 +1207,7 @@
           <w:szCs w:val="20"/>
           <w:lang w:val="en"/>
         </w:rPr>
-        <w:t xml:space="preserve">1. What impacts stock volatility? beta, SD, earnings, </w:t>
-      </w:r>
-      <w:bookmarkStart w:id="0" w:name="_GoBack"/>
-      <w:bookmarkEnd w:id="0"/>
-      <w:r>
-        <w:rPr>
-          <w:rFonts w:ascii="Constantia" w:eastAsia="Times New Roman" w:hAnsi="Constantia" w:cs="Arial"/>
-          <w:b/>
-          <w:color w:val="222222"/>
-          <w:sz w:val="20"/>
-          <w:szCs w:val="20"/>
-          <w:lang w:val="en"/>
-        </w:rPr>
-        <w:t>social sentiment etc.</w:t>
+        <w:t>1. What impacts stock volatility? beta, SD, earnings, social sentiment etc.</w:t>
       </w:r>
       <w:r>
         <w:rPr>
@@ -4126,7 +4159,7 @@
     <w:tbl>
       <w:tblPr>
         <w:tblpPr w:leftFromText="180" w:rightFromText="180" w:vertAnchor="text"/>
-        <w:tblW w:w="8779" w:type="dxa"/>
+        <w:tblW w:w="7820" w:type="dxa"/>
         <w:tblCellMar>
           <w:left w:w="0" w:type="dxa"/>
           <w:right w:w="0" w:type="dxa"/>
@@ -4137,9 +4170,9 @@
         <w:gridCol w:w="1317"/>
         <w:gridCol w:w="1440"/>
         <w:gridCol w:w="2070"/>
-        <w:gridCol w:w="1312"/>
-        <w:gridCol w:w="1312"/>
-        <w:gridCol w:w="1328"/>
+        <w:gridCol w:w="346"/>
+        <w:gridCol w:w="1207"/>
+        <w:gridCol w:w="1440"/>
       </w:tblGrid>
       <w:tr>
         <w:trPr>
@@ -4404,7 +4437,7 @@
         </w:tc>
         <w:tc>
           <w:tcPr>
-            <w:tcW w:w="1312" w:type="dxa"/>
+            <w:tcW w:w="346" w:type="dxa"/>
             <w:tcBorders>
               <w:top w:val="single" w:sz="8" w:space="0" w:color="auto"/>
               <w:left w:val="nil"/>
@@ -4427,7 +4460,7 @@
         </w:tc>
         <w:tc>
           <w:tcPr>
-            <w:tcW w:w="1312" w:type="dxa"/>
+            <w:tcW w:w="1207" w:type="dxa"/>
             <w:tcBorders>
               <w:top w:val="single" w:sz="8" w:space="0" w:color="auto"/>
               <w:left w:val="nil"/>
@@ -4460,18 +4493,9 @@
                 <w:sz w:val="18"/>
                 <w:szCs w:val="18"/>
               </w:rPr>
-              <w:t>Volume (90 Day Avg)</w:t>
-            </w:r>
-          </w:p>
-          <w:p>
-            <w:pPr>
-              <w:spacing w:after="0" w:line="240" w:lineRule="auto"/>
-              <w:rPr>
-                <w:rFonts w:ascii="Arial" w:eastAsia="Times New Roman" w:hAnsi="Arial" w:cs="Arial"/>
-                <w:sz w:val="19"/>
-                <w:szCs w:val="19"/>
-              </w:rPr>
-            </w:pPr>
+              <w:t xml:space="preserve">Volume (90 Day </w:t>
+            </w:r>
+            <w:proofErr w:type="spellStart"/>
             <w:r>
               <w:rPr>
                 <w:rFonts w:ascii="Arial" w:eastAsia="Times New Roman" w:hAnsi="Arial" w:cs="Arial"/>
@@ -4480,13 +4504,44 @@
                 <w:sz w:val="18"/>
                 <w:szCs w:val="18"/>
               </w:rPr>
+              <w:t>Avg</w:t>
+            </w:r>
+            <w:proofErr w:type="spellEnd"/>
+            <w:r>
+              <w:rPr>
+                <w:rFonts w:ascii="Arial" w:eastAsia="Times New Roman" w:hAnsi="Arial" w:cs="Arial"/>
+                <w:b/>
+                <w:bCs/>
+                <w:sz w:val="18"/>
+                <w:szCs w:val="18"/>
+              </w:rPr>
+              <w:t>)</w:t>
+            </w:r>
+          </w:p>
+          <w:p>
+            <w:pPr>
+              <w:spacing w:after="0" w:line="240" w:lineRule="auto"/>
+              <w:rPr>
+                <w:rFonts w:ascii="Arial" w:eastAsia="Times New Roman" w:hAnsi="Arial" w:cs="Arial"/>
+                <w:sz w:val="19"/>
+                <w:szCs w:val="19"/>
+              </w:rPr>
+            </w:pPr>
+            <w:r>
+              <w:rPr>
+                <w:rFonts w:ascii="Arial" w:eastAsia="Times New Roman" w:hAnsi="Arial" w:cs="Arial"/>
+                <w:b/>
+                <w:bCs/>
+                <w:sz w:val="18"/>
+                <w:szCs w:val="18"/>
+              </w:rPr>
               <w:t>(Numerical)</w:t>
             </w:r>
           </w:p>
         </w:tc>
         <w:tc>
           <w:tcPr>
-            <w:tcW w:w="1328" w:type="dxa"/>
+            <w:tcW w:w="1440" w:type="dxa"/>
             <w:tcBorders>
               <w:top w:val="single" w:sz="8" w:space="0" w:color="auto"/>
               <w:left w:val="nil"/>
@@ -4652,7 +4707,7 @@
         </w:tc>
         <w:tc>
           <w:tcPr>
-            <w:tcW w:w="1312" w:type="dxa"/>
+            <w:tcW w:w="346" w:type="dxa"/>
             <w:tcBorders>
               <w:top w:val="nil"/>
               <w:left w:val="nil"/>
@@ -4674,7 +4729,7 @@
         </w:tc>
         <w:tc>
           <w:tcPr>
-            <w:tcW w:w="1312" w:type="dxa"/>
+            <w:tcW w:w="1207" w:type="dxa"/>
             <w:tcBorders>
               <w:top w:val="nil"/>
               <w:left w:val="nil"/>
@@ -4712,7 +4767,7 @@
         </w:tc>
         <w:tc>
           <w:tcPr>
-            <w:tcW w:w="1328" w:type="dxa"/>
+            <w:tcW w:w="1440" w:type="dxa"/>
             <w:tcBorders>
               <w:top w:val="nil"/>
               <w:left w:val="nil"/>
@@ -4866,7 +4921,7 @@
         </w:tc>
         <w:tc>
           <w:tcPr>
-            <w:tcW w:w="1312" w:type="dxa"/>
+            <w:tcW w:w="346" w:type="dxa"/>
             <w:tcBorders>
               <w:top w:val="nil"/>
               <w:left w:val="nil"/>
@@ -4888,7 +4943,7 @@
         </w:tc>
         <w:tc>
           <w:tcPr>
-            <w:tcW w:w="1312" w:type="dxa"/>
+            <w:tcW w:w="1207" w:type="dxa"/>
             <w:tcBorders>
               <w:top w:val="nil"/>
               <w:left w:val="nil"/>
@@ -4926,7 +4981,7 @@
         </w:tc>
         <w:tc>
           <w:tcPr>
-            <w:tcW w:w="1328" w:type="dxa"/>
+            <w:tcW w:w="1440" w:type="dxa"/>
             <w:tcBorders>
               <w:top w:val="nil"/>
               <w:left w:val="nil"/>
@@ -5080,7 +5135,7 @@
         </w:tc>
         <w:tc>
           <w:tcPr>
-            <w:tcW w:w="1312" w:type="dxa"/>
+            <w:tcW w:w="346" w:type="dxa"/>
             <w:tcBorders>
               <w:top w:val="nil"/>
               <w:left w:val="nil"/>
@@ -5102,7 +5157,7 @@
         </w:tc>
         <w:tc>
           <w:tcPr>
-            <w:tcW w:w="1312" w:type="dxa"/>
+            <w:tcW w:w="1207" w:type="dxa"/>
             <w:tcBorders>
               <w:top w:val="nil"/>
               <w:left w:val="nil"/>
@@ -5140,7 +5195,7 @@
         </w:tc>
         <w:tc>
           <w:tcPr>
-            <w:tcW w:w="1328" w:type="dxa"/>
+            <w:tcW w:w="1440" w:type="dxa"/>
             <w:tcBorders>
               <w:top w:val="nil"/>
               <w:left w:val="nil"/>
@@ -5294,7 +5349,7 @@
         </w:tc>
         <w:tc>
           <w:tcPr>
-            <w:tcW w:w="1312" w:type="dxa"/>
+            <w:tcW w:w="346" w:type="dxa"/>
             <w:tcBorders>
               <w:top w:val="nil"/>
               <w:left w:val="nil"/>
@@ -5316,7 +5371,7 @@
         </w:tc>
         <w:tc>
           <w:tcPr>
-            <w:tcW w:w="1312" w:type="dxa"/>
+            <w:tcW w:w="1207" w:type="dxa"/>
             <w:tcBorders>
               <w:top w:val="nil"/>
               <w:left w:val="nil"/>
@@ -5354,7 +5409,7 @@
         </w:tc>
         <w:tc>
           <w:tcPr>
-            <w:tcW w:w="1328" w:type="dxa"/>
+            <w:tcW w:w="1440" w:type="dxa"/>
             <w:tcBorders>
               <w:top w:val="nil"/>
               <w:left w:val="nil"/>
@@ -5508,7 +5563,7 @@
         </w:tc>
         <w:tc>
           <w:tcPr>
-            <w:tcW w:w="1312" w:type="dxa"/>
+            <w:tcW w:w="346" w:type="dxa"/>
             <w:tcBorders>
               <w:top w:val="nil"/>
               <w:left w:val="nil"/>
@@ -5530,7 +5585,7 @@
         </w:tc>
         <w:tc>
           <w:tcPr>
-            <w:tcW w:w="1312" w:type="dxa"/>
+            <w:tcW w:w="1207" w:type="dxa"/>
             <w:tcBorders>
               <w:top w:val="nil"/>
               <w:left w:val="nil"/>
@@ -5568,7 +5623,7 @@
         </w:tc>
         <w:tc>
           <w:tcPr>
-            <w:tcW w:w="1328" w:type="dxa"/>
+            <w:tcW w:w="1440" w:type="dxa"/>
             <w:tcBorders>
               <w:top w:val="nil"/>
               <w:left w:val="nil"/>
@@ -5738,6 +5793,826 @@
         </w:rPr>
       </w:pPr>
     </w:p>
+    <w:tbl>
+      <w:tblPr>
+        <w:tblStyle w:val="GridTable4-Accent3"/>
+        <w:tblW w:w="5879" w:type="dxa"/>
+        <w:tblInd w:w="-5" w:type="dxa"/>
+        <w:tblLook w:val="04A0" w:firstRow="1" w:lastRow="0" w:firstColumn="1" w:lastColumn="0" w:noHBand="0" w:noVBand="1"/>
+      </w:tblPr>
+      <w:tblGrid>
+        <w:gridCol w:w="1409"/>
+        <w:gridCol w:w="1434"/>
+        <w:gridCol w:w="1486"/>
+        <w:gridCol w:w="1550"/>
+      </w:tblGrid>
+      <w:tr>
+        <w:trPr>
+          <w:cnfStyle w:val="100000000000" w:firstRow="1" w:lastRow="0" w:firstColumn="0" w:lastColumn="0" w:oddVBand="0" w:evenVBand="0" w:oddHBand="0" w:evenHBand="0" w:firstRowFirstColumn="0" w:firstRowLastColumn="0" w:lastRowFirstColumn="0" w:lastRowLastColumn="0"/>
+          <w:trHeight w:val="265"/>
+        </w:trPr>
+        <w:tc>
+          <w:tcPr>
+            <w:cnfStyle w:val="001000000000" w:firstRow="0" w:lastRow="0" w:firstColumn="1" w:lastColumn="0" w:oddVBand="0" w:evenVBand="0" w:oddHBand="0" w:evenHBand="0" w:firstRowFirstColumn="0" w:firstRowLastColumn="0" w:lastRowFirstColumn="0" w:lastRowLastColumn="0"/>
+            <w:tcW w:w="1409" w:type="dxa"/>
+            <w:noWrap/>
+            <w:hideMark/>
+          </w:tcPr>
+          <w:p>
+            <w:pPr>
+              <w:rPr>
+                <w:rFonts w:eastAsia="Times New Roman" w:cs="Arial"/>
+                <w:color w:val="auto"/>
+                <w:sz w:val="18"/>
+                <w:szCs w:val="18"/>
+              </w:rPr>
+            </w:pPr>
+            <w:r>
+              <w:rPr>
+                <w:rFonts w:eastAsia="Times New Roman" w:cs="Arial"/>
+                <w:color w:val="auto"/>
+                <w:sz w:val="18"/>
+                <w:szCs w:val="18"/>
+              </w:rPr>
+              <w:t>Beta (5 Y</w:t>
+            </w:r>
+            <w:r>
+              <w:rPr>
+                <w:rFonts w:eastAsia="Times New Roman" w:cs="Arial"/>
+                <w:color w:val="auto"/>
+                <w:sz w:val="18"/>
+                <w:szCs w:val="18"/>
+              </w:rPr>
+              <w:t>ea</w:t>
+            </w:r>
+            <w:r>
+              <w:rPr>
+                <w:rFonts w:eastAsia="Times New Roman" w:cs="Arial"/>
+                <w:color w:val="auto"/>
+                <w:sz w:val="18"/>
+                <w:szCs w:val="18"/>
+              </w:rPr>
+              <w:t>r Annualized)</w:t>
+            </w:r>
+          </w:p>
+          <w:p>
+            <w:pPr>
+              <w:rPr>
+                <w:rFonts w:eastAsia="Times New Roman" w:cs="Arial"/>
+                <w:color w:val="auto"/>
+                <w:sz w:val="18"/>
+                <w:szCs w:val="18"/>
+              </w:rPr>
+            </w:pPr>
+          </w:p>
+          <w:p>
+            <w:pPr>
+              <w:rPr>
+                <w:rFonts w:eastAsia="Times New Roman" w:cs="Arial"/>
+                <w:color w:val="auto"/>
+                <w:sz w:val="18"/>
+                <w:szCs w:val="18"/>
+              </w:rPr>
+            </w:pPr>
+            <w:r>
+              <w:rPr>
+                <w:rFonts w:eastAsia="Times New Roman" w:cs="Arial"/>
+                <w:color w:val="auto"/>
+                <w:sz w:val="18"/>
+                <w:szCs w:val="18"/>
+              </w:rPr>
+              <w:t>(Numerical)</w:t>
+            </w:r>
+          </w:p>
+        </w:tc>
+        <w:tc>
+          <w:tcPr>
+            <w:tcW w:w="1434" w:type="dxa"/>
+          </w:tcPr>
+          <w:p>
+            <w:pPr>
+              <w:cnfStyle w:val="100000000000" w:firstRow="1" w:lastRow="0" w:firstColumn="0" w:lastColumn="0" w:oddVBand="0" w:evenVBand="0" w:oddHBand="0" w:evenHBand="0" w:firstRowFirstColumn="0" w:firstRowLastColumn="0" w:lastRowFirstColumn="0" w:lastRowLastColumn="0"/>
+              <w:rPr>
+                <w:rFonts w:eastAsia="Times New Roman" w:cs="Arial"/>
+                <w:color w:val="auto"/>
+                <w:sz w:val="18"/>
+                <w:szCs w:val="18"/>
+              </w:rPr>
+            </w:pPr>
+            <w:r>
+              <w:rPr>
+                <w:rFonts w:eastAsia="Times New Roman" w:cs="Arial"/>
+                <w:color w:val="auto"/>
+                <w:sz w:val="18"/>
+                <w:szCs w:val="18"/>
+              </w:rPr>
+              <w:t xml:space="preserve">Standard Deviation (5 </w:t>
+            </w:r>
+            <w:proofErr w:type="spellStart"/>
+            <w:r>
+              <w:rPr>
+                <w:rFonts w:eastAsia="Times New Roman" w:cs="Arial"/>
+                <w:color w:val="auto"/>
+                <w:sz w:val="18"/>
+                <w:szCs w:val="18"/>
+              </w:rPr>
+              <w:t>Yr</w:t>
+            </w:r>
+            <w:proofErr w:type="spellEnd"/>
+            <w:r>
+              <w:rPr>
+                <w:rFonts w:eastAsia="Times New Roman" w:cs="Arial"/>
+                <w:color w:val="auto"/>
+                <w:sz w:val="18"/>
+                <w:szCs w:val="18"/>
+              </w:rPr>
+              <w:t xml:space="preserve"> Annualized)</w:t>
+            </w:r>
+            <w:r>
+              <w:rPr>
+                <w:rFonts w:eastAsia="Times New Roman" w:cs="Arial"/>
+                <w:color w:val="auto"/>
+                <w:sz w:val="18"/>
+                <w:szCs w:val="18"/>
+              </w:rPr>
+              <w:br/>
+              <w:t>(Numerical)</w:t>
+            </w:r>
+          </w:p>
+        </w:tc>
+        <w:tc>
+          <w:tcPr>
+            <w:tcW w:w="1486" w:type="dxa"/>
+            <w:noWrap/>
+            <w:hideMark/>
+          </w:tcPr>
+          <w:p>
+            <w:pPr>
+              <w:cnfStyle w:val="100000000000" w:firstRow="1" w:lastRow="0" w:firstColumn="0" w:lastColumn="0" w:oddVBand="0" w:evenVBand="0" w:oddHBand="0" w:evenHBand="0" w:firstRowFirstColumn="0" w:firstRowLastColumn="0" w:lastRowFirstColumn="0" w:lastRowLastColumn="0"/>
+              <w:rPr>
+                <w:rFonts w:eastAsia="Times New Roman" w:cs="Arial"/>
+                <w:color w:val="auto"/>
+                <w:sz w:val="18"/>
+                <w:szCs w:val="18"/>
+              </w:rPr>
+            </w:pPr>
+            <w:r>
+              <w:rPr>
+                <w:rFonts w:eastAsia="Times New Roman" w:cs="Arial"/>
+                <w:color w:val="auto"/>
+                <w:sz w:val="18"/>
+                <w:szCs w:val="18"/>
+              </w:rPr>
+              <w:t>Beta (10 Y</w:t>
+            </w:r>
+            <w:r>
+              <w:rPr>
+                <w:rFonts w:eastAsia="Times New Roman" w:cs="Arial"/>
+                <w:color w:val="auto"/>
+                <w:sz w:val="18"/>
+                <w:szCs w:val="18"/>
+              </w:rPr>
+              <w:t>ea</w:t>
+            </w:r>
+            <w:r>
+              <w:rPr>
+                <w:rFonts w:eastAsia="Times New Roman" w:cs="Arial"/>
+                <w:color w:val="auto"/>
+                <w:sz w:val="18"/>
+                <w:szCs w:val="18"/>
+              </w:rPr>
+              <w:t>r Annualized)</w:t>
+            </w:r>
+          </w:p>
+          <w:p>
+            <w:pPr>
+              <w:cnfStyle w:val="100000000000" w:firstRow="1" w:lastRow="0" w:firstColumn="0" w:lastColumn="0" w:oddVBand="0" w:evenVBand="0" w:oddHBand="0" w:evenHBand="0" w:firstRowFirstColumn="0" w:firstRowLastColumn="0" w:lastRowFirstColumn="0" w:lastRowLastColumn="0"/>
+              <w:rPr>
+                <w:rFonts w:eastAsia="Times New Roman" w:cs="Arial"/>
+                <w:color w:val="auto"/>
+                <w:sz w:val="18"/>
+                <w:szCs w:val="18"/>
+              </w:rPr>
+            </w:pPr>
+          </w:p>
+          <w:p>
+            <w:pPr>
+              <w:cnfStyle w:val="100000000000" w:firstRow="1" w:lastRow="0" w:firstColumn="0" w:lastColumn="0" w:oddVBand="0" w:evenVBand="0" w:oddHBand="0" w:evenHBand="0" w:firstRowFirstColumn="0" w:firstRowLastColumn="0" w:lastRowFirstColumn="0" w:lastRowLastColumn="0"/>
+              <w:rPr>
+                <w:rFonts w:eastAsia="Times New Roman" w:cs="Arial"/>
+                <w:color w:val="auto"/>
+                <w:sz w:val="18"/>
+                <w:szCs w:val="18"/>
+              </w:rPr>
+            </w:pPr>
+            <w:r>
+              <w:rPr>
+                <w:rFonts w:eastAsia="Times New Roman" w:cs="Arial"/>
+                <w:color w:val="auto"/>
+                <w:sz w:val="18"/>
+                <w:szCs w:val="18"/>
+              </w:rPr>
+              <w:t>(Numerical)</w:t>
+            </w:r>
+          </w:p>
+        </w:tc>
+        <w:tc>
+          <w:tcPr>
+            <w:tcW w:w="1550" w:type="dxa"/>
+            <w:noWrap/>
+            <w:hideMark/>
+          </w:tcPr>
+          <w:p>
+            <w:pPr>
+              <w:cnfStyle w:val="100000000000" w:firstRow="1" w:lastRow="0" w:firstColumn="0" w:lastColumn="0" w:oddVBand="0" w:evenVBand="0" w:oddHBand="0" w:evenHBand="0" w:firstRowFirstColumn="0" w:firstRowLastColumn="0" w:lastRowFirstColumn="0" w:lastRowLastColumn="0"/>
+              <w:rPr>
+                <w:rFonts w:eastAsia="Times New Roman" w:cs="Arial"/>
+                <w:color w:val="auto"/>
+                <w:sz w:val="18"/>
+                <w:szCs w:val="18"/>
+              </w:rPr>
+            </w:pPr>
+            <w:r>
+              <w:rPr>
+                <w:rFonts w:eastAsia="Times New Roman" w:cs="Arial"/>
+                <w:color w:val="auto"/>
+                <w:sz w:val="18"/>
+                <w:szCs w:val="18"/>
+              </w:rPr>
+              <w:t>Beta (1 Year Annualized)</w:t>
+            </w:r>
+          </w:p>
+          <w:p>
+            <w:pPr>
+              <w:cnfStyle w:val="100000000000" w:firstRow="1" w:lastRow="0" w:firstColumn="0" w:lastColumn="0" w:oddVBand="0" w:evenVBand="0" w:oddHBand="0" w:evenHBand="0" w:firstRowFirstColumn="0" w:firstRowLastColumn="0" w:lastRowFirstColumn="0" w:lastRowLastColumn="0"/>
+              <w:rPr>
+                <w:rFonts w:eastAsia="Times New Roman" w:cs="Arial"/>
+                <w:color w:val="auto"/>
+                <w:sz w:val="18"/>
+                <w:szCs w:val="18"/>
+              </w:rPr>
+            </w:pPr>
+          </w:p>
+          <w:p>
+            <w:pPr>
+              <w:cnfStyle w:val="100000000000" w:firstRow="1" w:lastRow="0" w:firstColumn="0" w:lastColumn="0" w:oddVBand="0" w:evenVBand="0" w:oddHBand="0" w:evenHBand="0" w:firstRowFirstColumn="0" w:firstRowLastColumn="0" w:lastRowFirstColumn="0" w:lastRowLastColumn="0"/>
+              <w:rPr>
+                <w:rFonts w:eastAsia="Times New Roman" w:cs="Arial"/>
+                <w:color w:val="auto"/>
+                <w:sz w:val="18"/>
+                <w:szCs w:val="18"/>
+              </w:rPr>
+            </w:pPr>
+            <w:r>
+              <w:rPr>
+                <w:rFonts w:eastAsia="Times New Roman" w:cs="Arial"/>
+                <w:color w:val="auto"/>
+                <w:sz w:val="18"/>
+                <w:szCs w:val="18"/>
+              </w:rPr>
+              <w:t>(Numerical)</w:t>
+            </w:r>
+          </w:p>
+        </w:tc>
+      </w:tr>
+      <w:tr>
+        <w:trPr>
+          <w:cnfStyle w:val="000000100000" w:firstRow="0" w:lastRow="0" w:firstColumn="0" w:lastColumn="0" w:oddVBand="0" w:evenVBand="0" w:oddHBand="1" w:evenHBand="0" w:firstRowFirstColumn="0" w:firstRowLastColumn="0" w:lastRowFirstColumn="0" w:lastRowLastColumn="0"/>
+          <w:trHeight w:val="265"/>
+        </w:trPr>
+        <w:tc>
+          <w:tcPr>
+            <w:cnfStyle w:val="001000000000" w:firstRow="0" w:lastRow="0" w:firstColumn="1" w:lastColumn="0" w:oddVBand="0" w:evenVBand="0" w:oddHBand="0" w:evenHBand="0" w:firstRowFirstColumn="0" w:firstRowLastColumn="0" w:lastRowFirstColumn="0" w:lastRowLastColumn="0"/>
+            <w:tcW w:w="1409" w:type="dxa"/>
+            <w:noWrap/>
+            <w:hideMark/>
+          </w:tcPr>
+          <w:p>
+            <w:pPr>
+              <w:jc w:val="right"/>
+              <w:rPr>
+                <w:rFonts w:eastAsia="Times New Roman" w:cs="Arial"/>
+                <w:b w:val="0"/>
+                <w:sz w:val="18"/>
+                <w:szCs w:val="18"/>
+              </w:rPr>
+            </w:pPr>
+            <w:r>
+              <w:rPr>
+                <w:rFonts w:eastAsia="Times New Roman" w:cs="Arial"/>
+                <w:b w:val="0"/>
+                <w:sz w:val="18"/>
+                <w:szCs w:val="18"/>
+              </w:rPr>
+              <w:t>0.006669135</w:t>
+            </w:r>
+          </w:p>
+        </w:tc>
+        <w:tc>
+          <w:tcPr>
+            <w:tcW w:w="1434" w:type="dxa"/>
+          </w:tcPr>
+          <w:p>
+            <w:pPr>
+              <w:jc w:val="right"/>
+              <w:cnfStyle w:val="000000100000" w:firstRow="0" w:lastRow="0" w:firstColumn="0" w:lastColumn="0" w:oddVBand="0" w:evenVBand="0" w:oddHBand="1" w:evenHBand="0" w:firstRowFirstColumn="0" w:firstRowLastColumn="0" w:lastRowFirstColumn="0" w:lastRowLastColumn="0"/>
+              <w:rPr>
+                <w:rFonts w:eastAsia="Times New Roman" w:cs="Arial"/>
+                <w:sz w:val="18"/>
+                <w:szCs w:val="18"/>
+              </w:rPr>
+            </w:pPr>
+            <w:r>
+              <w:rPr>
+                <w:rFonts w:eastAsia="Times New Roman" w:cs="Arial"/>
+                <w:sz w:val="18"/>
+                <w:szCs w:val="18"/>
+              </w:rPr>
+              <w:t>2.2167</w:t>
+            </w:r>
+          </w:p>
+        </w:tc>
+        <w:tc>
+          <w:tcPr>
+            <w:tcW w:w="1486" w:type="dxa"/>
+            <w:noWrap/>
+            <w:hideMark/>
+          </w:tcPr>
+          <w:p>
+            <w:pPr>
+              <w:jc w:val="right"/>
+              <w:cnfStyle w:val="000000100000" w:firstRow="0" w:lastRow="0" w:firstColumn="0" w:lastColumn="0" w:oddVBand="0" w:evenVBand="0" w:oddHBand="1" w:evenHBand="0" w:firstRowFirstColumn="0" w:firstRowLastColumn="0" w:lastRowFirstColumn="0" w:lastRowLastColumn="0"/>
+              <w:rPr>
+                <w:rFonts w:eastAsia="Times New Roman" w:cs="Arial"/>
+                <w:sz w:val="18"/>
+                <w:szCs w:val="18"/>
+              </w:rPr>
+            </w:pPr>
+            <w:r>
+              <w:rPr>
+                <w:rFonts w:eastAsia="Times New Roman" w:cs="Arial"/>
+                <w:sz w:val="18"/>
+                <w:szCs w:val="18"/>
+              </w:rPr>
+              <w:t>0.560115835</w:t>
+            </w:r>
+          </w:p>
+        </w:tc>
+        <w:tc>
+          <w:tcPr>
+            <w:tcW w:w="1550" w:type="dxa"/>
+            <w:noWrap/>
+            <w:hideMark/>
+          </w:tcPr>
+          <w:p>
+            <w:pPr>
+              <w:jc w:val="right"/>
+              <w:cnfStyle w:val="000000100000" w:firstRow="0" w:lastRow="0" w:firstColumn="0" w:lastColumn="0" w:oddVBand="0" w:evenVBand="0" w:oddHBand="1" w:evenHBand="0" w:firstRowFirstColumn="0" w:firstRowLastColumn="0" w:lastRowFirstColumn="0" w:lastRowLastColumn="0"/>
+              <w:rPr>
+                <w:rFonts w:eastAsia="Times New Roman" w:cs="Arial"/>
+                <w:sz w:val="18"/>
+                <w:szCs w:val="18"/>
+              </w:rPr>
+            </w:pPr>
+            <w:r>
+              <w:rPr>
+                <w:rFonts w:eastAsia="Times New Roman" w:cs="Arial"/>
+                <w:sz w:val="18"/>
+                <w:szCs w:val="18"/>
+              </w:rPr>
+              <w:t>0.75873224</w:t>
+            </w:r>
+          </w:p>
+        </w:tc>
+      </w:tr>
+      <w:tr>
+        <w:trPr>
+          <w:trHeight w:val="265"/>
+        </w:trPr>
+        <w:tc>
+          <w:tcPr>
+            <w:cnfStyle w:val="001000000000" w:firstRow="0" w:lastRow="0" w:firstColumn="1" w:lastColumn="0" w:oddVBand="0" w:evenVBand="0" w:oddHBand="0" w:evenHBand="0" w:firstRowFirstColumn="0" w:firstRowLastColumn="0" w:lastRowFirstColumn="0" w:lastRowLastColumn="0"/>
+            <w:tcW w:w="1409" w:type="dxa"/>
+            <w:noWrap/>
+            <w:hideMark/>
+          </w:tcPr>
+          <w:p>
+            <w:pPr>
+              <w:jc w:val="right"/>
+              <w:rPr>
+                <w:rFonts w:eastAsia="Times New Roman" w:cs="Arial"/>
+                <w:b w:val="0"/>
+                <w:sz w:val="18"/>
+                <w:szCs w:val="18"/>
+              </w:rPr>
+            </w:pPr>
+            <w:r>
+              <w:rPr>
+                <w:rFonts w:eastAsia="Times New Roman" w:cs="Arial"/>
+                <w:b w:val="0"/>
+                <w:sz w:val="18"/>
+                <w:szCs w:val="18"/>
+              </w:rPr>
+              <w:t>0.017372514</w:t>
+            </w:r>
+          </w:p>
+        </w:tc>
+        <w:tc>
+          <w:tcPr>
+            <w:tcW w:w="1434" w:type="dxa"/>
+          </w:tcPr>
+          <w:p>
+            <w:pPr>
+              <w:jc w:val="right"/>
+              <w:cnfStyle w:val="000000000000" w:firstRow="0" w:lastRow="0" w:firstColumn="0" w:lastColumn="0" w:oddVBand="0" w:evenVBand="0" w:oddHBand="0" w:evenHBand="0" w:firstRowFirstColumn="0" w:firstRowLastColumn="0" w:lastRowFirstColumn="0" w:lastRowLastColumn="0"/>
+              <w:rPr>
+                <w:rFonts w:eastAsia="Times New Roman" w:cs="Arial"/>
+                <w:sz w:val="18"/>
+                <w:szCs w:val="18"/>
+              </w:rPr>
+            </w:pPr>
+            <w:r>
+              <w:rPr>
+                <w:rFonts w:eastAsia="Times New Roman" w:cs="Arial"/>
+                <w:sz w:val="18"/>
+                <w:szCs w:val="18"/>
+              </w:rPr>
+              <w:t>0.15303</w:t>
+            </w:r>
+          </w:p>
+        </w:tc>
+        <w:tc>
+          <w:tcPr>
+            <w:tcW w:w="1486" w:type="dxa"/>
+            <w:noWrap/>
+            <w:hideMark/>
+          </w:tcPr>
+          <w:p>
+            <w:pPr>
+              <w:jc w:val="right"/>
+              <w:cnfStyle w:val="000000000000" w:firstRow="0" w:lastRow="0" w:firstColumn="0" w:lastColumn="0" w:oddVBand="0" w:evenVBand="0" w:oddHBand="0" w:evenHBand="0" w:firstRowFirstColumn="0" w:firstRowLastColumn="0" w:lastRowFirstColumn="0" w:lastRowLastColumn="0"/>
+              <w:rPr>
+                <w:rFonts w:eastAsia="Times New Roman" w:cs="Arial"/>
+                <w:sz w:val="18"/>
+                <w:szCs w:val="18"/>
+              </w:rPr>
+            </w:pPr>
+            <w:r>
+              <w:rPr>
+                <w:rFonts w:eastAsia="Times New Roman" w:cs="Arial"/>
+                <w:sz w:val="18"/>
+                <w:szCs w:val="18"/>
+              </w:rPr>
+              <w:t>0.219758737</w:t>
+            </w:r>
+          </w:p>
+        </w:tc>
+        <w:tc>
+          <w:tcPr>
+            <w:tcW w:w="1550" w:type="dxa"/>
+            <w:noWrap/>
+            <w:hideMark/>
+          </w:tcPr>
+          <w:p>
+            <w:pPr>
+              <w:jc w:val="right"/>
+              <w:cnfStyle w:val="000000000000" w:firstRow="0" w:lastRow="0" w:firstColumn="0" w:lastColumn="0" w:oddVBand="0" w:evenVBand="0" w:oddHBand="0" w:evenHBand="0" w:firstRowFirstColumn="0" w:firstRowLastColumn="0" w:lastRowFirstColumn="0" w:lastRowLastColumn="0"/>
+              <w:rPr>
+                <w:rFonts w:eastAsia="Times New Roman" w:cs="Arial"/>
+                <w:sz w:val="18"/>
+                <w:szCs w:val="18"/>
+              </w:rPr>
+            </w:pPr>
+            <w:r>
+              <w:rPr>
+                <w:rFonts w:eastAsia="Times New Roman" w:cs="Arial"/>
+                <w:sz w:val="18"/>
+                <w:szCs w:val="18"/>
+              </w:rPr>
+              <w:t>0.274931187</w:t>
+            </w:r>
+          </w:p>
+        </w:tc>
+      </w:tr>
+      <w:tr>
+        <w:trPr>
+          <w:cnfStyle w:val="000000100000" w:firstRow="0" w:lastRow="0" w:firstColumn="0" w:lastColumn="0" w:oddVBand="0" w:evenVBand="0" w:oddHBand="1" w:evenHBand="0" w:firstRowFirstColumn="0" w:firstRowLastColumn="0" w:lastRowFirstColumn="0" w:lastRowLastColumn="0"/>
+          <w:trHeight w:val="265"/>
+        </w:trPr>
+        <w:tc>
+          <w:tcPr>
+            <w:cnfStyle w:val="001000000000" w:firstRow="0" w:lastRow="0" w:firstColumn="1" w:lastColumn="0" w:oddVBand="0" w:evenVBand="0" w:oddHBand="0" w:evenHBand="0" w:firstRowFirstColumn="0" w:firstRowLastColumn="0" w:lastRowFirstColumn="0" w:lastRowLastColumn="0"/>
+            <w:tcW w:w="1409" w:type="dxa"/>
+            <w:noWrap/>
+            <w:hideMark/>
+          </w:tcPr>
+          <w:p>
+            <w:pPr>
+              <w:jc w:val="right"/>
+              <w:rPr>
+                <w:rFonts w:eastAsia="Times New Roman" w:cs="Arial"/>
+                <w:b w:val="0"/>
+                <w:sz w:val="18"/>
+                <w:szCs w:val="18"/>
+              </w:rPr>
+            </w:pPr>
+            <w:r>
+              <w:rPr>
+                <w:rFonts w:eastAsia="Times New Roman" w:cs="Arial"/>
+                <w:b w:val="0"/>
+                <w:sz w:val="18"/>
+                <w:szCs w:val="18"/>
+              </w:rPr>
+              <w:t>…</w:t>
+            </w:r>
+          </w:p>
+        </w:tc>
+        <w:tc>
+          <w:tcPr>
+            <w:tcW w:w="1434" w:type="dxa"/>
+          </w:tcPr>
+          <w:p>
+            <w:pPr>
+              <w:jc w:val="right"/>
+              <w:cnfStyle w:val="000000100000" w:firstRow="0" w:lastRow="0" w:firstColumn="0" w:lastColumn="0" w:oddVBand="0" w:evenVBand="0" w:oddHBand="1" w:evenHBand="0" w:firstRowFirstColumn="0" w:firstRowLastColumn="0" w:lastRowFirstColumn="0" w:lastRowLastColumn="0"/>
+              <w:rPr>
+                <w:rFonts w:eastAsia="Times New Roman" w:cs="Arial"/>
+                <w:sz w:val="18"/>
+                <w:szCs w:val="18"/>
+              </w:rPr>
+            </w:pPr>
+            <w:r>
+              <w:rPr>
+                <w:rFonts w:eastAsia="Times New Roman" w:cs="Arial"/>
+                <w:sz w:val="18"/>
+                <w:szCs w:val="18"/>
+              </w:rPr>
+              <w:t>…</w:t>
+            </w:r>
+          </w:p>
+        </w:tc>
+        <w:tc>
+          <w:tcPr>
+            <w:tcW w:w="1486" w:type="dxa"/>
+            <w:noWrap/>
+            <w:hideMark/>
+          </w:tcPr>
+          <w:p>
+            <w:pPr>
+              <w:jc w:val="right"/>
+              <w:cnfStyle w:val="000000100000" w:firstRow="0" w:lastRow="0" w:firstColumn="0" w:lastColumn="0" w:oddVBand="0" w:evenVBand="0" w:oddHBand="1" w:evenHBand="0" w:firstRowFirstColumn="0" w:firstRowLastColumn="0" w:lastRowFirstColumn="0" w:lastRowLastColumn="0"/>
+              <w:rPr>
+                <w:rFonts w:eastAsia="Times New Roman" w:cs="Arial"/>
+                <w:sz w:val="18"/>
+                <w:szCs w:val="18"/>
+              </w:rPr>
+            </w:pPr>
+            <w:r>
+              <w:rPr>
+                <w:rFonts w:eastAsia="Times New Roman" w:cs="Arial"/>
+                <w:sz w:val="18"/>
+                <w:szCs w:val="18"/>
+              </w:rPr>
+              <w:t>…</w:t>
+            </w:r>
+          </w:p>
+        </w:tc>
+        <w:tc>
+          <w:tcPr>
+            <w:tcW w:w="1550" w:type="dxa"/>
+            <w:noWrap/>
+            <w:hideMark/>
+          </w:tcPr>
+          <w:p>
+            <w:pPr>
+              <w:jc w:val="right"/>
+              <w:cnfStyle w:val="000000100000" w:firstRow="0" w:lastRow="0" w:firstColumn="0" w:lastColumn="0" w:oddVBand="0" w:evenVBand="0" w:oddHBand="1" w:evenHBand="0" w:firstRowFirstColumn="0" w:firstRowLastColumn="0" w:lastRowFirstColumn="0" w:lastRowLastColumn="0"/>
+              <w:rPr>
+                <w:rFonts w:eastAsia="Times New Roman" w:cs="Arial"/>
+                <w:sz w:val="18"/>
+                <w:szCs w:val="18"/>
+              </w:rPr>
+            </w:pPr>
+            <w:r>
+              <w:rPr>
+                <w:rFonts w:eastAsia="Times New Roman" w:cs="Arial"/>
+                <w:sz w:val="18"/>
+                <w:szCs w:val="18"/>
+              </w:rPr>
+              <w:t>…</w:t>
+            </w:r>
+          </w:p>
+        </w:tc>
+      </w:tr>
+      <w:tr>
+        <w:trPr>
+          <w:trHeight w:val="265"/>
+        </w:trPr>
+        <w:tc>
+          <w:tcPr>
+            <w:cnfStyle w:val="001000000000" w:firstRow="0" w:lastRow="0" w:firstColumn="1" w:lastColumn="0" w:oddVBand="0" w:evenVBand="0" w:oddHBand="0" w:evenHBand="0" w:firstRowFirstColumn="0" w:firstRowLastColumn="0" w:lastRowFirstColumn="0" w:lastRowLastColumn="0"/>
+            <w:tcW w:w="1409" w:type="dxa"/>
+            <w:noWrap/>
+            <w:hideMark/>
+          </w:tcPr>
+          <w:p>
+            <w:pPr>
+              <w:jc w:val="right"/>
+              <w:rPr>
+                <w:rFonts w:eastAsia="Times New Roman" w:cs="Arial"/>
+                <w:b w:val="0"/>
+                <w:sz w:val="18"/>
+                <w:szCs w:val="18"/>
+              </w:rPr>
+            </w:pPr>
+            <w:r>
+              <w:rPr>
+                <w:rFonts w:eastAsia="Times New Roman" w:cs="Arial"/>
+                <w:b w:val="0"/>
+                <w:sz w:val="18"/>
+                <w:szCs w:val="18"/>
+              </w:rPr>
+              <w:t>0.025233894</w:t>
+            </w:r>
+          </w:p>
+        </w:tc>
+        <w:tc>
+          <w:tcPr>
+            <w:tcW w:w="1434" w:type="dxa"/>
+          </w:tcPr>
+          <w:p>
+            <w:pPr>
+              <w:jc w:val="right"/>
+              <w:cnfStyle w:val="000000000000" w:firstRow="0" w:lastRow="0" w:firstColumn="0" w:lastColumn="0" w:oddVBand="0" w:evenVBand="0" w:oddHBand="0" w:evenHBand="0" w:firstRowFirstColumn="0" w:firstRowLastColumn="0" w:lastRowFirstColumn="0" w:lastRowLastColumn="0"/>
+              <w:rPr>
+                <w:rFonts w:eastAsia="Times New Roman" w:cs="Arial"/>
+                <w:sz w:val="18"/>
+                <w:szCs w:val="18"/>
+              </w:rPr>
+            </w:pPr>
+            <w:r>
+              <w:rPr>
+                <w:rFonts w:eastAsia="Times New Roman" w:cs="Arial"/>
+                <w:sz w:val="18"/>
+                <w:szCs w:val="18"/>
+              </w:rPr>
+              <w:t>0.36968</w:t>
+            </w:r>
+          </w:p>
+        </w:tc>
+        <w:tc>
+          <w:tcPr>
+            <w:tcW w:w="1486" w:type="dxa"/>
+            <w:noWrap/>
+            <w:hideMark/>
+          </w:tcPr>
+          <w:p>
+            <w:pPr>
+              <w:jc w:val="right"/>
+              <w:cnfStyle w:val="000000000000" w:firstRow="0" w:lastRow="0" w:firstColumn="0" w:lastColumn="0" w:oddVBand="0" w:evenVBand="0" w:oddHBand="0" w:evenHBand="0" w:firstRowFirstColumn="0" w:firstRowLastColumn="0" w:lastRowFirstColumn="0" w:lastRowLastColumn="0"/>
+              <w:rPr>
+                <w:rFonts w:eastAsia="Times New Roman" w:cs="Arial"/>
+                <w:sz w:val="18"/>
+                <w:szCs w:val="18"/>
+              </w:rPr>
+            </w:pPr>
+            <w:r>
+              <w:rPr>
+                <w:rFonts w:eastAsia="Times New Roman" w:cs="Arial"/>
+                <w:sz w:val="18"/>
+                <w:szCs w:val="18"/>
+              </w:rPr>
+              <w:t>0.261511773</w:t>
+            </w:r>
+          </w:p>
+        </w:tc>
+        <w:tc>
+          <w:tcPr>
+            <w:tcW w:w="1550" w:type="dxa"/>
+            <w:noWrap/>
+            <w:hideMark/>
+          </w:tcPr>
+          <w:p>
+            <w:pPr>
+              <w:jc w:val="right"/>
+              <w:cnfStyle w:val="000000000000" w:firstRow="0" w:lastRow="0" w:firstColumn="0" w:lastColumn="0" w:oddVBand="0" w:evenVBand="0" w:oddHBand="0" w:evenHBand="0" w:firstRowFirstColumn="0" w:firstRowLastColumn="0" w:lastRowFirstColumn="0" w:lastRowLastColumn="0"/>
+              <w:rPr>
+                <w:rFonts w:eastAsia="Times New Roman" w:cs="Arial"/>
+                <w:sz w:val="18"/>
+                <w:szCs w:val="18"/>
+              </w:rPr>
+            </w:pPr>
+            <w:r>
+              <w:rPr>
+                <w:rFonts w:eastAsia="Times New Roman" w:cs="Arial"/>
+                <w:sz w:val="18"/>
+                <w:szCs w:val="18"/>
+              </w:rPr>
+              <w:t>0.634888237</w:t>
+            </w:r>
+          </w:p>
+        </w:tc>
+      </w:tr>
+      <w:tr>
+        <w:trPr>
+          <w:cnfStyle w:val="000000100000" w:firstRow="0" w:lastRow="0" w:firstColumn="0" w:lastColumn="0" w:oddVBand="0" w:evenVBand="0" w:oddHBand="1" w:evenHBand="0" w:firstRowFirstColumn="0" w:firstRowLastColumn="0" w:lastRowFirstColumn="0" w:lastRowLastColumn="0"/>
+          <w:trHeight w:val="265"/>
+        </w:trPr>
+        <w:tc>
+          <w:tcPr>
+            <w:cnfStyle w:val="001000000000" w:firstRow="0" w:lastRow="0" w:firstColumn="1" w:lastColumn="0" w:oddVBand="0" w:evenVBand="0" w:oddHBand="0" w:evenHBand="0" w:firstRowFirstColumn="0" w:firstRowLastColumn="0" w:lastRowFirstColumn="0" w:lastRowLastColumn="0"/>
+            <w:tcW w:w="1409" w:type="dxa"/>
+            <w:noWrap/>
+          </w:tcPr>
+          <w:p>
+            <w:pPr>
+              <w:jc w:val="right"/>
+              <w:rPr>
+                <w:rFonts w:eastAsia="Times New Roman" w:cs="Arial"/>
+                <w:b w:val="0"/>
+                <w:sz w:val="18"/>
+                <w:szCs w:val="18"/>
+              </w:rPr>
+            </w:pPr>
+            <w:r>
+              <w:rPr>
+                <w:rFonts w:eastAsia="Times New Roman" w:cs="Arial"/>
+                <w:b w:val="0"/>
+                <w:sz w:val="18"/>
+                <w:szCs w:val="18"/>
+              </w:rPr>
+              <w:t>0.027596759</w:t>
+            </w:r>
+          </w:p>
+        </w:tc>
+        <w:tc>
+          <w:tcPr>
+            <w:tcW w:w="1434" w:type="dxa"/>
+          </w:tcPr>
+          <w:p>
+            <w:pPr>
+              <w:jc w:val="right"/>
+              <w:cnfStyle w:val="000000100000" w:firstRow="0" w:lastRow="0" w:firstColumn="0" w:lastColumn="0" w:oddVBand="0" w:evenVBand="0" w:oddHBand="1" w:evenHBand="0" w:firstRowFirstColumn="0" w:firstRowLastColumn="0" w:lastRowFirstColumn="0" w:lastRowLastColumn="0"/>
+              <w:rPr>
+                <w:rFonts w:eastAsia="Times New Roman" w:cs="Arial"/>
+                <w:sz w:val="18"/>
+                <w:szCs w:val="18"/>
+              </w:rPr>
+            </w:pPr>
+            <w:r>
+              <w:rPr>
+                <w:rFonts w:eastAsia="Times New Roman" w:cs="Arial"/>
+                <w:sz w:val="18"/>
+                <w:szCs w:val="18"/>
+              </w:rPr>
+              <w:t>0.86178</w:t>
+            </w:r>
+          </w:p>
+        </w:tc>
+        <w:tc>
+          <w:tcPr>
+            <w:tcW w:w="1486" w:type="dxa"/>
+            <w:noWrap/>
+          </w:tcPr>
+          <w:p>
+            <w:pPr>
+              <w:jc w:val="right"/>
+              <w:cnfStyle w:val="000000100000" w:firstRow="0" w:lastRow="0" w:firstColumn="0" w:lastColumn="0" w:oddVBand="0" w:evenVBand="0" w:oddHBand="1" w:evenHBand="0" w:firstRowFirstColumn="0" w:firstRowLastColumn="0" w:lastRowFirstColumn="0" w:lastRowLastColumn="0"/>
+              <w:rPr>
+                <w:rFonts w:eastAsia="Times New Roman" w:cs="Arial"/>
+                <w:sz w:val="18"/>
+                <w:szCs w:val="18"/>
+              </w:rPr>
+            </w:pPr>
+          </w:p>
+        </w:tc>
+        <w:tc>
+          <w:tcPr>
+            <w:tcW w:w="1550" w:type="dxa"/>
+            <w:noWrap/>
+          </w:tcPr>
+          <w:p>
+            <w:pPr>
+              <w:jc w:val="right"/>
+              <w:cnfStyle w:val="000000100000" w:firstRow="0" w:lastRow="0" w:firstColumn="0" w:lastColumn="0" w:oddVBand="0" w:evenVBand="0" w:oddHBand="1" w:evenHBand="0" w:firstRowFirstColumn="0" w:firstRowLastColumn="0" w:lastRowFirstColumn="0" w:lastRowLastColumn="0"/>
+              <w:rPr>
+                <w:rFonts w:eastAsia="Times New Roman" w:cs="Arial"/>
+                <w:sz w:val="18"/>
+                <w:szCs w:val="18"/>
+              </w:rPr>
+            </w:pPr>
+            <w:r>
+              <w:rPr>
+                <w:rFonts w:eastAsia="Times New Roman" w:cs="Arial"/>
+                <w:sz w:val="18"/>
+                <w:szCs w:val="18"/>
+              </w:rPr>
+              <w:t>-0.236587646</w:t>
+            </w:r>
+          </w:p>
+        </w:tc>
+      </w:tr>
+    </w:tbl>
     <w:p>
       <w:pPr>
         <w:shd w:val="clear" w:color="auto" w:fill="FFFFFF"/>
@@ -5807,7 +6682,31 @@
           <w:sz w:val="20"/>
           <w:szCs w:val="20"/>
         </w:rPr>
-        <w:t xml:space="preserve"> (Sentiment analysis using twitter/stocktwits feeds)</w:t>
+        <w:t xml:space="preserve"> (Sentiment analysis using twitter/</w:t>
+      </w:r>
+      <w:proofErr w:type="spellStart"/>
+      <w:r>
+        <w:rPr>
+          <w:rFonts w:ascii="Constantia" w:eastAsia="Times New Roman" w:hAnsi="Constantia" w:cs="Arial"/>
+          <w:b/>
+          <w:bCs/>
+          <w:color w:val="222222"/>
+          <w:sz w:val="20"/>
+          <w:szCs w:val="20"/>
+        </w:rPr>
+        <w:t>stocktwits</w:t>
+      </w:r>
+      <w:proofErr w:type="spellEnd"/>
+      <w:r>
+        <w:rPr>
+          <w:rFonts w:ascii="Constantia" w:eastAsia="Times New Roman" w:hAnsi="Constantia" w:cs="Arial"/>
+          <w:b/>
+          <w:bCs/>
+          <w:color w:val="222222"/>
+          <w:sz w:val="20"/>
+          <w:szCs w:val="20"/>
+        </w:rPr>
+        <w:t xml:space="preserve"> feeds)</w:t>
       </w:r>
     </w:p>
     <w:tbl>
@@ -5884,6 +6783,7 @@
                 <w:sz w:val="18"/>
                 <w:szCs w:val="18"/>
               </w:rPr>
+              <w:lastRenderedPageBreak/>
               <w:t> </w:t>
             </w:r>
           </w:p>
@@ -5963,6 +6863,7 @@
                 <w:sz w:val="18"/>
                 <w:szCs w:val="18"/>
               </w:rPr>
+              <w:lastRenderedPageBreak/>
               <w:t>Timestamp</w:t>
             </w:r>
           </w:p>
@@ -6245,7 +7146,29 @@
                 <w:szCs w:val="18"/>
                 <w:shd w:val="clear" w:color="auto" w:fill="F8F8F8"/>
               </w:rPr>
-              <w:t>$GILD Nobody should be surprised. Faithful GILD nation knows 90&amp;#39;s isnt where we belong.</w:t>
+              <w:t xml:space="preserve">$GILD Nobody should be surprised. Faithful GILD nation knows 90&amp;#39;s </w:t>
+            </w:r>
+            <w:proofErr w:type="spellStart"/>
+            <w:r>
+              <w:rPr>
+                <w:rFonts w:ascii="Helvetica Neue" w:hAnsi="Helvetica Neue"/>
+                <w:color w:val="333333"/>
+                <w:sz w:val="18"/>
+                <w:szCs w:val="18"/>
+                <w:shd w:val="clear" w:color="auto" w:fill="F8F8F8"/>
+              </w:rPr>
+              <w:t>isnt</w:t>
+            </w:r>
+            <w:proofErr w:type="spellEnd"/>
+            <w:r>
+              <w:rPr>
+                <w:rFonts w:ascii="Helvetica Neue" w:hAnsi="Helvetica Neue"/>
+                <w:color w:val="333333"/>
+                <w:sz w:val="18"/>
+                <w:szCs w:val="18"/>
+                <w:shd w:val="clear" w:color="auto" w:fill="F8F8F8"/>
+              </w:rPr>
+              <w:t xml:space="preserve"> where we belong.</w:t>
             </w:r>
           </w:p>
         </w:tc>
@@ -6362,7 +7285,29 @@
                 <w:szCs w:val="18"/>
                 <w:shd w:val="clear" w:color="auto" w:fill="FFFFFF"/>
               </w:rPr>
-              <w:t>@Stevemed Between $GILD, $AMGN and $CELG, you let these ride for a decade or two and you&amp;#39;ll be happy. Simple.</w:t>
+              <w:t>@</w:t>
+            </w:r>
+            <w:proofErr w:type="spellStart"/>
+            <w:r>
+              <w:rPr>
+                <w:rFonts w:ascii="Helvetica Neue" w:hAnsi="Helvetica Neue"/>
+                <w:color w:val="333333"/>
+                <w:sz w:val="18"/>
+                <w:szCs w:val="18"/>
+                <w:shd w:val="clear" w:color="auto" w:fill="FFFFFF"/>
+              </w:rPr>
+              <w:t>Stevemed</w:t>
+            </w:r>
+            <w:proofErr w:type="spellEnd"/>
+            <w:r>
+              <w:rPr>
+                <w:rFonts w:ascii="Helvetica Neue" w:hAnsi="Helvetica Neue"/>
+                <w:color w:val="333333"/>
+                <w:sz w:val="18"/>
+                <w:szCs w:val="18"/>
+                <w:shd w:val="clear" w:color="auto" w:fill="FFFFFF"/>
+              </w:rPr>
+              <w:t xml:space="preserve"> Between $GILD, $AMGN and $CELG, you let these ride for a decade or two and you&amp;#39;ll be happy. Simple.</w:t>
             </w:r>
           </w:p>
         </w:tc>
@@ -6520,7 +7465,6 @@
                 <w:sz w:val="19"/>
                 <w:szCs w:val="19"/>
               </w:rPr>
-              <w:lastRenderedPageBreak/>
               <w:t>..</w:t>
             </w:r>
           </w:p>
@@ -6606,7 +7550,29 @@
                 <w:szCs w:val="18"/>
                 <w:shd w:val="clear" w:color="auto" w:fill="F8F8F8"/>
               </w:rPr>
-              <w:t>$GILD why isn&amp;#39;t this running on part with the sector?</w:t>
+              <w:t xml:space="preserve">$GILD why </w:t>
+            </w:r>
+            <w:proofErr w:type="spellStart"/>
+            <w:r>
+              <w:rPr>
+                <w:rFonts w:ascii="Helvetica Neue" w:hAnsi="Helvetica Neue"/>
+                <w:color w:val="333333"/>
+                <w:sz w:val="18"/>
+                <w:szCs w:val="18"/>
+                <w:shd w:val="clear" w:color="auto" w:fill="F8F8F8"/>
+              </w:rPr>
+              <w:t>isn</w:t>
+            </w:r>
+            <w:proofErr w:type="spellEnd"/>
+            <w:r>
+              <w:rPr>
+                <w:rFonts w:ascii="Helvetica Neue" w:hAnsi="Helvetica Neue"/>
+                <w:color w:val="333333"/>
+                <w:sz w:val="18"/>
+                <w:szCs w:val="18"/>
+                <w:shd w:val="clear" w:color="auto" w:fill="F8F8F8"/>
+              </w:rPr>
+              <w:t>&amp;#39;t this running on part with the sector?</w:t>
             </w:r>
           </w:p>
         </w:tc>
@@ -6777,6 +7743,15 @@
           <w:szCs w:val="20"/>
         </w:rPr>
         <w:t xml:space="preserve">2. </w:t>
+      </w:r>
+      <w:r>
+        <w:rPr>
+          <w:rFonts w:ascii="Constantia" w:eastAsia="Times New Roman" w:hAnsi="Constantia" w:cs="Arial"/>
+          <w:color w:val="222222"/>
+          <w:sz w:val="20"/>
+          <w:szCs w:val="20"/>
+        </w:rPr>
+        <w:t xml:space="preserve">Case Study: </w:t>
       </w:r>
       <w:r>
         <w:rPr>
@@ -7828,6 +8803,14 @@
     <w:abstractNumId w:val="5"/>
   </w:num>
 </w:numbering>
+</file>
+
+<file path=word/people.xml><?xml version="1.0" encoding="utf-8"?>
+<w15:people xmlns:wpc="http://schemas.microsoft.com/office/word/2010/wordprocessingCanvas" xmlns:cx="http://schemas.microsoft.com/office/drawing/2014/chartex" xmlns:cx1="http://schemas.microsoft.com/office/drawing/2015/9/8/chartex" xmlns:cx2="http://schemas.microsoft.com/office/drawing/2015/10/21/chartex" xmlns:mc="http://schemas.openxmlformats.org/markup-compatibility/2006" xmlns:o="urn:schemas-microsoft-com:office:office" xmlns:r="http://schemas.openxmlformats.org/officeDocument/2006/relationships" xmlns:m="http://schemas.openxmlformats.org/officeDocument/2006/math" xmlns:v="urn:schemas-microsoft-com:vml" xmlns:wp14="http://schemas.microsoft.com/office/word/2010/wordprocessingDrawing" xmlns:wp="http://schemas.openxmlformats.org/drawingml/2006/wordprocessingDrawing" xmlns:w10="urn:schemas-microsoft-com:office:word" xmlns:w="http://schemas.openxmlformats.org/wordprocessingml/2006/main" xmlns:w14="http://schemas.microsoft.com/office/word/2010/wordml" xmlns:w15="http://schemas.microsoft.com/office/word/2012/wordml" xmlns:w16se="http://schemas.microsoft.com/office/word/2015/wordml/symex" xmlns:wpg="http://schemas.microsoft.com/office/word/2010/wordprocessingGroup" xmlns:wpi="http://schemas.microsoft.com/office/word/2010/wordprocessingInk" xmlns:wne="http://schemas.microsoft.com/office/word/2006/wordml" xmlns:wps="http://schemas.microsoft.com/office/word/2010/wordprocessingShape" mc:Ignorable="w14 w15 w16se wp14">
+  <w15:person w15:author="Mohan Patnam">
+    <w15:presenceInfo w15:providerId="Windows Live" w15:userId="a243adae656daec9"/>
+  </w15:person>
+</w15:people>
 </file>
 
 <file path=word/styles.xml><?xml version="1.0" encoding="utf-8"?>
@@ -8393,6 +9376,82 @@
       <w:szCs w:val="18"/>
     </w:rPr>
   </w:style>
+  <w:style w:type="table" w:styleId="GridTable4-Accent3">
+    <w:name w:val="Grid Table 4 Accent 3"/>
+    <w:basedOn w:val="TableNormal"/>
+    <w:uiPriority w:val="49"/>
+    <w:rsid w:val="001E28D9"/>
+    <w:pPr>
+      <w:spacing w:after="0" w:line="240" w:lineRule="auto"/>
+    </w:pPr>
+    <w:tblPr>
+      <w:tblStyleRowBandSize w:val="1"/>
+      <w:tblStyleColBandSize w:val="1"/>
+      <w:tblBorders>
+        <w:top w:val="single" w:sz="4" w:space="0" w:color="C9C9C9" w:themeColor="accent3" w:themeTint="99"/>
+        <w:left w:val="single" w:sz="4" w:space="0" w:color="C9C9C9" w:themeColor="accent3" w:themeTint="99"/>
+        <w:bottom w:val="single" w:sz="4" w:space="0" w:color="C9C9C9" w:themeColor="accent3" w:themeTint="99"/>
+        <w:right w:val="single" w:sz="4" w:space="0" w:color="C9C9C9" w:themeColor="accent3" w:themeTint="99"/>
+        <w:insideH w:val="single" w:sz="4" w:space="0" w:color="C9C9C9" w:themeColor="accent3" w:themeTint="99"/>
+        <w:insideV w:val="single" w:sz="4" w:space="0" w:color="C9C9C9" w:themeColor="accent3" w:themeTint="99"/>
+      </w:tblBorders>
+    </w:tblPr>
+    <w:tblStylePr w:type="firstRow">
+      <w:rPr>
+        <w:b/>
+        <w:bCs/>
+        <w:color w:val="FFFFFF" w:themeColor="background1"/>
+      </w:rPr>
+      <w:tblPr/>
+      <w:tcPr>
+        <w:tcBorders>
+          <w:top w:val="single" w:sz="4" w:space="0" w:color="A5A5A5" w:themeColor="accent3"/>
+          <w:left w:val="single" w:sz="4" w:space="0" w:color="A5A5A5" w:themeColor="accent3"/>
+          <w:bottom w:val="single" w:sz="4" w:space="0" w:color="A5A5A5" w:themeColor="accent3"/>
+          <w:right w:val="single" w:sz="4" w:space="0" w:color="A5A5A5" w:themeColor="accent3"/>
+          <w:insideH w:val="nil"/>
+          <w:insideV w:val="nil"/>
+        </w:tcBorders>
+        <w:shd w:val="clear" w:color="auto" w:fill="A5A5A5" w:themeFill="accent3"/>
+      </w:tcPr>
+    </w:tblStylePr>
+    <w:tblStylePr w:type="lastRow">
+      <w:rPr>
+        <w:b/>
+        <w:bCs/>
+      </w:rPr>
+      <w:tblPr/>
+      <w:tcPr>
+        <w:tcBorders>
+          <w:top w:val="double" w:sz="4" w:space="0" w:color="A5A5A5" w:themeColor="accent3"/>
+        </w:tcBorders>
+      </w:tcPr>
+    </w:tblStylePr>
+    <w:tblStylePr w:type="firstCol">
+      <w:rPr>
+        <w:b/>
+        <w:bCs/>
+      </w:rPr>
+    </w:tblStylePr>
+    <w:tblStylePr w:type="lastCol">
+      <w:rPr>
+        <w:b/>
+        <w:bCs/>
+      </w:rPr>
+    </w:tblStylePr>
+    <w:tblStylePr w:type="band1Vert">
+      <w:tblPr/>
+      <w:tcPr>
+        <w:shd w:val="clear" w:color="auto" w:fill="EDEDED" w:themeFill="accent3" w:themeFillTint="33"/>
+      </w:tcPr>
+    </w:tblStylePr>
+    <w:tblStylePr w:type="band1Horz">
+      <w:tblPr/>
+      <w:tcPr>
+        <w:shd w:val="clear" w:color="auto" w:fill="EDEDED" w:themeFill="accent3" w:themeFillTint="33"/>
+      </w:tcPr>
+    </w:tblStylePr>
+  </w:style>
 </w:styles>
 </file>
 

</xml_diff>